<commit_message>
Changes and fixes from plugfest
git-svn-id: https://quarchserver4.ds.quarch.com/svn/Software/Application%20Notes/AN-003%20-%20Plugfest%20Hotswap%20testing/Trunk@2427 265bcc82-57df-11dd-8522-2d0c19f12d9e
</commit_message>
<xml_diff>
--- a/Plugfest Hotswap testing.docx
+++ b/Plugfest Hotswap testing.docx
@@ -104,7 +104,31 @@
         <w:pStyle w:val="ManualTitle"/>
       </w:pPr>
       <w:r>
-        <w:t>AN-003 – NVMe Plugfest hotswap testing</w:t>
+        <w:t xml:space="preserve">AN-003 – </w:t>
+      </w:r>
+      <w:proofErr w:type="spellStart"/>
+      <w:r>
+        <w:t>NVMe</w:t>
+      </w:r>
+      <w:proofErr w:type="spellEnd"/>
+      <w:r>
+        <w:t xml:space="preserve"> </w:t>
+      </w:r>
+      <w:proofErr w:type="spellStart"/>
+      <w:r>
+        <w:t>Plugfest</w:t>
+      </w:r>
+      <w:proofErr w:type="spellEnd"/>
+      <w:r>
+        <w:t xml:space="preserve"> </w:t>
+      </w:r>
+      <w:proofErr w:type="spellStart"/>
+      <w:r>
+        <w:t>hotswap</w:t>
+      </w:r>
+      <w:proofErr w:type="spellEnd"/>
+      <w:r>
+        <w:t xml:space="preserve"> testing</w:t>
       </w:r>
     </w:p>
     <w:p>
@@ -163,11 +187,19 @@
         </w:rPr>
         <w:t xml:space="preserve"> </w:t>
       </w:r>
-      <w:r>
-        <w:rPr>
-          <w:b/>
-        </w:rPr>
-        <w:t>PCIe Drive Control Module</w:t>
+      <w:proofErr w:type="spellStart"/>
+      <w:r>
+        <w:rPr>
+          <w:b/>
+        </w:rPr>
+        <w:t>PCIe</w:t>
+      </w:r>
+      <w:proofErr w:type="spellEnd"/>
+      <w:r>
+        <w:rPr>
+          <w:b/>
+        </w:rPr>
+        <w:t xml:space="preserve"> Drive Control Module</w:t>
       </w:r>
     </w:p>
     <w:p/>
@@ -177,6 +209,9 @@
         <w:pStyle w:val="Centredimage"/>
       </w:pPr>
       <w:r>
+        <w:rPr>
+          <w:lang w:val="en-US" w:eastAsia="en-US"/>
+        </w:rPr>
         <w:drawing>
           <wp:inline distT="0" distB="0" distL="0" distR="0">
             <wp:extent cx="3695994" cy="2463996"/>
@@ -245,7 +280,7 @@
       <w:bookmarkStart w:id="59" w:name="_Toc372718985"/>
       <w:bookmarkStart w:id="60" w:name="_Toc372720479"/>
       <w:bookmarkStart w:id="61" w:name="_Toc465168329"/>
-      <w:bookmarkStart w:id="62" w:name="_Toc512599637"/>
+      <w:bookmarkStart w:id="62" w:name="_Toc516652032"/>
       <w:r>
         <w:lastRenderedPageBreak/>
         <w:t>Change History</w:t>
@@ -397,8 +432,6 @@
             <w:r>
               <w:t>Fixed bug in python code where link speed was read incorrectly</w:t>
             </w:r>
-            <w:bookmarkStart w:id="63" w:name="_GoBack"/>
-            <w:bookmarkEnd w:id="63"/>
           </w:p>
         </w:tc>
       </w:tr>
@@ -407,7 +440,11 @@
           <w:tcPr>
             <w:tcW w:w="993" w:type="dxa"/>
           </w:tcPr>
-          <w:p/>
+          <w:p>
+            <w:r>
+              <w:t>1.4</w:t>
+            </w:r>
+          </w:p>
         </w:tc>
         <w:tc>
           <w:tcPr>
@@ -419,7 +456,19 @@
           <w:tcPr>
             <w:tcW w:w="5438" w:type="dxa"/>
           </w:tcPr>
-          <w:p/>
+          <w:p>
+            <w:r>
+              <w:t xml:space="preserve">Updated with fixes for hosts requiring </w:t>
+            </w:r>
+            <w:proofErr w:type="spellStart"/>
+            <w:r>
+              <w:t>lspci</w:t>
+            </w:r>
+            <w:proofErr w:type="spellEnd"/>
+            <w:r>
+              <w:t xml:space="preserve"> ‘-M’ option.  Improved setup instructions</w:t>
+            </w:r>
+          </w:p>
         </w:tc>
       </w:tr>
     </w:tbl>
@@ -472,7 +521,7 @@
               <w:noProof/>
               <w:sz w:val="22"/>
               <w:szCs w:val="22"/>
-              <w:lang w:val="en-GB" w:eastAsia="en-GB" w:bidi="ar-SA"/>
+              <w:lang w:bidi="ar-SA"/>
             </w:rPr>
           </w:pPr>
           <w:r>
@@ -484,7 +533,7 @@
           <w:r>
             <w:fldChar w:fldCharType="separate"/>
           </w:r>
-          <w:hyperlink w:anchor="_Toc512599637" w:history="1">
+          <w:hyperlink w:anchor="_Toc516652032" w:history="1">
             <w:r>
               <w:rPr>
                 <w:rStyle w:val="Hyperlink"/>
@@ -511,7 +560,7 @@
                 <w:noProof/>
                 <w:webHidden/>
               </w:rPr>
-              <w:instrText xml:space="preserve"> PAGEREF _Toc512599637 \h </w:instrText>
+              <w:instrText xml:space="preserve"> PAGEREF _Toc516652032 \h </w:instrText>
             </w:r>
             <w:r>
               <w:rPr>
@@ -551,10 +600,10 @@
               <w:noProof/>
               <w:sz w:val="22"/>
               <w:szCs w:val="22"/>
-              <w:lang w:val="en-GB" w:eastAsia="en-GB" w:bidi="ar-SA"/>
+              <w:lang w:bidi="ar-SA"/>
             </w:rPr>
           </w:pPr>
-          <w:hyperlink w:anchor="_Toc512599638" w:history="1">
+          <w:hyperlink w:anchor="_Toc516652033" w:history="1">
             <w:r>
               <w:rPr>
                 <w:rStyle w:val="Hyperlink"/>
@@ -581,7 +630,7 @@
                 <w:noProof/>
                 <w:webHidden/>
               </w:rPr>
-              <w:instrText xml:space="preserve"> PAGEREF _Toc512599638 \h </w:instrText>
+              <w:instrText xml:space="preserve"> PAGEREF _Toc516652033 \h </w:instrText>
             </w:r>
             <w:r>
               <w:rPr>
@@ -620,10 +669,10 @@
               <w:noProof/>
               <w:sz w:val="22"/>
               <w:szCs w:val="22"/>
-              <w:lang w:val="en-GB" w:eastAsia="en-GB" w:bidi="ar-SA"/>
+              <w:lang w:bidi="ar-SA"/>
             </w:rPr>
           </w:pPr>
-          <w:hyperlink w:anchor="_Toc512599639" w:history="1">
+          <w:hyperlink w:anchor="_Toc516652034" w:history="1">
             <w:r>
               <w:rPr>
                 <w:rStyle w:val="Hyperlink"/>
@@ -650,7 +699,7 @@
                 <w:noProof/>
                 <w:webHidden/>
               </w:rPr>
-              <w:instrText xml:space="preserve"> PAGEREF _Toc512599639 \h </w:instrText>
+              <w:instrText xml:space="preserve"> PAGEREF _Toc516652034 \h </w:instrText>
             </w:r>
             <w:r>
               <w:rPr>
@@ -689,10 +738,10 @@
               <w:noProof/>
               <w:sz w:val="22"/>
               <w:szCs w:val="22"/>
-              <w:lang w:val="en-GB" w:eastAsia="en-GB" w:bidi="ar-SA"/>
+              <w:lang w:bidi="ar-SA"/>
             </w:rPr>
           </w:pPr>
-          <w:hyperlink w:anchor="_Toc512599640" w:history="1">
+          <w:hyperlink w:anchor="_Toc516652035" w:history="1">
             <w:r>
               <w:rPr>
                 <w:rStyle w:val="Hyperlink"/>
@@ -719,7 +768,7 @@
                 <w:noProof/>
                 <w:webHidden/>
               </w:rPr>
-              <w:instrText xml:space="preserve"> PAGEREF _Toc512599640 \h </w:instrText>
+              <w:instrText xml:space="preserve"> PAGEREF _Toc516652035 \h </w:instrText>
             </w:r>
             <w:r>
               <w:rPr>
@@ -759,10 +808,10 @@
               <w:noProof/>
               <w:sz w:val="22"/>
               <w:szCs w:val="22"/>
-              <w:lang w:val="en-GB" w:eastAsia="en-GB" w:bidi="ar-SA"/>
+              <w:lang w:bidi="ar-SA"/>
             </w:rPr>
           </w:pPr>
-          <w:hyperlink w:anchor="_Toc512599641" w:history="1">
+          <w:hyperlink w:anchor="_Toc516652036" w:history="1">
             <w:r>
               <w:rPr>
                 <w:rStyle w:val="Hyperlink"/>
@@ -789,7 +838,7 @@
                 <w:noProof/>
                 <w:webHidden/>
               </w:rPr>
-              <w:instrText xml:space="preserve"> PAGEREF _Toc512599641 \h </w:instrText>
+              <w:instrText xml:space="preserve"> PAGEREF _Toc516652036 \h </w:instrText>
             </w:r>
             <w:r>
               <w:rPr>
@@ -828,10 +877,10 @@
               <w:noProof/>
               <w:sz w:val="22"/>
               <w:szCs w:val="22"/>
-              <w:lang w:val="en-GB" w:eastAsia="en-GB" w:bidi="ar-SA"/>
+              <w:lang w:bidi="ar-SA"/>
             </w:rPr>
           </w:pPr>
-          <w:hyperlink w:anchor="_Toc512599642" w:history="1">
+          <w:hyperlink w:anchor="_Toc516652037" w:history="1">
             <w:r>
               <w:rPr>
                 <w:rStyle w:val="Hyperlink"/>
@@ -858,7 +907,7 @@
                 <w:noProof/>
                 <w:webHidden/>
               </w:rPr>
-              <w:instrText xml:space="preserve"> PAGEREF _Toc512599642 \h </w:instrText>
+              <w:instrText xml:space="preserve"> PAGEREF _Toc516652037 \h </w:instrText>
             </w:r>
             <w:r>
               <w:rPr>
@@ -878,7 +927,7 @@
                 <w:noProof/>
                 <w:webHidden/>
               </w:rPr>
-              <w:t>5</w:t>
+              <w:t>6</w:t>
             </w:r>
             <w:r>
               <w:rPr>
@@ -898,10 +947,10 @@
               <w:noProof/>
               <w:sz w:val="22"/>
               <w:szCs w:val="22"/>
-              <w:lang w:val="en-GB" w:eastAsia="en-GB" w:bidi="ar-SA"/>
+              <w:lang w:bidi="ar-SA"/>
             </w:rPr>
           </w:pPr>
-          <w:hyperlink w:anchor="_Toc512599643" w:history="1">
+          <w:hyperlink w:anchor="_Toc516652038" w:history="1">
             <w:r>
               <w:rPr>
                 <w:rStyle w:val="Hyperlink"/>
@@ -928,7 +977,7 @@
                 <w:noProof/>
                 <w:webHidden/>
               </w:rPr>
-              <w:instrText xml:space="preserve"> PAGEREF _Toc512599643 \h </w:instrText>
+              <w:instrText xml:space="preserve"> PAGEREF _Toc516652038 \h </w:instrText>
             </w:r>
             <w:r>
               <w:rPr>
@@ -948,7 +997,7 @@
                 <w:noProof/>
                 <w:webHidden/>
               </w:rPr>
-              <w:t>6</w:t>
+              <w:t>9</w:t>
             </w:r>
             <w:r>
               <w:rPr>
@@ -967,16 +1016,16 @@
               <w:noProof/>
               <w:sz w:val="22"/>
               <w:szCs w:val="22"/>
-              <w:lang w:val="en-GB" w:eastAsia="en-GB" w:bidi="ar-SA"/>
+              <w:lang w:bidi="ar-SA"/>
             </w:rPr>
           </w:pPr>
-          <w:hyperlink w:anchor="_Toc512599644" w:history="1">
+          <w:hyperlink w:anchor="_Toc516652039" w:history="1">
             <w:r>
               <w:rPr>
                 <w:rStyle w:val="Hyperlink"/>
                 <w:noProof/>
               </w:rPr>
-              <w:t>Manual test – TestMonkey</w:t>
+              <w:t>Automating with Python script</w:t>
             </w:r>
             <w:r>
               <w:rPr>
@@ -997,7 +1046,7 @@
                 <w:noProof/>
                 <w:webHidden/>
               </w:rPr>
-              <w:instrText xml:space="preserve"> PAGEREF _Toc512599644 \h </w:instrText>
+              <w:instrText xml:space="preserve"> PAGEREF _Toc516652039 \h </w:instrText>
             </w:r>
             <w:r>
               <w:rPr>
@@ -1017,7 +1066,7 @@
                 <w:noProof/>
                 <w:webHidden/>
               </w:rPr>
-              <w:t>7</w:t>
+              <w:t>10</w:t>
             </w:r>
             <w:r>
               <w:rPr>
@@ -1036,16 +1085,16 @@
               <w:noProof/>
               <w:sz w:val="22"/>
               <w:szCs w:val="22"/>
-              <w:lang w:val="en-GB" w:eastAsia="en-GB" w:bidi="ar-SA"/>
+              <w:lang w:bidi="ar-SA"/>
             </w:rPr>
           </w:pPr>
-          <w:hyperlink w:anchor="_Toc512599645" w:history="1">
+          <w:hyperlink w:anchor="_Toc516652040" w:history="1">
             <w:r>
               <w:rPr>
                 <w:rStyle w:val="Hyperlink"/>
                 <w:noProof/>
               </w:rPr>
-              <w:t>Automated test – Basic commands</w:t>
+              <w:t>Automating with PowerShell script</w:t>
             </w:r>
             <w:r>
               <w:rPr>
@@ -1066,7 +1115,7 @@
                 <w:noProof/>
                 <w:webHidden/>
               </w:rPr>
-              <w:instrText xml:space="preserve"> PAGEREF _Toc512599645 \h </w:instrText>
+              <w:instrText xml:space="preserve"> PAGEREF _Toc516652040 \h </w:instrText>
             </w:r>
             <w:r>
               <w:rPr>
@@ -1086,7 +1135,7 @@
                 <w:noProof/>
                 <w:webHidden/>
               </w:rPr>
-              <w:t>8</w:t>
+              <w:t>11</w:t>
             </w:r>
             <w:r>
               <w:rPr>
@@ -1105,16 +1154,16 @@
               <w:noProof/>
               <w:sz w:val="22"/>
               <w:szCs w:val="22"/>
-              <w:lang w:val="en-GB" w:eastAsia="en-GB" w:bidi="ar-SA"/>
+              <w:lang w:bidi="ar-SA"/>
             </w:rPr>
           </w:pPr>
-          <w:hyperlink w:anchor="_Toc512599646" w:history="1">
+          <w:hyperlink w:anchor="_Toc516652041" w:history="1">
             <w:r>
               <w:rPr>
                 <w:rStyle w:val="Hyperlink"/>
                 <w:noProof/>
               </w:rPr>
-              <w:t>Automating with Powershell</w:t>
+              <w:t>Manual test – TestMonkey</w:t>
             </w:r>
             <w:r>
               <w:rPr>
@@ -1135,7 +1184,7 @@
                 <w:noProof/>
                 <w:webHidden/>
               </w:rPr>
-              <w:instrText xml:space="preserve"> PAGEREF _Toc512599646 \h </w:instrText>
+              <w:instrText xml:space="preserve"> PAGEREF _Toc516652041 \h </w:instrText>
             </w:r>
             <w:r>
               <w:rPr>
@@ -1155,7 +1204,7 @@
                 <w:noProof/>
                 <w:webHidden/>
               </w:rPr>
-              <w:t>9</w:t>
+              <w:t>12</w:t>
             </w:r>
             <w:r>
               <w:rPr>
@@ -1174,16 +1223,16 @@
               <w:noProof/>
               <w:sz w:val="22"/>
               <w:szCs w:val="22"/>
-              <w:lang w:val="en-GB" w:eastAsia="en-GB" w:bidi="ar-SA"/>
+              <w:lang w:bidi="ar-SA"/>
             </w:rPr>
           </w:pPr>
-          <w:hyperlink w:anchor="_Toc512599647" w:history="1">
+          <w:hyperlink w:anchor="_Toc516652042" w:history="1">
             <w:r>
               <w:rPr>
                 <w:rStyle w:val="Hyperlink"/>
                 <w:noProof/>
               </w:rPr>
-              <w:t>Automating with Python</w:t>
+              <w:t>Automated test – Basic commands</w:t>
             </w:r>
             <w:r>
               <w:rPr>
@@ -1204,7 +1253,7 @@
                 <w:noProof/>
                 <w:webHidden/>
               </w:rPr>
-              <w:instrText xml:space="preserve"> PAGEREF _Toc512599647 \h </w:instrText>
+              <w:instrText xml:space="preserve"> PAGEREF _Toc516652042 \h </w:instrText>
             </w:r>
             <w:r>
               <w:rPr>
@@ -1224,7 +1273,7 @@
                 <w:noProof/>
                 <w:webHidden/>
               </w:rPr>
-              <w:t>9</w:t>
+              <w:t>13</w:t>
             </w:r>
             <w:r>
               <w:rPr>
@@ -1244,10 +1293,10 @@
               <w:noProof/>
               <w:sz w:val="22"/>
               <w:szCs w:val="22"/>
-              <w:lang w:val="en-GB" w:eastAsia="en-GB" w:bidi="ar-SA"/>
+              <w:lang w:bidi="ar-SA"/>
             </w:rPr>
           </w:pPr>
-          <w:hyperlink w:anchor="_Toc512599648" w:history="1">
+          <w:hyperlink w:anchor="_Toc516652043" w:history="1">
             <w:r>
               <w:rPr>
                 <w:rStyle w:val="Hyperlink"/>
@@ -1274,7 +1323,7 @@
                 <w:noProof/>
                 <w:webHidden/>
               </w:rPr>
-              <w:instrText xml:space="preserve"> PAGEREF _Toc512599648 \h </w:instrText>
+              <w:instrText xml:space="preserve"> PAGEREF _Toc516652043 \h </w:instrText>
             </w:r>
             <w:r>
               <w:rPr>
@@ -1294,7 +1343,7 @@
                 <w:noProof/>
                 <w:webHidden/>
               </w:rPr>
-              <w:t>10</w:t>
+              <w:t>14</w:t>
             </w:r>
             <w:r>
               <w:rPr>
@@ -1314,10 +1363,10 @@
               <w:noProof/>
               <w:sz w:val="22"/>
               <w:szCs w:val="22"/>
-              <w:lang w:val="en-GB" w:eastAsia="en-GB" w:bidi="ar-SA"/>
+              <w:lang w:bidi="ar-SA"/>
             </w:rPr>
           </w:pPr>
-          <w:hyperlink w:anchor="_Toc512599649" w:history="1">
+          <w:hyperlink w:anchor="_Toc516652044" w:history="1">
             <w:r>
               <w:rPr>
                 <w:rStyle w:val="Hyperlink"/>
@@ -1344,7 +1393,7 @@
                 <w:noProof/>
                 <w:webHidden/>
               </w:rPr>
-              <w:instrText xml:space="preserve"> PAGEREF _Toc512599649 \h </w:instrText>
+              <w:instrText xml:space="preserve"> PAGEREF _Toc516652044 \h </w:instrText>
             </w:r>
             <w:r>
               <w:rPr>
@@ -1364,7 +1413,7 @@
                 <w:noProof/>
                 <w:webHidden/>
               </w:rPr>
-              <w:t>11</w:t>
+              <w:t>15</w:t>
             </w:r>
             <w:r>
               <w:rPr>
@@ -1383,10 +1432,10 @@
               <w:noProof/>
               <w:sz w:val="22"/>
               <w:szCs w:val="22"/>
-              <w:lang w:val="en-GB" w:eastAsia="en-GB" w:bidi="ar-SA"/>
+              <w:lang w:bidi="ar-SA"/>
             </w:rPr>
           </w:pPr>
-          <w:hyperlink w:anchor="_Toc512599650" w:history="1">
+          <w:hyperlink w:anchor="_Toc516652045" w:history="1">
             <w:r>
               <w:rPr>
                 <w:rStyle w:val="Hyperlink"/>
@@ -1413,7 +1462,7 @@
                 <w:noProof/>
                 <w:webHidden/>
               </w:rPr>
-              <w:instrText xml:space="preserve"> PAGEREF _Toc512599650 \h </w:instrText>
+              <w:instrText xml:space="preserve"> PAGEREF _Toc516652045 \h </w:instrText>
             </w:r>
             <w:r>
               <w:rPr>
@@ -1433,7 +1482,7 @@
                 <w:noProof/>
                 <w:webHidden/>
               </w:rPr>
-              <w:t>11</w:t>
+              <w:t>15</w:t>
             </w:r>
             <w:r>
               <w:rPr>
@@ -1452,10 +1501,10 @@
               <w:noProof/>
               <w:sz w:val="22"/>
               <w:szCs w:val="22"/>
-              <w:lang w:val="en-GB" w:eastAsia="en-GB" w:bidi="ar-SA"/>
+              <w:lang w:bidi="ar-SA"/>
             </w:rPr>
           </w:pPr>
-          <w:hyperlink w:anchor="_Toc512599651" w:history="1">
+          <w:hyperlink w:anchor="_Toc516652046" w:history="1">
             <w:r>
               <w:rPr>
                 <w:rStyle w:val="Hyperlink"/>
@@ -1482,7 +1531,7 @@
                 <w:noProof/>
                 <w:webHidden/>
               </w:rPr>
-              <w:instrText xml:space="preserve"> PAGEREF _Toc512599651 \h </w:instrText>
+              <w:instrText xml:space="preserve"> PAGEREF _Toc516652046 \h </w:instrText>
             </w:r>
             <w:r>
               <w:rPr>
@@ -1502,7 +1551,7 @@
                 <w:noProof/>
                 <w:webHidden/>
               </w:rPr>
-              <w:t>12</w:t>
+              <w:t>16</w:t>
             </w:r>
             <w:r>
               <w:rPr>
@@ -1525,6 +1574,8 @@
             <w:fldChar w:fldCharType="end"/>
           </w:r>
         </w:p>
+        <w:bookmarkStart w:id="63" w:name="_GoBack" w:displacedByCustomXml="next"/>
+        <w:bookmarkEnd w:id="63" w:displacedByCustomXml="next"/>
       </w:sdtContent>
     </w:sdt>
     <w:p>
@@ -1534,25 +1585,64 @@
       <w:r>
         <w:br w:type="page"/>
       </w:r>
-      <w:bookmarkStart w:id="64" w:name="_Toc512599638"/>
+      <w:bookmarkStart w:id="64" w:name="_Toc516652033"/>
+      <w:proofErr w:type="spellStart"/>
       <w:r>
         <w:lastRenderedPageBreak/>
-        <w:t>NVMe Plugfest – Hotplug Testing</w:t>
+        <w:t>NVMe</w:t>
+      </w:r>
+      <w:proofErr w:type="spellEnd"/>
+      <w:r>
+        <w:t xml:space="preserve"> </w:t>
+      </w:r>
+      <w:proofErr w:type="spellStart"/>
+      <w:r>
+        <w:t>Plugfest</w:t>
+      </w:r>
+      <w:proofErr w:type="spellEnd"/>
+      <w:r>
+        <w:t xml:space="preserve"> – </w:t>
+      </w:r>
+      <w:proofErr w:type="spellStart"/>
+      <w:r>
+        <w:t>Hotplug</w:t>
+      </w:r>
+      <w:proofErr w:type="spellEnd"/>
+      <w:r>
+        <w:t xml:space="preserve"> Testing</w:t>
       </w:r>
       <w:bookmarkEnd w:id="64"/>
     </w:p>
     <w:p>
-      <w:r>
-        <w:t>Hotswap testing requirements for PCIe SFF (U.2) devices has been steadily increasing, due the number of issues</w:t>
+      <w:proofErr w:type="spellStart"/>
+      <w:r>
+        <w:t>Hotswap</w:t>
+      </w:r>
+      <w:proofErr w:type="spellEnd"/>
+      <w:r>
+        <w:t xml:space="preserve"> testing requirements for </w:t>
+      </w:r>
+      <w:proofErr w:type="spellStart"/>
+      <w:r>
+        <w:t>PCIe</w:t>
+      </w:r>
+      <w:proofErr w:type="spellEnd"/>
+      <w:r>
+        <w:t xml:space="preserve"> SFF (U.2) devices has been steadily increasing, due the number of issues</w:t>
       </w:r>
     </w:p>
     <w:p>
       <w:pPr>
         <w:pStyle w:val="Heading2"/>
       </w:pPr>
-      <w:bookmarkStart w:id="65" w:name="_Toc512599639"/>
-      <w:r>
-        <w:t>Plugfest #4</w:t>
+      <w:bookmarkStart w:id="65" w:name="_Toc516652034"/>
+      <w:proofErr w:type="spellStart"/>
+      <w:r>
+        <w:t>Plugfest</w:t>
+      </w:r>
+      <w:proofErr w:type="spellEnd"/>
+      <w:r>
+        <w:t xml:space="preserve"> #4</w:t>
       </w:r>
       <w:bookmarkEnd w:id="65"/>
     </w:p>
@@ -1564,13 +1654,53 @@
         <w:t>rom</w:t>
       </w:r>
       <w:r>
-        <w:t xml:space="preserve"> NVMe Plugfest #4 (June 2014), hotplug testing </w:t>
+        <w:t xml:space="preserve"> </w:t>
+      </w:r>
+      <w:proofErr w:type="spellStart"/>
+      <w:r>
+        <w:t>NVMe</w:t>
+      </w:r>
+      <w:proofErr w:type="spellEnd"/>
+      <w:r>
+        <w:t xml:space="preserve"> </w:t>
+      </w:r>
+      <w:proofErr w:type="spellStart"/>
+      <w:r>
+        <w:t>Plugfest</w:t>
+      </w:r>
+      <w:proofErr w:type="spellEnd"/>
+      <w:r>
+        <w:t xml:space="preserve"> #4 (June 2014), </w:t>
+      </w:r>
+      <w:proofErr w:type="spellStart"/>
+      <w:r>
+        <w:t>hotplug</w:t>
+      </w:r>
+      <w:proofErr w:type="spellEnd"/>
+      <w:r>
+        <w:t xml:space="preserve"> testing </w:t>
       </w:r>
       <w:r>
         <w:t>was</w:t>
       </w:r>
       <w:r>
-        <w:t xml:space="preserve"> mandatory.  All PCIe SFF devices were required to pass a hot-swap test, using Quarch’s ‘Torridon’ modules.</w:t>
+        <w:t xml:space="preserve"> mandatory.  All </w:t>
+      </w:r>
+      <w:proofErr w:type="spellStart"/>
+      <w:r>
+        <w:t>PCIe</w:t>
+      </w:r>
+      <w:proofErr w:type="spellEnd"/>
+      <w:r>
+        <w:t xml:space="preserve"> SFF devices were required to pass a hot-swap test, using </w:t>
+      </w:r>
+      <w:proofErr w:type="spellStart"/>
+      <w:r>
+        <w:t>Quarch’s</w:t>
+      </w:r>
+      <w:proofErr w:type="spellEnd"/>
+      <w:r>
+        <w:t xml:space="preserve"> ‘Torridon’ modules.</w:t>
       </w:r>
     </w:p>
     <w:p>
@@ -1580,7 +1710,15 @@
     </w:p>
     <w:p>
       <w:r>
-        <w:t xml:space="preserve">Only a basic test was required at this time.  This test is intended to validate the hot-swap ability of an NVMe device into a host system. </w:t>
+        <w:t xml:space="preserve">Only a basic test was required at this time.  This test is intended to validate the hot-swap ability of an </w:t>
+      </w:r>
+      <w:proofErr w:type="spellStart"/>
+      <w:r>
+        <w:t>NVMe</w:t>
+      </w:r>
+      <w:proofErr w:type="spellEnd"/>
+      <w:r>
+        <w:t xml:space="preserve"> device into a host system. </w:t>
       </w:r>
     </w:p>
     <w:p>
@@ -1614,16 +1752,29 @@
     </w:p>
     <w:p>
       <w:r>
-        <w:t>Quarch would recommend that anyone planning to pass the hot-swap part of the Plugfest should implement these additional tests before the event.</w:t>
+        <w:t xml:space="preserve">Quarch would recommend that anyone planning to pass the hot-swap part of the </w:t>
+      </w:r>
+      <w:proofErr w:type="spellStart"/>
+      <w:r>
+        <w:t>Plugfest</w:t>
+      </w:r>
+      <w:proofErr w:type="spellEnd"/>
+      <w:r>
+        <w:t xml:space="preserve"> should implement these additional tests before the event.</w:t>
       </w:r>
     </w:p>
     <w:p>
       <w:pPr>
         <w:pStyle w:val="Heading2"/>
       </w:pPr>
-      <w:bookmarkStart w:id="66" w:name="_Toc512599640"/>
-      <w:r>
-        <w:t>Plugfest #5</w:t>
+      <w:bookmarkStart w:id="66" w:name="_Toc516652035"/>
+      <w:proofErr w:type="spellStart"/>
+      <w:r>
+        <w:t>Plugfest</w:t>
+      </w:r>
+      <w:proofErr w:type="spellEnd"/>
+      <w:r>
+        <w:t xml:space="preserve"> #5</w:t>
       </w:r>
       <w:bookmarkEnd w:id="66"/>
     </w:p>
@@ -1632,7 +1783,15 @@
         <w:t>From</w:t>
       </w:r>
       <w:r>
-        <w:t xml:space="preserve"> the February 2016 Plugfest, </w:t>
+        <w:t xml:space="preserve"> the February 2016 </w:t>
+      </w:r>
+      <w:proofErr w:type="spellStart"/>
+      <w:r>
+        <w:t>Plugfest</w:t>
+      </w:r>
+      <w:proofErr w:type="spellEnd"/>
+      <w:r>
+        <w:t xml:space="preserve">, </w:t>
       </w:r>
       <w:r>
         <w:t>an expanded range of hot-plug speeds were added.</w:t>
@@ -1640,7 +1799,15 @@
     </w:p>
     <w:p>
       <w:r>
-        <w:t>Quarch would recommend that anyone planning to pass the hot-swap part of the Plugfest should implement these additional tests before the event.</w:t>
+        <w:t xml:space="preserve">Quarch would recommend that anyone planning to pass the hot-swap part of the </w:t>
+      </w:r>
+      <w:proofErr w:type="spellStart"/>
+      <w:r>
+        <w:t>Plugfest</w:t>
+      </w:r>
+      <w:proofErr w:type="spellEnd"/>
+      <w:r>
+        <w:t xml:space="preserve"> should implement these additional tests before the event.</w:t>
       </w:r>
     </w:p>
     <w:p>
@@ -1655,7 +1822,7 @@
       <w:pPr>
         <w:pStyle w:val="Heading1"/>
       </w:pPr>
-      <w:bookmarkStart w:id="67" w:name="_Toc512599641"/>
+      <w:bookmarkStart w:id="67" w:name="_Toc516652036"/>
       <w:r>
         <w:lastRenderedPageBreak/>
         <w:t>Requirements</w:t>
@@ -1675,7 +1842,15 @@
         <w:pStyle w:val="QNumberedlist"/>
       </w:pPr>
       <w:r>
-        <w:t>NVME Device (PCIe SFF device)</w:t>
+        <w:t>NVME Device (</w:t>
+      </w:r>
+      <w:proofErr w:type="spellStart"/>
+      <w:r>
+        <w:t>PCIe</w:t>
+      </w:r>
+      <w:proofErr w:type="spellEnd"/>
+      <w:r>
+        <w:t xml:space="preserve"> SFF device)</w:t>
       </w:r>
     </w:p>
     <w:p>
@@ -1691,7 +1866,23 @@
         <w:pStyle w:val="QNumberedlist"/>
       </w:pPr>
       <w:r>
-        <w:t>Quarch PCIe module (QTL1743 PCIe Drive Control Module)</w:t>
+        <w:t xml:space="preserve">Quarch </w:t>
+      </w:r>
+      <w:proofErr w:type="spellStart"/>
+      <w:r>
+        <w:t>PCIe</w:t>
+      </w:r>
+      <w:proofErr w:type="spellEnd"/>
+      <w:r>
+        <w:t xml:space="preserve"> module (QTL1743 </w:t>
+      </w:r>
+      <w:proofErr w:type="spellStart"/>
+      <w:r>
+        <w:t>PCIe</w:t>
+      </w:r>
+      <w:proofErr w:type="spellEnd"/>
+      <w:r>
+        <w:t xml:space="preserve"> Drive Control Module)</w:t>
       </w:r>
     </w:p>
     <w:p>
@@ -1706,10 +1897,26 @@
     </w:p>
     <w:p>
       <w:pPr>
+        <w:spacing w:before="0" w:after="160" w:line="259" w:lineRule="auto"/>
+        <w:rPr>
+          <w:rFonts w:eastAsiaTheme="majorEastAsia" w:cstheme="majorBidi"/>
+          <w:b/>
+          <w:color w:val="2E74B5" w:themeColor="accent1" w:themeShade="BF"/>
+          <w:sz w:val="32"/>
+          <w:szCs w:val="26"/>
+        </w:rPr>
+      </w:pPr>
+      <w:r>
+        <w:br w:type="page"/>
+      </w:r>
+    </w:p>
+    <w:p>
+      <w:pPr>
         <w:pStyle w:val="Heading2"/>
       </w:pPr>
-      <w:bookmarkStart w:id="68" w:name="_Toc512599642"/>
-      <w:r>
+      <w:bookmarkStart w:id="68" w:name="_Toc516652037"/>
+      <w:r>
+        <w:lastRenderedPageBreak/>
         <w:t>Setup</w:t>
       </w:r>
       <w:bookmarkEnd w:id="68"/>
@@ -1729,6 +1936,68 @@
     </w:p>
     <w:p>
       <w:pPr>
+        <w:pStyle w:val="Centredimage"/>
+      </w:pPr>
+      <w:r>
+        <w:drawing>
+          <wp:inline distT="0" distB="0" distL="0" distR="0" wp14:anchorId="7029239C" wp14:editId="7547FF85">
+            <wp:extent cx="4911755" cy="2762862"/>
+            <wp:effectExtent l="7938" t="0" r="0" b="0"/>
+            <wp:docPr id="5" name="Picture 5"/>
+            <wp:cNvGraphicFramePr>
+              <a:graphicFrameLocks xmlns:a="http://schemas.openxmlformats.org/drawingml/2006/main" noChangeAspect="1"/>
+            </wp:cNvGraphicFramePr>
+            <a:graphic xmlns:a="http://schemas.openxmlformats.org/drawingml/2006/main">
+              <a:graphicData uri="http://schemas.openxmlformats.org/drawingml/2006/picture">
+                <pic:pic xmlns:pic="http://schemas.openxmlformats.org/drawingml/2006/picture">
+                  <pic:nvPicPr>
+                    <pic:cNvPr id="3" name="20170509_161702.jpg"/>
+                    <pic:cNvPicPr/>
+                  </pic:nvPicPr>
+                  <pic:blipFill>
+                    <a:blip r:embed="rId9" cstate="print">
+                      <a:extLst>
+                        <a:ext uri="{28A0092B-C50C-407E-A947-70E740481C1C}">
+                          <a14:useLocalDpi xmlns:a14="http://schemas.microsoft.com/office/drawing/2010/main" val="0"/>
+                        </a:ext>
+                      </a:extLst>
+                    </a:blip>
+                    <a:stretch>
+                      <a:fillRect/>
+                    </a:stretch>
+                  </pic:blipFill>
+                  <pic:spPr>
+                    <a:xfrm rot="5400000">
+                      <a:off x="0" y="0"/>
+                      <a:ext cx="4911755" cy="2762862"/>
+                    </a:xfrm>
+                    <a:prstGeom prst="rect">
+                      <a:avLst/>
+                    </a:prstGeom>
+                  </pic:spPr>
+                </pic:pic>
+              </a:graphicData>
+            </a:graphic>
+          </wp:inline>
+        </w:drawing>
+      </w:r>
+    </w:p>
+    <w:p>
+      <w:pPr>
+        <w:spacing w:before="0" w:after="160" w:line="259" w:lineRule="auto"/>
+        <w:rPr>
+          <w:rFonts w:eastAsiaTheme="minorEastAsia" w:cs="Arial"/>
+          <w:color w:val="auto"/>
+          <w:szCs w:val="24"/>
+          <w:lang w:bidi="en-US"/>
+        </w:rPr>
+      </w:pPr>
+      <w:r>
+        <w:br w:type="page"/>
+      </w:r>
+    </w:p>
+    <w:p>
+      <w:pPr>
         <w:pStyle w:val="QNumberedlist"/>
         <w:numPr>
           <w:ilvl w:val="1"/>
@@ -1737,7 +2006,56 @@
         <w:ind w:left="851"/>
       </w:pPr>
       <w:r>
+        <w:lastRenderedPageBreak/>
         <w:t>Connect the control module to the QTL1260 interface kit, noting the alignment of the arrows</w:t>
+      </w:r>
+    </w:p>
+    <w:p>
+      <w:pPr>
+        <w:pStyle w:val="Centredimage"/>
+      </w:pPr>
+      <w:r>
+        <w:drawing>
+          <wp:inline distT="0" distB="0" distL="0" distR="0" wp14:anchorId="3191E297" wp14:editId="44AE7D3E">
+            <wp:extent cx="5731510" cy="3223718"/>
+            <wp:effectExtent l="0" t="3175" r="0" b="0"/>
+            <wp:docPr id="4" name="Picture 4"/>
+            <wp:cNvGraphicFramePr>
+              <a:graphicFrameLocks xmlns:a="http://schemas.openxmlformats.org/drawingml/2006/main" noChangeAspect="1"/>
+            </wp:cNvGraphicFramePr>
+            <a:graphic xmlns:a="http://schemas.openxmlformats.org/drawingml/2006/main">
+              <a:graphicData uri="http://schemas.openxmlformats.org/drawingml/2006/picture">
+                <pic:pic xmlns:pic="http://schemas.openxmlformats.org/drawingml/2006/picture">
+                  <pic:nvPicPr>
+                    <pic:cNvPr id="4" name="20170509_161709.jpg"/>
+                    <pic:cNvPicPr/>
+                  </pic:nvPicPr>
+                  <pic:blipFill>
+                    <a:blip r:embed="rId10" cstate="print">
+                      <a:extLst>
+                        <a:ext uri="{28A0092B-C50C-407E-A947-70E740481C1C}">
+                          <a14:useLocalDpi xmlns:a14="http://schemas.microsoft.com/office/drawing/2010/main" val="0"/>
+                        </a:ext>
+                      </a:extLst>
+                    </a:blip>
+                    <a:stretch>
+                      <a:fillRect/>
+                    </a:stretch>
+                  </pic:blipFill>
+                  <pic:spPr>
+                    <a:xfrm rot="5400000">
+                      <a:off x="0" y="0"/>
+                      <a:ext cx="5731510" cy="3223718"/>
+                    </a:xfrm>
+                    <a:prstGeom prst="rect">
+                      <a:avLst/>
+                    </a:prstGeom>
+                  </pic:spPr>
+                </pic:pic>
+              </a:graphicData>
+            </a:graphic>
+          </wp:inline>
+        </w:drawing>
       </w:r>
     </w:p>
     <w:p>
@@ -1802,7 +2120,7 @@
         <w:ind w:left="851"/>
       </w:pPr>
       <w:r>
-        <w:t>Copy the example power/shell Python scripts to the host (additional install may be required, detailed below)</w:t>
+        <w:t>Verify that the drive can be seen by the OS</w:t>
       </w:r>
     </w:p>
     <w:p>
@@ -1815,6 +2133,35 @@
         <w:ind w:left="851"/>
       </w:pPr>
       <w:r>
+        <w:lastRenderedPageBreak/>
+        <w:t xml:space="preserve">Copy the example power </w:t>
+      </w:r>
+      <w:r>
+        <w:t>shell</w:t>
+      </w:r>
+      <w:r>
+        <w:t xml:space="preserve"> or</w:t>
+      </w:r>
+      <w:r>
+        <w:t xml:space="preserve"> Python</w:t>
+      </w:r>
+      <w:r>
+        <w:t xml:space="preserve"> version</w:t>
+      </w:r>
+      <w:r>
+        <w:t xml:space="preserve"> scripts to the host (additional install may be required, detailed below)</w:t>
+      </w:r>
+    </w:p>
+    <w:p>
+      <w:pPr>
+        <w:pStyle w:val="QNumberedlist"/>
+        <w:numPr>
+          <w:ilvl w:val="1"/>
+          <w:numId w:val="5"/>
+        </w:numPr>
+        <w:ind w:left="851"/>
+      </w:pPr>
+      <w:r>
         <w:t xml:space="preserve">Run the </w:t>
       </w:r>
       <w:r>
@@ -1834,7 +2181,7 @@
         <w:pStyle w:val="Heading1"/>
       </w:pPr>
       <w:bookmarkStart w:id="69" w:name="_Toc433624482"/>
-      <w:bookmarkStart w:id="70" w:name="_Toc512599643"/>
+      <w:bookmarkStart w:id="70" w:name="_Toc516652038"/>
       <w:r>
         <w:lastRenderedPageBreak/>
         <w:t>Test Procedure</w:t>
@@ -1922,8 +2269,13 @@
         <w:jc w:val="both"/>
       </w:pPr>
       <w:r>
-        <w:t>If this is done in the TestMonkey GUI then we set the timing parameters of sources 1-3.  Shown below is the setup for the ‘standard’ hotplug, with 25ms between each of the sources.  The higher numbered sources are not required in this test.</w:t>
-      </w:r>
+        <w:t xml:space="preserve">The test is normally down via the Python or PowerShell version of the scripts which are provided with this application note.  It is also possible to run the test manually in </w:t>
+      </w:r>
+      <w:proofErr w:type="spellStart"/>
+      <w:r>
+        <w:t>TestMonkey</w:t>
+      </w:r>
+      <w:proofErr w:type="spellEnd"/>
     </w:p>
     <w:p>
       <w:pPr>
@@ -1937,17 +2289,423 @@
       <w:pPr>
         <w:pStyle w:val="Heading2"/>
       </w:pPr>
-      <w:bookmarkStart w:id="71" w:name="_Toc512599644"/>
+      <w:bookmarkStart w:id="71" w:name="_Toc433624486"/>
+      <w:bookmarkStart w:id="72" w:name="_Toc516652039"/>
       <w:r>
         <w:lastRenderedPageBreak/>
-        <w:t>Manual test – TestMonkey</w:t>
+        <w:t>Automating with Python</w:t>
+      </w:r>
+      <w:r>
+        <w:t xml:space="preserve"> script</w:t>
+      </w:r>
+      <w:bookmarkEnd w:id="72"/>
+    </w:p>
+    <w:p>
+      <w:pPr>
+        <w:pStyle w:val="QBulletlist"/>
+      </w:pPr>
+      <w:r>
+        <w:t xml:space="preserve">Python is available as standard on Linux installs, you will need to install Python 2.x or 3.x for Windows.  The ‘Python’ folder provided with this application note contains a Python script for automating the testing.  This uses the standard </w:t>
+      </w:r>
+      <w:proofErr w:type="spellStart"/>
+      <w:r>
+        <w:t>QuarchPy</w:t>
+      </w:r>
+      <w:proofErr w:type="spellEnd"/>
+      <w:r>
+        <w:t xml:space="preserve"> package to control the Quarch module, and again uses lspci.exe to monitor the </w:t>
+      </w:r>
+      <w:proofErr w:type="spellStart"/>
+      <w:r>
+        <w:t>PCIe</w:t>
+      </w:r>
+      <w:proofErr w:type="spellEnd"/>
+      <w:r>
+        <w:t xml:space="preserve"> device.</w:t>
+      </w:r>
+      <w:r>
+        <w:br/>
+      </w:r>
+      <w:r>
+        <w:br/>
+        <w:t xml:space="preserve">If you do not currently use the </w:t>
+      </w:r>
+      <w:proofErr w:type="spellStart"/>
+      <w:r>
+        <w:t>QuarcyPy</w:t>
+      </w:r>
+      <w:proofErr w:type="spellEnd"/>
+      <w:r>
+        <w:t xml:space="preserve"> then you will need to install it via</w:t>
+      </w:r>
+    </w:p>
+    <w:p>
+      <w:pPr>
+        <w:pStyle w:val="Code"/>
+        <w:ind w:firstLine="720"/>
+        <w:rPr>
+          <w:b/>
+        </w:rPr>
+      </w:pPr>
+      <w:r>
+        <w:rPr>
+          <w:b/>
+        </w:rPr>
+        <w:t xml:space="preserve">Pip install </w:t>
+      </w:r>
+      <w:proofErr w:type="spellStart"/>
+      <w:r>
+        <w:rPr>
+          <w:b/>
+        </w:rPr>
+        <w:t>quarchpy</w:t>
+      </w:r>
+      <w:proofErr w:type="spellEnd"/>
+    </w:p>
+    <w:p>
+      <w:pPr>
+        <w:ind w:left="720"/>
+        <w:rPr>
+          <w:rStyle w:val="Hyperlink"/>
+        </w:rPr>
+      </w:pPr>
+      <w:r>
+        <w:t>Further details, manual and local install code can be found on our site</w:t>
+      </w:r>
+      <w:proofErr w:type="gramStart"/>
+      <w:r>
+        <w:t>:</w:t>
+      </w:r>
+      <w:proofErr w:type="gramEnd"/>
+      <w:r>
+        <w:br/>
+      </w:r>
+      <w:hyperlink r:id="rId11" w:history="1">
+        <w:r>
+          <w:rPr>
+            <w:rStyle w:val="Hyperlink"/>
+          </w:rPr>
+          <w:t>https://quarch.com/products/quarchpy-python-package</w:t>
+        </w:r>
+      </w:hyperlink>
+    </w:p>
+    <w:p>
+      <w:pPr>
+        <w:pStyle w:val="QNumberedlist"/>
+        <w:numPr>
+          <w:ilvl w:val="0"/>
+          <w:numId w:val="0"/>
+        </w:numPr>
+        <w:ind w:left="284"/>
+      </w:pPr>
+    </w:p>
+    <w:p>
+      <w:pPr>
+        <w:pStyle w:val="QBulletlist"/>
+      </w:pPr>
+      <w:r>
+        <w:t>You will also need the FTDI driver to support the virtual COM port in the interface kit.  Windows will normally download this automatically, but it can also be installed from here:</w:t>
+      </w:r>
+    </w:p>
+    <w:p>
+      <w:pPr>
+        <w:ind w:left="131" w:firstLine="720"/>
+      </w:pPr>
+      <w:hyperlink r:id="rId12" w:history="1">
+        <w:r>
+          <w:rPr>
+            <w:rStyle w:val="Hyperlink"/>
+          </w:rPr>
+          <w:t>http://www.ftdichip.com/Drivers/VCP.htm</w:t>
+        </w:r>
+      </w:hyperlink>
+    </w:p>
+    <w:p>
+      <w:pPr>
+        <w:ind w:firstLine="284"/>
+      </w:pPr>
+    </w:p>
+    <w:p>
+      <w:pPr>
+        <w:pStyle w:val="QBulletlist"/>
+      </w:pPr>
+      <w:r>
+        <w:t>Using an elevated command prompt (cmd.exe run in administrator mode) navigate to the folder containing the Python script and execute:</w:t>
+      </w:r>
+    </w:p>
+    <w:p>
+      <w:pPr>
+        <w:pStyle w:val="Code"/>
+        <w:ind w:left="131" w:firstLine="720"/>
+      </w:pPr>
+      <w:r>
+        <w:t xml:space="preserve">&gt;Python </w:t>
+      </w:r>
+      <w:proofErr w:type="spellStart"/>
+      <w:r>
+        <w:t>Hotplug</w:t>
+      </w:r>
+      <w:proofErr w:type="spellEnd"/>
+      <w:r>
+        <w:t xml:space="preserve"> cycle test</w:t>
+      </w:r>
+      <w:r>
+        <w:t>.py</w:t>
+      </w:r>
+    </w:p>
+    <w:p>
+      <w:pPr>
+        <w:pStyle w:val="Code"/>
+        <w:ind w:left="131" w:firstLine="720"/>
+      </w:pPr>
+    </w:p>
+    <w:p>
+      <w:pPr>
+        <w:pStyle w:val="QBulletlist"/>
+      </w:pPr>
+      <w:r>
+        <w:t>After the run, a time-stamped log file in the script folder will contain the full results of the tests</w:t>
+      </w:r>
+      <w:r>
+        <w:t>.</w:t>
+      </w:r>
+    </w:p>
+    <w:p>
+      <w:pPr>
+        <w:pStyle w:val="Code"/>
+        <w:ind w:left="131" w:firstLine="720"/>
+      </w:pPr>
+    </w:p>
+    <w:p>
+      <w:pPr>
+        <w:pStyle w:val="WARNING"/>
+      </w:pPr>
+      <w:r>
+        <w:t xml:space="preserve">Warning: If have are using a </w:t>
+      </w:r>
+      <w:proofErr w:type="spellStart"/>
+      <w:r>
+        <w:t>PCIe</w:t>
+      </w:r>
+      <w:proofErr w:type="spellEnd"/>
+      <w:r>
+        <w:t xml:space="preserve"> switch in your host, </w:t>
+      </w:r>
+      <w:proofErr w:type="spellStart"/>
+      <w:r>
+        <w:t>lspci</w:t>
+      </w:r>
+      <w:proofErr w:type="spellEnd"/>
+      <w:r>
+        <w:t xml:space="preserve"> may not be able to view the device you want to hot-swap.  In the man script set: </w:t>
+      </w:r>
+      <w:proofErr w:type="spellStart"/>
+      <w:r>
+        <w:rPr>
+          <w:rStyle w:val="CodeChar"/>
+        </w:rPr>
+        <w:t>mappingMode</w:t>
+      </w:r>
+      <w:proofErr w:type="spellEnd"/>
+      <w:r>
+        <w:rPr>
+          <w:rStyle w:val="CodeChar"/>
+        </w:rPr>
+        <w:t xml:space="preserve"> = True</w:t>
+      </w:r>
+      <w:r>
+        <w:t xml:space="preserve"> to allow vision of the devices beyond the switch.  Note that this may greatly increase the number of devices shown, so is defaulted to ‘False’</w:t>
+      </w:r>
+    </w:p>
+    <w:p>
+      <w:pPr>
+        <w:ind w:left="131" w:firstLine="720"/>
+      </w:pPr>
+    </w:p>
+    <w:p/>
+    <w:p>
+      <w:pPr>
+        <w:pStyle w:val="Heading2"/>
+      </w:pPr>
+    </w:p>
+    <w:p>
+      <w:pPr>
+        <w:pStyle w:val="Heading2"/>
+      </w:pPr>
+    </w:p>
+    <w:p>
+      <w:pPr>
+        <w:pStyle w:val="Heading2"/>
+      </w:pPr>
+      <w:bookmarkStart w:id="73" w:name="_Toc516652040"/>
+      <w:r>
+        <w:t>Automating with Power</w:t>
+      </w:r>
+      <w:r>
+        <w:t>S</w:t>
+      </w:r>
+      <w:r>
+        <w:t>hell</w:t>
       </w:r>
       <w:bookmarkEnd w:id="71"/>
-    </w:p>
-    <w:p>
-      <w:pPr>
+      <w:r>
+        <w:t xml:space="preserve"> script</w:t>
+      </w:r>
+      <w:bookmarkEnd w:id="73"/>
+    </w:p>
+    <w:p>
+      <w:pPr>
+        <w:pStyle w:val="QBulletlist"/>
+      </w:pPr>
+      <w:r>
+        <w:t>PowerShell in included in most windows installation and should be available without additional install</w:t>
+      </w:r>
+    </w:p>
+    <w:p>
+      <w:pPr>
+        <w:pStyle w:val="QBulletlist"/>
+        <w:numPr>
+          <w:ilvl w:val="0"/>
+          <w:numId w:val="0"/>
+        </w:numPr>
+        <w:ind w:left="851"/>
+      </w:pPr>
+    </w:p>
+    <w:p>
+      <w:pPr>
+        <w:pStyle w:val="QBulletlist"/>
+      </w:pPr>
+      <w:r>
+        <w:t>You will also need the FTDI driver to support the virtual COM port in the interface kit.  Windows will normally download this automatically, but it can also be installed from here:</w:t>
+      </w:r>
+    </w:p>
+    <w:p>
+      <w:pPr>
+        <w:ind w:left="131" w:firstLine="720"/>
+      </w:pPr>
+      <w:hyperlink r:id="rId13" w:history="1">
+        <w:r>
+          <w:rPr>
+            <w:rStyle w:val="Hyperlink"/>
+          </w:rPr>
+          <w:t>http://www.ftdichip.com/Drivers/VCP.htm</w:t>
+        </w:r>
+      </w:hyperlink>
+    </w:p>
+    <w:p>
+      <w:pPr>
+        <w:ind w:left="131" w:firstLine="720"/>
+      </w:pPr>
+    </w:p>
+    <w:p>
+      <w:pPr>
+        <w:pStyle w:val="QBulletlist"/>
+      </w:pPr>
+      <w:r>
+        <w:t>Run a PowerShell terminal in administrator mode, navigate to the folder containing the scripts and run:</w:t>
+      </w:r>
+    </w:p>
+    <w:p>
+      <w:pPr>
+        <w:pStyle w:val="QBulletlist"/>
+        <w:numPr>
+          <w:ilvl w:val="0"/>
+          <w:numId w:val="0"/>
+        </w:numPr>
+        <w:ind w:left="851"/>
+      </w:pPr>
+      <w:r>
+        <w:t>.\Hotplug.ps1</w:t>
+      </w:r>
+    </w:p>
+    <w:p>
+      <w:pPr>
+        <w:pStyle w:val="Code"/>
+        <w:ind w:left="131" w:firstLine="720"/>
+      </w:pPr>
+    </w:p>
+    <w:p>
+      <w:pPr>
+        <w:pStyle w:val="WARNING"/>
+      </w:pPr>
+      <w:r>
+        <w:t xml:space="preserve">Warning: If have are using a </w:t>
+      </w:r>
+      <w:proofErr w:type="spellStart"/>
+      <w:r>
+        <w:t>PCIe</w:t>
+      </w:r>
+      <w:proofErr w:type="spellEnd"/>
+      <w:r>
+        <w:t xml:space="preserve"> switch in your host, </w:t>
+      </w:r>
+      <w:proofErr w:type="spellStart"/>
+      <w:r>
+        <w:t>lspci</w:t>
+      </w:r>
+      <w:proofErr w:type="spellEnd"/>
+      <w:r>
+        <w:t xml:space="preserve"> may not be able to view the device you want to hot-swap.  In the man script set: </w:t>
+      </w:r>
+      <w:proofErr w:type="spellStart"/>
+      <w:r>
+        <w:rPr>
+          <w:rStyle w:val="CodeChar"/>
+        </w:rPr>
+        <w:t>mappingMode</w:t>
+      </w:r>
+      <w:proofErr w:type="spellEnd"/>
+      <w:r>
+        <w:rPr>
+          <w:rStyle w:val="CodeChar"/>
+        </w:rPr>
+        <w:t xml:space="preserve"> = True</w:t>
+      </w:r>
+      <w:r>
+        <w:t xml:space="preserve"> to allow vision of the devices beyond the switch.  Note that this may greatly increase the number of devices shown, so is defaulted to ‘False’</w:t>
+      </w:r>
+    </w:p>
+    <w:p/>
+    <w:p>
+      <w:pPr>
+        <w:ind w:left="720"/>
         <w:jc w:val="both"/>
       </w:pPr>
+    </w:p>
+    <w:p>
+      <w:pPr>
+        <w:ind w:left="720"/>
+        <w:jc w:val="both"/>
+      </w:pPr>
+    </w:p>
+    <w:p>
+      <w:pPr>
+        <w:spacing w:before="0" w:after="160" w:line="259" w:lineRule="auto"/>
+      </w:pPr>
+      <w:r>
+        <w:br w:type="page"/>
+      </w:r>
+    </w:p>
+    <w:p>
+      <w:pPr>
+        <w:pStyle w:val="Heading2"/>
+      </w:pPr>
+      <w:bookmarkStart w:id="74" w:name="_Toc516652041"/>
+      <w:r>
+        <w:lastRenderedPageBreak/>
+        <w:t xml:space="preserve">Manual test – </w:t>
+      </w:r>
+      <w:proofErr w:type="spellStart"/>
+      <w:r>
+        <w:t>TestMonkey</w:t>
+      </w:r>
+      <w:bookmarkEnd w:id="74"/>
+      <w:proofErr w:type="spellEnd"/>
+    </w:p>
+    <w:p>
+      <w:pPr>
+        <w:jc w:val="both"/>
+      </w:pPr>
       <w:r>
         <w:t>Assuming that the Quarch module was power cycled or otherwise reset into default state before the test, then the ‘Initial Delay’ setting for sources 2 and 3 are the only things we need to change:</w:t>
       </w:r>
@@ -1957,6 +2715,9 @@
         <w:pStyle w:val="Centredimage"/>
       </w:pPr>
       <w:r>
+        <w:rPr>
+          <w:lang w:val="en-US" w:eastAsia="en-US"/>
+        </w:rPr>
         <w:drawing>
           <wp:inline distT="0" distB="0" distL="0" distR="0" wp14:anchorId="6443EEE0" wp14:editId="1D2FE723">
             <wp:extent cx="5943600" cy="2840990"/>
@@ -1973,7 +2734,7 @@
                     <pic:cNvPicPr/>
                   </pic:nvPicPr>
                   <pic:blipFill>
-                    <a:blip r:embed="rId9"/>
+                    <a:blip r:embed="rId14"/>
                     <a:stretch>
                       <a:fillRect/>
                     </a:stretch>
@@ -2012,6 +2773,9 @@
         <w:pStyle w:val="Centredimage"/>
       </w:pPr>
       <w:r>
+        <w:rPr>
+          <w:lang w:val="en-US" w:eastAsia="en-US"/>
+        </w:rPr>
         <w:drawing>
           <wp:inline distT="0" distB="0" distL="0" distR="0" wp14:anchorId="51C2E26F" wp14:editId="3C75A96C">
             <wp:extent cx="5943600" cy="2840990"/>
@@ -2028,7 +2792,7 @@
                     <pic:cNvPicPr/>
                   </pic:nvPicPr>
                   <pic:blipFill>
-                    <a:blip r:embed="rId10"/>
+                    <a:blip r:embed="rId15"/>
                     <a:stretch>
                       <a:fillRect/>
                     </a:stretch>
@@ -2053,16 +2817,30 @@
       <w:pPr>
         <w:pStyle w:val="Heading2"/>
       </w:pPr>
-      <w:bookmarkStart w:id="72" w:name="_Toc512599645"/>
+      <w:bookmarkStart w:id="75" w:name="_Toc516652042"/>
       <w:r>
         <w:lastRenderedPageBreak/>
         <w:t>Automated test – Basic commands</w:t>
       </w:r>
-      <w:bookmarkEnd w:id="72"/>
-    </w:p>
-    <w:p>
-      <w:r>
-        <w:t>If you wish to automate the test (recommended if you want to perform many test cycles with different parameters), the commands required are below.  These can be send via USB, Serial, Telnet or ReST depending on the controller you choose to use.</w:t>
+      <w:bookmarkEnd w:id="75"/>
+    </w:p>
+    <w:p>
+      <w:r>
+        <w:t xml:space="preserve">If you wish to automate the test </w:t>
+      </w:r>
+      <w:r>
+        <w:t>in a different script language, the full command listing used is below</w:t>
+      </w:r>
+      <w:r>
+        <w:t xml:space="preserve">.  These can be send via USB, Serial, Telnet or </w:t>
+      </w:r>
+      <w:proofErr w:type="spellStart"/>
+      <w:r>
+        <w:t>ReST</w:t>
+      </w:r>
+      <w:proofErr w:type="spellEnd"/>
+      <w:r>
+        <w:t xml:space="preserve"> depending on the controller you choose to use.</w:t>
       </w:r>
     </w:p>
     <w:p>
@@ -2072,7 +2850,7 @@
           <w:u w:val="single"/>
         </w:rPr>
       </w:pPr>
-      <w:bookmarkStart w:id="73" w:name="_Toc433624484"/>
+      <w:bookmarkStart w:id="76" w:name="_Toc433624484"/>
       <w:r>
         <w:rPr>
           <w:b/>
@@ -2080,7 +2858,7 @@
         </w:rPr>
         <w:t>Initial Power Up</w:t>
       </w:r>
-      <w:bookmarkEnd w:id="73"/>
+      <w:bookmarkEnd w:id="76"/>
     </w:p>
     <w:p>
       <w:r>
@@ -2094,7 +2872,7 @@
           <w:u w:val="single"/>
         </w:rPr>
       </w:pPr>
-      <w:bookmarkStart w:id="74" w:name="_Toc433624485"/>
+      <w:bookmarkStart w:id="77" w:name="_Toc433624485"/>
       <w:r>
         <w:rPr>
           <w:b/>
@@ -2102,7 +2880,7 @@
         </w:rPr>
         <w:t>Basic Hot Swap</w:t>
       </w:r>
-      <w:bookmarkEnd w:id="74"/>
+      <w:bookmarkEnd w:id="77"/>
     </w:p>
     <w:p>
       <w:pPr>
@@ -2124,23 +2902,54 @@
       <w:r>
         <w:br/>
       </w:r>
+      <w:proofErr w:type="spellStart"/>
       <w:r>
         <w:rPr>
           <w:rStyle w:val="CodeChar"/>
           <w:b/>
         </w:rPr>
-        <w:t>CONFig:DEFault STATE</w:t>
-      </w:r>
-    </w:p>
-    <w:p>
-      <w:pPr>
-        <w:rPr>
-          <w:b/>
-        </w:rPr>
-      </w:pPr>
-      <w:r>
-        <w:t>Set sources 1, 2 and 3 to the correct increment time for the test (10/25/100 ms) between each of the sources in order:</w:t>
-      </w:r>
+        <w:t>CONFig</w:t>
+      </w:r>
+      <w:proofErr w:type="gramStart"/>
+      <w:r>
+        <w:rPr>
+          <w:rStyle w:val="CodeChar"/>
+          <w:b/>
+        </w:rPr>
+        <w:t>:DEFault</w:t>
+      </w:r>
+      <w:proofErr w:type="spellEnd"/>
+      <w:proofErr w:type="gramEnd"/>
+      <w:r>
+        <w:rPr>
+          <w:rStyle w:val="CodeChar"/>
+          <w:b/>
+        </w:rPr>
+        <w:t xml:space="preserve"> STATE</w:t>
+      </w:r>
+    </w:p>
+    <w:p>
+      <w:pPr>
+        <w:rPr>
+          <w:b/>
+        </w:rPr>
+      </w:pPr>
+      <w:r>
+        <w:t xml:space="preserve">Set sources 1, 2 and 3 to the correct increment time for the test (10/25/100 </w:t>
+      </w:r>
+      <w:proofErr w:type="spellStart"/>
+      <w:r>
+        <w:t>ms</w:t>
+      </w:r>
+      <w:proofErr w:type="spellEnd"/>
+      <w:r>
+        <w:t>) between each of the sources in order</w:t>
+      </w:r>
+      <w:proofErr w:type="gramStart"/>
+      <w:r>
+        <w:t>:</w:t>
+      </w:r>
+      <w:proofErr w:type="gramEnd"/>
       <w:r>
         <w:br/>
       </w:r>
@@ -2197,12 +3006,30 @@
       <w:r>
         <w:br/>
       </w:r>
+      <w:proofErr w:type="spellStart"/>
       <w:r>
         <w:rPr>
           <w:rStyle w:val="CodeChar"/>
           <w:b/>
         </w:rPr>
-        <w:t>RUN:POWer DOWN</w:t>
+        <w:t>RUN</w:t>
+      </w:r>
+      <w:proofErr w:type="gramStart"/>
+      <w:r>
+        <w:rPr>
+          <w:rStyle w:val="CodeChar"/>
+          <w:b/>
+        </w:rPr>
+        <w:t>:POWer</w:t>
+      </w:r>
+      <w:proofErr w:type="spellEnd"/>
+      <w:proofErr w:type="gramEnd"/>
+      <w:r>
+        <w:rPr>
+          <w:rStyle w:val="CodeChar"/>
+          <w:b/>
+        </w:rPr>
+        <w:t xml:space="preserve"> DOWN</w:t>
       </w:r>
     </w:p>
     <w:p>
@@ -2222,11 +3049,27 @@
           <w:b/>
         </w:rPr>
       </w:pPr>
-      <w:r>
-        <w:rPr>
-          <w:b/>
-        </w:rPr>
-        <w:t>RUN:POWer UP</w:t>
+      <w:proofErr w:type="spellStart"/>
+      <w:r>
+        <w:rPr>
+          <w:b/>
+        </w:rPr>
+        <w:t>RUN</w:t>
+      </w:r>
+      <w:proofErr w:type="gramStart"/>
+      <w:r>
+        <w:rPr>
+          <w:b/>
+        </w:rPr>
+        <w:t>:POWer</w:t>
+      </w:r>
+      <w:proofErr w:type="spellEnd"/>
+      <w:proofErr w:type="gramEnd"/>
+      <w:r>
+        <w:rPr>
+          <w:b/>
+        </w:rPr>
+        <w:t xml:space="preserve"> UP</w:t>
       </w:r>
     </w:p>
     <w:p>
@@ -2262,151 +3105,9 @@
     </w:p>
     <w:p>
       <w:pPr>
-        <w:pStyle w:val="Heading2"/>
-      </w:pPr>
-      <w:bookmarkStart w:id="75" w:name="_Toc433624486"/>
-      <w:bookmarkStart w:id="76" w:name="_Toc512599646"/>
-      <w:r>
-        <w:lastRenderedPageBreak/>
-        <w:t>Automating with Powershell</w:t>
-      </w:r>
-      <w:bookmarkEnd w:id="75"/>
-      <w:bookmarkEnd w:id="76"/>
-    </w:p>
-    <w:p>
-      <w:r>
-        <w:t>Windows powershell provides a simple way to automate the entire test.  The ‘Powershell Scripts’ folder provided with this application note contains everything you need.</w:t>
-      </w:r>
-    </w:p>
-    <w:p>
-      <w:r>
-        <w:t>The script will run 10 cycles of each plug speed, and log the results to file.  It uses COM port control so the button on your interface kit will need to be pushed IN the way.</w:t>
-      </w:r>
-    </w:p>
-    <w:p>
-      <w:r>
-        <w:t>It uses lspci.exe to scan the PCIe devices.  On each ‘pull’, it confirms the device has been removed.  On each insert it also verifies that the lane width and speed is as it was at the start of the test.</w:t>
-      </w:r>
-    </w:p>
-    <w:p>
-      <w:pPr>
-        <w:pStyle w:val="Centredimage"/>
-        <w:jc w:val="left"/>
-      </w:pPr>
-      <w:r>
-        <w:t>The drive should be powered up and running before the script is executed.  The script requires Powershell to be installed, and needs admin permissions in order to access the PCIe bus information.</w:t>
-      </w:r>
-    </w:p>
-    <w:p>
-      <w:pPr>
-        <w:pStyle w:val="Heading2"/>
-      </w:pPr>
-      <w:bookmarkStart w:id="77" w:name="_Toc512599647"/>
-      <w:r>
-        <w:t>Automating with Python</w:t>
-      </w:r>
-      <w:bookmarkEnd w:id="77"/>
-    </w:p>
-    <w:p>
-      <w:r>
-        <w:t xml:space="preserve">Python is available as standard </w:t>
-      </w:r>
-      <w:r>
-        <w:t xml:space="preserve">on Linux installs, you will need to install Python 2.x or 3.x for Windows.  The ‘Python’ </w:t>
-      </w:r>
-      <w:r>
-        <w:t>folder</w:t>
-      </w:r>
-      <w:r>
-        <w:t xml:space="preserve"> provided with this application note</w:t>
-      </w:r>
-      <w:r>
-        <w:t xml:space="preserve"> contains </w:t>
-      </w:r>
-      <w:r>
-        <w:t xml:space="preserve">a </w:t>
-      </w:r>
-      <w:r>
-        <w:t xml:space="preserve">Python </w:t>
-      </w:r>
-      <w:r>
-        <w:t>script</w:t>
-      </w:r>
-      <w:r>
-        <w:t xml:space="preserve"> for automating the testing.  This uses the standard </w:t>
-      </w:r>
-      <w:r>
-        <w:t>QuarchPy package</w:t>
-      </w:r>
-      <w:r>
-        <w:t xml:space="preserve"> to control the Quarch module, and again uses lspci.exe to monitor the PCIe device.</w:t>
-      </w:r>
-      <w:r>
-        <w:br/>
-      </w:r>
-      <w:r>
-        <w:br/>
-        <w:t xml:space="preserve">If you do not currently use the </w:t>
-      </w:r>
-      <w:r>
-        <w:t>QuarcyPy</w:t>
-      </w:r>
-      <w:r>
-        <w:t xml:space="preserve"> then you </w:t>
-      </w:r>
-      <w:r>
-        <w:t>will</w:t>
-      </w:r>
-      <w:r>
-        <w:t xml:space="preserve"> need to </w:t>
-      </w:r>
-      <w:r>
-        <w:t>install it via</w:t>
-      </w:r>
-    </w:p>
-    <w:p>
-      <w:pPr>
-        <w:pStyle w:val="Code"/>
-        <w:rPr>
-          <w:b/>
-        </w:rPr>
-      </w:pPr>
-      <w:r>
-        <w:rPr>
-          <w:b/>
-        </w:rPr>
-        <w:t>Pip install quarchpy</w:t>
-      </w:r>
-    </w:p>
-    <w:p>
-      <w:r>
-        <w:t>Further details, manual and local install code can be found on our site:</w:t>
-      </w:r>
-      <w:r>
-        <w:br/>
-      </w:r>
-      <w:hyperlink r:id="rId11" w:history="1">
-        <w:r>
-          <w:rPr>
-            <w:rStyle w:val="Hyperlink"/>
-          </w:rPr>
-          <w:t>https://quarch.com/products/quarchpy-python-package</w:t>
-        </w:r>
-      </w:hyperlink>
-    </w:p>
-    <w:p>
-      <w:pPr>
-        <w:spacing w:before="0" w:after="160" w:line="259" w:lineRule="auto"/>
-      </w:pPr>
-      <w:r>
-        <w:br w:type="page"/>
-      </w:r>
-    </w:p>
-    <w:p>
-      <w:pPr>
         <w:pStyle w:val="Heading1"/>
       </w:pPr>
-      <w:bookmarkStart w:id="78" w:name="_Toc512599648"/>
+      <w:bookmarkStart w:id="78" w:name="_Toc516652043"/>
       <w:r>
         <w:lastRenderedPageBreak/>
         <w:t>Hot-plug recommendations</w:t>
@@ -2415,7 +3116,15 @@
     </w:p>
     <w:p>
       <w:r>
-        <w:t>The plugfest tests are a basic minimum, and the number of cycles are limited due to time constraints.</w:t>
+        <w:t xml:space="preserve">The </w:t>
+      </w:r>
+      <w:proofErr w:type="spellStart"/>
+      <w:r>
+        <w:t>plugfest</w:t>
+      </w:r>
+      <w:proofErr w:type="spellEnd"/>
+      <w:r>
+        <w:t xml:space="preserve"> tests are a basic minimum, and the number of cycles are limited due to time constraints.</w:t>
       </w:r>
     </w:p>
     <w:p>
@@ -2528,7 +3237,7 @@
         <w:pStyle w:val="Heading1"/>
       </w:pPr>
       <w:bookmarkStart w:id="79" w:name="_Toc433624488"/>
-      <w:bookmarkStart w:id="80" w:name="_Toc512599649"/>
+      <w:bookmarkStart w:id="80" w:name="_Toc516652044"/>
       <w:r>
         <w:lastRenderedPageBreak/>
         <w:t>Additional Tests</w:t>
@@ -2541,7 +3250,15 @@
         <w:jc w:val="both"/>
       </w:pPr>
       <w:r>
-        <w:t>Below are a number of additional tests that we recommend as a good start.  These are not currently required at the Plugfest, but this may change in the future.  In any case, they are valuable scenarios to perform.</w:t>
+        <w:t xml:space="preserve">Below are a number of additional tests that we recommend as a good start.  These are not currently required at the </w:t>
+      </w:r>
+      <w:proofErr w:type="spellStart"/>
+      <w:r>
+        <w:t>Plugfest</w:t>
+      </w:r>
+      <w:proofErr w:type="spellEnd"/>
+      <w:r>
+        <w:t>, but this may change in the future.  In any case, they are valuable scenarios to perform.</w:t>
       </w:r>
     </w:p>
     <w:p>
@@ -2549,7 +3266,7 @@
         <w:pStyle w:val="Heading2"/>
       </w:pPr>
       <w:bookmarkStart w:id="81" w:name="_Toc433624489"/>
-      <w:bookmarkStart w:id="82" w:name="_Toc512599650"/>
+      <w:bookmarkStart w:id="82" w:name="_Toc516652045"/>
       <w:r>
         <w:t>Dual Port tests</w:t>
       </w:r>
@@ -2635,12 +3352,30 @@
       <w:r>
         <w:br/>
       </w:r>
+      <w:proofErr w:type="spellStart"/>
       <w:r>
         <w:rPr>
           <w:rStyle w:val="CodeChar"/>
           <w:b/>
         </w:rPr>
-        <w:t>CONFig:DEFault STATE</w:t>
+        <w:t>CONFig</w:t>
+      </w:r>
+      <w:proofErr w:type="gramStart"/>
+      <w:r>
+        <w:rPr>
+          <w:rStyle w:val="CodeChar"/>
+          <w:b/>
+        </w:rPr>
+        <w:t>:DEFault</w:t>
+      </w:r>
+      <w:proofErr w:type="spellEnd"/>
+      <w:proofErr w:type="gramEnd"/>
+      <w:r>
+        <w:rPr>
+          <w:rStyle w:val="CodeChar"/>
+          <w:b/>
+        </w:rPr>
+        <w:t xml:space="preserve"> STATE</w:t>
       </w:r>
     </w:p>
     <w:p>
@@ -2655,11 +3390,27 @@
           <w:b/>
         </w:rPr>
       </w:pPr>
-      <w:r>
-        <w:rPr>
-          <w:b/>
-        </w:rPr>
-        <w:t>RUN:POWer DOWN</w:t>
+      <w:proofErr w:type="spellStart"/>
+      <w:r>
+        <w:rPr>
+          <w:b/>
+        </w:rPr>
+        <w:t>RUN</w:t>
+      </w:r>
+      <w:proofErr w:type="gramStart"/>
+      <w:r>
+        <w:rPr>
+          <w:b/>
+        </w:rPr>
+        <w:t>:POWer</w:t>
+      </w:r>
+      <w:proofErr w:type="spellEnd"/>
+      <w:proofErr w:type="gramEnd"/>
+      <w:r>
+        <w:rPr>
+          <w:b/>
+        </w:rPr>
+        <w:t xml:space="preserve"> DOWN</w:t>
       </w:r>
     </w:p>
     <w:p>
@@ -2677,11 +3428,33 @@
           <w:b/>
         </w:rPr>
       </w:pPr>
-      <w:r>
-        <w:rPr>
-          <w:b/>
-        </w:rPr>
-        <w:t>SIGnal:PORT_B:SOURce 0</w:t>
+      <w:proofErr w:type="spellStart"/>
+      <w:r>
+        <w:rPr>
+          <w:b/>
+        </w:rPr>
+        <w:t>SIGnal</w:t>
+      </w:r>
+      <w:proofErr w:type="gramStart"/>
+      <w:r>
+        <w:rPr>
+          <w:b/>
+        </w:rPr>
+        <w:t>:PORT</w:t>
+      </w:r>
+      <w:proofErr w:type="gramEnd"/>
+      <w:r>
+        <w:rPr>
+          <w:b/>
+        </w:rPr>
+        <w:t>_B:SOURce</w:t>
+      </w:r>
+      <w:proofErr w:type="spellEnd"/>
+      <w:r>
+        <w:rPr>
+          <w:b/>
+        </w:rPr>
+        <w:t xml:space="preserve"> 0</w:t>
       </w:r>
     </w:p>
     <w:p>
@@ -2699,11 +3472,27 @@
           <w:b/>
         </w:rPr>
       </w:pPr>
-      <w:r>
-        <w:rPr>
-          <w:b/>
-        </w:rPr>
-        <w:t>RUN:POWer UP</w:t>
+      <w:proofErr w:type="spellStart"/>
+      <w:r>
+        <w:rPr>
+          <w:b/>
+        </w:rPr>
+        <w:t>RUN</w:t>
+      </w:r>
+      <w:proofErr w:type="gramStart"/>
+      <w:r>
+        <w:rPr>
+          <w:b/>
+        </w:rPr>
+        <w:t>:POWer</w:t>
+      </w:r>
+      <w:proofErr w:type="spellEnd"/>
+      <w:proofErr w:type="gramEnd"/>
+      <w:r>
+        <w:rPr>
+          <w:b/>
+        </w:rPr>
+        <w:t xml:space="preserve"> UP</w:t>
       </w:r>
     </w:p>
     <w:p>
@@ -2717,7 +3506,15 @@
       </w:pPr>
       <w:bookmarkStart w:id="84" w:name="_Toc433624491"/>
       <w:r>
-        <w:t>Method (tests c/d)</w:t>
+        <w:t xml:space="preserve">Method (tests </w:t>
+      </w:r>
+      <w:proofErr w:type="gramStart"/>
+      <w:r>
+        <w:t>c/d</w:t>
+      </w:r>
+      <w:proofErr w:type="gramEnd"/>
+      <w:r>
+        <w:t>)</w:t>
       </w:r>
       <w:bookmarkEnd w:id="84"/>
     </w:p>
@@ -2734,12 +3531,30 @@
       <w:r>
         <w:br/>
       </w:r>
+      <w:proofErr w:type="spellStart"/>
       <w:r>
         <w:rPr>
           <w:rStyle w:val="CodeChar"/>
           <w:b/>
         </w:rPr>
-        <w:t>CONFig:DEFault STATE</w:t>
+        <w:t>CONFig</w:t>
+      </w:r>
+      <w:proofErr w:type="gramStart"/>
+      <w:r>
+        <w:rPr>
+          <w:rStyle w:val="CodeChar"/>
+          <w:b/>
+        </w:rPr>
+        <w:t>:DEFault</w:t>
+      </w:r>
+      <w:proofErr w:type="spellEnd"/>
+      <w:proofErr w:type="gramEnd"/>
+      <w:r>
+        <w:rPr>
+          <w:rStyle w:val="CodeChar"/>
+          <w:b/>
+        </w:rPr>
+        <w:t xml:space="preserve"> STATE</w:t>
       </w:r>
     </w:p>
     <w:p>
@@ -2755,25 +3570,56 @@
           <w:lang w:val="fr-FR"/>
         </w:rPr>
       </w:pPr>
+      <w:proofErr w:type="spellStart"/>
       <w:r>
         <w:rPr>
           <w:b/>
           <w:lang w:val="fr-FR"/>
         </w:rPr>
-        <w:t>SIGnal:PORT_A:SOURce 0</w:t>
-      </w:r>
-    </w:p>
-    <w:p>
-      <w:pPr>
-        <w:rPr>
+        <w:t>SIGnal:PORT_A:SOURce</w:t>
+      </w:r>
+      <w:proofErr w:type="spellEnd"/>
+      <w:r>
+        <w:rPr>
+          <w:b/>
           <w:lang w:val="fr-FR"/>
         </w:rPr>
-      </w:pPr>
-      <w:r>
+        <w:t xml:space="preserve"> 0</w:t>
+      </w:r>
+    </w:p>
+    <w:p>
+      <w:pPr>
         <w:rPr>
           <w:lang w:val="fr-FR"/>
         </w:rPr>
-        <w:t>Reconnect the port/lane:</w:t>
+      </w:pPr>
+      <w:proofErr w:type="spellStart"/>
+      <w:r>
+        <w:rPr>
+          <w:lang w:val="fr-FR"/>
+        </w:rPr>
+        <w:t>Reconnect</w:t>
+      </w:r>
+      <w:proofErr w:type="spellEnd"/>
+      <w:r>
+        <w:rPr>
+          <w:lang w:val="fr-FR"/>
+        </w:rPr>
+        <w:t xml:space="preserve"> the port/</w:t>
+      </w:r>
+      <w:proofErr w:type="spellStart"/>
+      <w:r>
+        <w:rPr>
+          <w:lang w:val="fr-FR"/>
+        </w:rPr>
+        <w:t>lane</w:t>
+      </w:r>
+      <w:proofErr w:type="spellEnd"/>
+      <w:r>
+        <w:rPr>
+          <w:lang w:val="fr-FR"/>
+        </w:rPr>
+        <w:t>:</w:t>
       </w:r>
     </w:p>
     <w:p>
@@ -2784,12 +3630,21 @@
           <w:lang w:val="fr-FR"/>
         </w:rPr>
       </w:pPr>
+      <w:proofErr w:type="spellStart"/>
       <w:r>
         <w:rPr>
           <w:b/>
           <w:lang w:val="fr-FR"/>
         </w:rPr>
-        <w:t>SIGnal:PORT_A:SOURce 1</w:t>
+        <w:t>SIGnal:PORT_A:SOURce</w:t>
+      </w:r>
+      <w:proofErr w:type="spellEnd"/>
+      <w:r>
+        <w:rPr>
+          <w:b/>
+          <w:lang w:val="fr-FR"/>
+        </w:rPr>
+        <w:t xml:space="preserve"> 1</w:t>
       </w:r>
     </w:p>
     <w:p>
@@ -2802,7 +3657,7 @@
         <w:pStyle w:val="Heading2"/>
       </w:pPr>
       <w:bookmarkStart w:id="85" w:name="_Toc433624492"/>
-      <w:bookmarkStart w:id="86" w:name="_Toc512599651"/>
+      <w:bookmarkStart w:id="86" w:name="_Toc516652046"/>
       <w:r>
         <w:lastRenderedPageBreak/>
         <w:t>Basic pin-bounce tests</w:t>
@@ -2864,24 +3719,56 @@
       <w:r>
         <w:br/>
       </w:r>
-      <w:r>
-        <w:rPr>
-          <w:b/>
-        </w:rPr>
-        <w:t>CONFig:DEFault STATE</w:t>
-      </w:r>
-    </w:p>
-    <w:p>
-      <w:pPr>
-        <w:rPr>
-          <w:b/>
-        </w:rPr>
-      </w:pPr>
-      <w:r>
-        <w:rPr>
-          <w:b/>
-        </w:rPr>
-        <w:t>RUN:POWer DOWN</w:t>
+      <w:proofErr w:type="spellStart"/>
+      <w:r>
+        <w:rPr>
+          <w:b/>
+        </w:rPr>
+        <w:t>CONFig</w:t>
+      </w:r>
+      <w:proofErr w:type="gramStart"/>
+      <w:r>
+        <w:rPr>
+          <w:b/>
+        </w:rPr>
+        <w:t>:DEFault</w:t>
+      </w:r>
+      <w:proofErr w:type="spellEnd"/>
+      <w:proofErr w:type="gramEnd"/>
+      <w:r>
+        <w:rPr>
+          <w:b/>
+        </w:rPr>
+        <w:t xml:space="preserve"> STATE</w:t>
+      </w:r>
+    </w:p>
+    <w:p>
+      <w:pPr>
+        <w:rPr>
+          <w:b/>
+        </w:rPr>
+      </w:pPr>
+      <w:proofErr w:type="spellStart"/>
+      <w:r>
+        <w:rPr>
+          <w:b/>
+        </w:rPr>
+        <w:t>RUN</w:t>
+      </w:r>
+      <w:proofErr w:type="gramStart"/>
+      <w:r>
+        <w:rPr>
+          <w:b/>
+        </w:rPr>
+        <w:t>:POWer</w:t>
+      </w:r>
+      <w:proofErr w:type="spellEnd"/>
+      <w:proofErr w:type="gramEnd"/>
+      <w:r>
+        <w:rPr>
+          <w:b/>
+        </w:rPr>
+        <w:t xml:space="preserve"> DOWN</w:t>
       </w:r>
     </w:p>
     <w:p>
@@ -2905,46 +3792,110 @@
         <w:rPr>
           <w:b/>
         </w:rPr>
-        <w:t>SOURce:6:BOUNce:PERiod 500</w:t>
-      </w:r>
-    </w:p>
-    <w:p>
-      <w:pPr>
-        <w:rPr>
-          <w:b/>
-        </w:rPr>
-      </w:pPr>
-      <w:r>
-        <w:rPr>
-          <w:b/>
-        </w:rPr>
-        <w:t>SOURce:6:BOUNce:LENgth 15</w:t>
-      </w:r>
-    </w:p>
-    <w:p>
-      <w:pPr>
-        <w:rPr>
-          <w:b/>
-        </w:rPr>
-      </w:pPr>
-      <w:r>
-        <w:rPr>
-          <w:b/>
-        </w:rPr>
-        <w:t>SOURce:6:DELay 0</w:t>
-      </w:r>
-    </w:p>
-    <w:p>
-      <w:pPr>
-        <w:rPr>
-          <w:b/>
-        </w:rPr>
-      </w:pPr>
-      <w:r>
-        <w:rPr>
-          <w:b/>
-        </w:rPr>
-        <w:t>SIGnal:IF_DETECT:SOURce 6</w:t>
+        <w:t>SOURce</w:t>
+      </w:r>
+      <w:proofErr w:type="gramStart"/>
+      <w:r>
+        <w:rPr>
+          <w:b/>
+        </w:rPr>
+        <w:t>:6:BOUNce:PERiod</w:t>
+      </w:r>
+      <w:proofErr w:type="gramEnd"/>
+      <w:r>
+        <w:rPr>
+          <w:b/>
+        </w:rPr>
+        <w:t xml:space="preserve"> 500</w:t>
+      </w:r>
+    </w:p>
+    <w:p>
+      <w:pPr>
+        <w:rPr>
+          <w:b/>
+        </w:rPr>
+      </w:pPr>
+      <w:r>
+        <w:rPr>
+          <w:b/>
+        </w:rPr>
+        <w:t>SOURce</w:t>
+      </w:r>
+      <w:proofErr w:type="gramStart"/>
+      <w:r>
+        <w:rPr>
+          <w:b/>
+        </w:rPr>
+        <w:t>:6:BOUNce:LENgth</w:t>
+      </w:r>
+      <w:proofErr w:type="gramEnd"/>
+      <w:r>
+        <w:rPr>
+          <w:b/>
+        </w:rPr>
+        <w:t xml:space="preserve"> 15</w:t>
+      </w:r>
+    </w:p>
+    <w:p>
+      <w:pPr>
+        <w:rPr>
+          <w:b/>
+        </w:rPr>
+      </w:pPr>
+      <w:r>
+        <w:rPr>
+          <w:b/>
+        </w:rPr>
+        <w:t>SOURce</w:t>
+      </w:r>
+      <w:proofErr w:type="gramStart"/>
+      <w:r>
+        <w:rPr>
+          <w:b/>
+        </w:rPr>
+        <w:t>:6:DELay</w:t>
+      </w:r>
+      <w:proofErr w:type="gramEnd"/>
+      <w:r>
+        <w:rPr>
+          <w:b/>
+        </w:rPr>
+        <w:t xml:space="preserve"> 0</w:t>
+      </w:r>
+    </w:p>
+    <w:p>
+      <w:pPr>
+        <w:rPr>
+          <w:b/>
+        </w:rPr>
+      </w:pPr>
+      <w:proofErr w:type="spellStart"/>
+      <w:r>
+        <w:rPr>
+          <w:b/>
+        </w:rPr>
+        <w:t>SIGnal</w:t>
+      </w:r>
+      <w:proofErr w:type="gramStart"/>
+      <w:r>
+        <w:rPr>
+          <w:b/>
+        </w:rPr>
+        <w:t>:IF</w:t>
+      </w:r>
+      <w:proofErr w:type="gramEnd"/>
+      <w:r>
+        <w:rPr>
+          <w:b/>
+        </w:rPr>
+        <w:t>_DETECT:SOURce</w:t>
+      </w:r>
+      <w:proofErr w:type="spellEnd"/>
+      <w:r>
+        <w:rPr>
+          <w:b/>
+        </w:rPr>
+        <w:t xml:space="preserve"> 6</w:t>
       </w:r>
     </w:p>
     <w:p>
@@ -2978,24 +3929,56 @@
       <w:r>
         <w:br/>
       </w:r>
-      <w:r>
-        <w:rPr>
-          <w:b/>
-        </w:rPr>
-        <w:t>CONFig:DEFault STATE</w:t>
-      </w:r>
-    </w:p>
-    <w:p>
-      <w:pPr>
-        <w:rPr>
-          <w:b/>
-        </w:rPr>
-      </w:pPr>
-      <w:r>
-        <w:rPr>
-          <w:b/>
-        </w:rPr>
-        <w:t>RUN:POWer DOWN</w:t>
+      <w:proofErr w:type="spellStart"/>
+      <w:r>
+        <w:rPr>
+          <w:b/>
+        </w:rPr>
+        <w:t>CONFig</w:t>
+      </w:r>
+      <w:proofErr w:type="gramStart"/>
+      <w:r>
+        <w:rPr>
+          <w:b/>
+        </w:rPr>
+        <w:t>:DEFault</w:t>
+      </w:r>
+      <w:proofErr w:type="spellEnd"/>
+      <w:proofErr w:type="gramEnd"/>
+      <w:r>
+        <w:rPr>
+          <w:b/>
+        </w:rPr>
+        <w:t xml:space="preserve"> STATE</w:t>
+      </w:r>
+    </w:p>
+    <w:p>
+      <w:pPr>
+        <w:rPr>
+          <w:b/>
+        </w:rPr>
+      </w:pPr>
+      <w:proofErr w:type="spellStart"/>
+      <w:r>
+        <w:rPr>
+          <w:b/>
+        </w:rPr>
+        <w:t>RUN</w:t>
+      </w:r>
+      <w:proofErr w:type="gramStart"/>
+      <w:r>
+        <w:rPr>
+          <w:b/>
+        </w:rPr>
+        <w:t>:POWer</w:t>
+      </w:r>
+      <w:proofErr w:type="spellEnd"/>
+      <w:proofErr w:type="gramEnd"/>
+      <w:r>
+        <w:rPr>
+          <w:b/>
+        </w:rPr>
+        <w:t xml:space="preserve"> DOWN</w:t>
       </w:r>
     </w:p>
     <w:p>
@@ -3019,46 +4002,104 @@
         <w:rPr>
           <w:b/>
         </w:rPr>
-        <w:t>SOURce:6:BOUNce:PERiod 500</w:t>
-      </w:r>
-    </w:p>
-    <w:p>
-      <w:pPr>
-        <w:rPr>
-          <w:b/>
-        </w:rPr>
-      </w:pPr>
-      <w:r>
-        <w:rPr>
-          <w:b/>
-        </w:rPr>
-        <w:t>SOURce:6:BOUNce:LENgth 15</w:t>
-      </w:r>
-    </w:p>
-    <w:p>
-      <w:pPr>
-        <w:rPr>
-          <w:b/>
-        </w:rPr>
-      </w:pPr>
-      <w:r>
-        <w:rPr>
-          <w:b/>
-        </w:rPr>
-        <w:t>SOURce:6:DELay 0</w:t>
-      </w:r>
-    </w:p>
-    <w:p>
-      <w:pPr>
-        <w:rPr>
-          <w:b/>
-        </w:rPr>
-      </w:pPr>
-      <w:r>
-        <w:rPr>
-          <w:b/>
-        </w:rPr>
-        <w:t>SIGnal:DATA:SOURce 6</w:t>
+        <w:t>SOURce</w:t>
+      </w:r>
+      <w:proofErr w:type="gramStart"/>
+      <w:r>
+        <w:rPr>
+          <w:b/>
+        </w:rPr>
+        <w:t>:6:BOUNce:PERiod</w:t>
+      </w:r>
+      <w:proofErr w:type="gramEnd"/>
+      <w:r>
+        <w:rPr>
+          <w:b/>
+        </w:rPr>
+        <w:t xml:space="preserve"> 500</w:t>
+      </w:r>
+    </w:p>
+    <w:p>
+      <w:pPr>
+        <w:rPr>
+          <w:b/>
+        </w:rPr>
+      </w:pPr>
+      <w:r>
+        <w:rPr>
+          <w:b/>
+        </w:rPr>
+        <w:t>SOURce</w:t>
+      </w:r>
+      <w:proofErr w:type="gramStart"/>
+      <w:r>
+        <w:rPr>
+          <w:b/>
+        </w:rPr>
+        <w:t>:6:BOUNce:LENgth</w:t>
+      </w:r>
+      <w:proofErr w:type="gramEnd"/>
+      <w:r>
+        <w:rPr>
+          <w:b/>
+        </w:rPr>
+        <w:t xml:space="preserve"> 15</w:t>
+      </w:r>
+    </w:p>
+    <w:p>
+      <w:pPr>
+        <w:rPr>
+          <w:b/>
+        </w:rPr>
+      </w:pPr>
+      <w:r>
+        <w:rPr>
+          <w:b/>
+        </w:rPr>
+        <w:t>SOURce</w:t>
+      </w:r>
+      <w:proofErr w:type="gramStart"/>
+      <w:r>
+        <w:rPr>
+          <w:b/>
+        </w:rPr>
+        <w:t>:6:DELay</w:t>
+      </w:r>
+      <w:proofErr w:type="gramEnd"/>
+      <w:r>
+        <w:rPr>
+          <w:b/>
+        </w:rPr>
+        <w:t xml:space="preserve"> 0</w:t>
+      </w:r>
+    </w:p>
+    <w:p>
+      <w:pPr>
+        <w:rPr>
+          <w:b/>
+        </w:rPr>
+      </w:pPr>
+      <w:proofErr w:type="spellStart"/>
+      <w:r>
+        <w:rPr>
+          <w:b/>
+        </w:rPr>
+        <w:t>SIGnal</w:t>
+      </w:r>
+      <w:proofErr w:type="gramStart"/>
+      <w:r>
+        <w:rPr>
+          <w:b/>
+        </w:rPr>
+        <w:t>:DATA:SOURce</w:t>
+      </w:r>
+      <w:proofErr w:type="spellEnd"/>
+      <w:proofErr w:type="gramEnd"/>
+      <w:r>
+        <w:rPr>
+          <w:b/>
+        </w:rPr>
+        <w:t xml:space="preserve"> 6</w:t>
       </w:r>
     </w:p>
     <w:p>
@@ -3086,8 +4127,8 @@
       </w:pPr>
     </w:p>
     <w:sectPr>
-      <w:headerReference w:type="default" r:id="rId12"/>
-      <w:footerReference w:type="default" r:id="rId13"/>
+      <w:headerReference w:type="default" r:id="rId16"/>
+      <w:footerReference w:type="default" r:id="rId17"/>
       <w:pgSz w:w="11906" w:h="16838"/>
       <w:pgMar w:top="1440" w:right="1440" w:bottom="1440" w:left="1440" w:header="680" w:footer="283" w:gutter="0"/>
       <w:cols w:space="708"/>
@@ -3126,7 +4167,7 @@
       </w:tabs>
     </w:pPr>
     <w:r>
-      <w:t>Revision 1.2</w:t>
+      <w:t>Revision 1.4</w:t>
     </w:r>
     <w:r>
       <w:tab/>
@@ -3165,7 +4206,7 @@
       <w:rPr>
         <w:noProof/>
       </w:rPr>
-      <w:t>2</w:t>
+      <w:t>16</w:t>
     </w:r>
     <w:r>
       <w:rPr>
@@ -3189,7 +4230,7 @@
       <w:rPr>
         <w:noProof/>
       </w:rPr>
-      <w:t>12</w:t>
+      <w:t>16</w:t>
     </w:r>
     <w:r>
       <w:rPr>
@@ -3227,6 +4268,9 @@
       <w:pStyle w:val="Header"/>
     </w:pPr>
     <w:r>
+      <w:rPr>
+        <w:lang w:val="en-US" w:eastAsia="en-US"/>
+      </w:rPr>
       <w:drawing>
         <wp:anchor distT="0" distB="0" distL="114300" distR="114300" simplePos="0" relativeHeight="251659264" behindDoc="0" locked="0" layoutInCell="1" allowOverlap="1">
           <wp:simplePos x="0" y="0"/>
@@ -3315,7 +4359,7 @@
 
 <file path=word/numbering.xml><?xml version="1.0" encoding="utf-8"?>
 <w:numbering xmlns:wpc="http://schemas.microsoft.com/office/word/2010/wordprocessingCanvas" xmlns:mc="http://schemas.openxmlformats.org/markup-compatibility/2006" xmlns:o="urn:schemas-microsoft-com:office:office" xmlns:r="http://schemas.openxmlformats.org/officeDocument/2006/relationships" xmlns:m="http://schemas.openxmlformats.org/officeDocument/2006/math" xmlns:v="urn:schemas-microsoft-com:vml" xmlns:wp14="http://schemas.microsoft.com/office/word/2010/wordprocessingDrawing" xmlns:wp="http://schemas.openxmlformats.org/drawingml/2006/wordprocessingDrawing" xmlns:w10="urn:schemas-microsoft-com:office:word" xmlns:w="http://schemas.openxmlformats.org/wordprocessingml/2006/main" xmlns:w14="http://schemas.microsoft.com/office/word/2010/wordml" xmlns:w15="http://schemas.microsoft.com/office/word/2012/wordml" xmlns:wpg="http://schemas.microsoft.com/office/word/2010/wordprocessingGroup" xmlns:wpi="http://schemas.microsoft.com/office/word/2010/wordprocessingInk" xmlns:wne="http://schemas.microsoft.com/office/word/2006/wordml" xmlns:wps="http://schemas.microsoft.com/office/word/2010/wordprocessingShape" mc:Ignorable="w14 w15 wp14">
-  <w:abstractNum w:abstractNumId="0">
+  <w:abstractNum w:abstractNumId="0" w15:restartNumberingAfterBreak="0">
     <w:nsid w:val="0DE073FF"/>
     <w:multiLevelType w:val="hybridMultilevel"/>
     <w:tmpl w:val="81FE9382"/>
@@ -3401,7 +4445,7 @@
       </w:pPr>
     </w:lvl>
   </w:abstractNum>
-  <w:abstractNum w:abstractNumId="1">
+  <w:abstractNum w:abstractNumId="1" w15:restartNumberingAfterBreak="0">
     <w:nsid w:val="2BF63CBF"/>
     <w:multiLevelType w:val="hybridMultilevel"/>
     <w:tmpl w:val="79FA0F08"/>
@@ -3487,7 +4531,7 @@
       </w:pPr>
     </w:lvl>
   </w:abstractNum>
-  <w:abstractNum w:abstractNumId="2">
+  <w:abstractNum w:abstractNumId="2" w15:restartNumberingAfterBreak="0">
     <w:nsid w:val="2E681805"/>
     <w:multiLevelType w:val="hybridMultilevel"/>
     <w:tmpl w:val="7722ED14"/>
@@ -3573,7 +4617,7 @@
       </w:pPr>
     </w:lvl>
   </w:abstractNum>
-  <w:abstractNum w:abstractNumId="3">
+  <w:abstractNum w:abstractNumId="3" w15:restartNumberingAfterBreak="0">
     <w:nsid w:val="462B2F0B"/>
     <w:multiLevelType w:val="multilevel"/>
     <w:tmpl w:val="C8AC10A2"/>
@@ -3703,7 +4747,7 @@
       </w:rPr>
     </w:lvl>
   </w:abstractNum>
-  <w:abstractNum w:abstractNumId="4">
+  <w:abstractNum w:abstractNumId="4" w15:restartNumberingAfterBreak="0">
     <w:nsid w:val="4B8C74DA"/>
     <w:multiLevelType w:val="hybridMultilevel"/>
     <w:tmpl w:val="AC68B438"/>
@@ -3821,7 +4865,7 @@
       </w:rPr>
     </w:lvl>
   </w:abstractNum>
-  <w:abstractNum w:abstractNumId="5">
+  <w:abstractNum w:abstractNumId="5" w15:restartNumberingAfterBreak="0">
     <w:nsid w:val="559F0525"/>
     <w:multiLevelType w:val="hybridMultilevel"/>
     <w:tmpl w:val="FC608F88"/>
@@ -3939,7 +4983,7 @@
       </w:rPr>
     </w:lvl>
   </w:abstractNum>
-  <w:abstractNum w:abstractNumId="6">
+  <w:abstractNum w:abstractNumId="6" w15:restartNumberingAfterBreak="0">
     <w:nsid w:val="5E0E7944"/>
     <w:multiLevelType w:val="hybridMultilevel"/>
     <w:tmpl w:val="200CF628"/>
@@ -4103,6 +5147,36 @@
   </w:num>
   <w:num w:numId="8">
     <w:abstractNumId w:val="1"/>
+  </w:num>
+  <w:num w:numId="9">
+    <w:abstractNumId w:val="3"/>
+    <w:lvlOverride w:ilvl="0">
+      <w:startOverride w:val="1"/>
+    </w:lvlOverride>
+    <w:lvlOverride w:ilvl="1">
+      <w:startOverride w:val="1"/>
+    </w:lvlOverride>
+    <w:lvlOverride w:ilvl="2">
+      <w:startOverride w:val="1"/>
+    </w:lvlOverride>
+    <w:lvlOverride w:ilvl="3">
+      <w:startOverride w:val="1"/>
+    </w:lvlOverride>
+    <w:lvlOverride w:ilvl="4">
+      <w:startOverride w:val="1"/>
+    </w:lvlOverride>
+    <w:lvlOverride w:ilvl="5">
+      <w:startOverride w:val="1"/>
+    </w:lvlOverride>
+    <w:lvlOverride w:ilvl="6">
+      <w:startOverride w:val="1"/>
+    </w:lvlOverride>
+    <w:lvlOverride w:ilvl="7">
+      <w:startOverride w:val="1"/>
+    </w:lvlOverride>
+    <w:lvlOverride w:ilvl="8">
+      <w:startOverride w:val="1"/>
+    </w:lvlOverride>
   </w:num>
   <w:numIdMacAtCleanup w:val="8"/>
 </w:numbering>
@@ -4880,7 +5954,6 @@
       <w:spacing w:after="0" w:line="240" w:lineRule="auto"/>
     </w:pPr>
     <w:tblPr>
-      <w:tblInd w:w="0" w:type="dxa"/>
       <w:tblBorders>
         <w:top w:val="single" w:sz="4" w:space="0" w:color="auto"/>
         <w:left w:val="single" w:sz="4" w:space="0" w:color="auto"/>
@@ -4889,12 +5962,6 @@
         <w:insideH w:val="single" w:sz="4" w:space="0" w:color="auto"/>
         <w:insideV w:val="single" w:sz="4" w:space="0" w:color="auto"/>
       </w:tblBorders>
-      <w:tblCellMar>
-        <w:top w:w="0" w:type="dxa"/>
-        <w:left w:w="108" w:type="dxa"/>
-        <w:bottom w:w="0" w:type="dxa"/>
-        <w:right w:w="108" w:type="dxa"/>
-      </w:tblCellMar>
     </w:tblPr>
   </w:style>
   <w:style w:type="paragraph" w:styleId="ListParagraph">
@@ -5357,7 +6424,6 @@
     <w:tblPr>
       <w:tblStyleRowBandSize w:val="1"/>
       <w:tblStyleColBandSize w:val="1"/>
-      <w:tblInd w:w="0" w:type="dxa"/>
       <w:tblBorders>
         <w:top w:val="single" w:sz="8" w:space="0" w:color="000000" w:themeColor="text1"/>
         <w:left w:val="single" w:sz="8" w:space="0" w:color="000000" w:themeColor="text1"/>
@@ -5366,12 +6432,6 @@
         <w:insideH w:val="single" w:sz="8" w:space="0" w:color="000000" w:themeColor="text1"/>
         <w:insideV w:val="single" w:sz="8" w:space="0" w:color="000000" w:themeColor="text1"/>
       </w:tblBorders>
-      <w:tblCellMar>
-        <w:top w:w="0" w:type="dxa"/>
-        <w:left w:w="108" w:type="dxa"/>
-        <w:bottom w:w="0" w:type="dxa"/>
-        <w:right w:w="108" w:type="dxa"/>
-      </w:tblCellMar>
     </w:tblPr>
     <w:trPr>
       <w:cantSplit/>
@@ -5950,7 +7010,7 @@
 </file>
 
 <file path=customXml/itemProps1.xml><?xml version="1.0" encoding="utf-8"?>
-<ds:datastoreItem xmlns:ds="http://schemas.openxmlformats.org/officeDocument/2006/customXml" ds:itemID="{D4AC5C80-5362-4EC2-A6CA-C3B4539C159F}">
+<ds:datastoreItem xmlns:ds="http://schemas.openxmlformats.org/officeDocument/2006/customXml" ds:itemID="{2D5FD110-1CF5-4C44-8AB0-17FD21D47CA6}">
   <ds:schemaRefs>
     <ds:schemaRef ds:uri="http://schemas.openxmlformats.org/officeDocument/2006/bibliography"/>
   </ds:schemaRefs>

</xml_diff>

<commit_message>
Test moves on when drive state changes as expected reducing test time form 30min to 1min in some cases. Changed to use lspci in Quarchpy Now compatible with Linux systems.
git-svn-id: https://quarchserver4.ds.quarch.com/svn/Software/Application%20Notes/AN-003%20-%20Plugfest%20Hotswap%20testing/Trunk@3451 265bcc82-57df-11dd-8522-2d0c19f12d9e
</commit_message>
<xml_diff>
--- a/Plugfest Hotswap testing.docx
+++ b/Plugfest Hotswap testing.docx
@@ -41,17 +41,19 @@
       <w:bookmarkStart w:id="35" w:name="_Toc372720476"/>
       <w:bookmarkStart w:id="36" w:name="_Toc459195262"/>
       <w:bookmarkStart w:id="37" w:name="_Toc504472905"/>
+      <w:bookmarkStart w:id="38" w:name="_GoBack"/>
+      <w:bookmarkEnd w:id="38"/>
     </w:p>
     <w:p>
       <w:pPr>
         <w:pStyle w:val="ManualTitle"/>
       </w:pPr>
-      <w:bookmarkStart w:id="38" w:name="_Toc464219375"/>
-      <w:bookmarkStart w:id="39" w:name="_Toc464649156"/>
-      <w:bookmarkStart w:id="40" w:name="_Toc465069495"/>
-      <w:bookmarkStart w:id="41" w:name="_Toc465073963"/>
-      <w:bookmarkStart w:id="42" w:name="_Toc465168326"/>
-      <w:bookmarkStart w:id="43" w:name="_Toc465171757"/>
+      <w:bookmarkStart w:id="39" w:name="_Toc464219375"/>
+      <w:bookmarkStart w:id="40" w:name="_Toc464649156"/>
+      <w:bookmarkStart w:id="41" w:name="_Toc465069495"/>
+      <w:bookmarkStart w:id="42" w:name="_Toc465073963"/>
+      <w:bookmarkStart w:id="43" w:name="_Toc465168326"/>
+      <w:bookmarkStart w:id="44" w:name="_Toc465171757"/>
       <w:r>
         <w:t>Quarch Technology Ltd</w:t>
       </w:r>
@@ -92,12 +94,12 @@
       <w:bookmarkEnd w:id="34"/>
       <w:bookmarkEnd w:id="35"/>
       <w:bookmarkEnd w:id="36"/>
-      <w:bookmarkEnd w:id="38"/>
       <w:bookmarkEnd w:id="39"/>
       <w:bookmarkEnd w:id="40"/>
       <w:bookmarkEnd w:id="41"/>
       <w:bookmarkEnd w:id="42"/>
       <w:bookmarkEnd w:id="43"/>
+      <w:bookmarkEnd w:id="44"/>
     </w:p>
     <w:p>
       <w:pPr>
@@ -250,34 +252,33 @@
       <w:pPr>
         <w:pStyle w:val="Heading1"/>
       </w:pPr>
-      <w:bookmarkStart w:id="44" w:name="_Toc260389311"/>
-      <w:bookmarkStart w:id="45" w:name="_Toc262028175"/>
-      <w:bookmarkStart w:id="46" w:name="_Toc262029014"/>
-      <w:bookmarkStart w:id="47" w:name="_Toc262048129"/>
-      <w:bookmarkStart w:id="48" w:name="_Toc262048517"/>
-      <w:bookmarkStart w:id="49" w:name="_Toc262048569"/>
-      <w:bookmarkStart w:id="50" w:name="_Toc276715494"/>
-      <w:bookmarkStart w:id="51" w:name="_Toc276715534"/>
-      <w:bookmarkStart w:id="52" w:name="_Toc276716140"/>
-      <w:bookmarkStart w:id="53" w:name="_Toc276720080"/>
-      <w:bookmarkStart w:id="54" w:name="_Toc277602561"/>
+      <w:bookmarkStart w:id="45" w:name="_Toc260389311"/>
+      <w:bookmarkStart w:id="46" w:name="_Toc262028175"/>
+      <w:bookmarkStart w:id="47" w:name="_Toc262029014"/>
+      <w:bookmarkStart w:id="48" w:name="_Toc262048129"/>
+      <w:bookmarkStart w:id="49" w:name="_Toc262048517"/>
+      <w:bookmarkStart w:id="50" w:name="_Toc262048569"/>
+      <w:bookmarkStart w:id="51" w:name="_Toc276715494"/>
+      <w:bookmarkStart w:id="52" w:name="_Toc276715534"/>
+      <w:bookmarkStart w:id="53" w:name="_Toc276716140"/>
+      <w:bookmarkStart w:id="54" w:name="_Toc276720080"/>
+      <w:bookmarkStart w:id="55" w:name="_Toc277602561"/>
       <w:bookmarkEnd w:id="37"/>
       <w:r>
         <w:br w:type="page"/>
       </w:r>
-      <w:bookmarkStart w:id="55" w:name="_Toc359856653"/>
-      <w:bookmarkStart w:id="56" w:name="_Toc362960378"/>
-      <w:bookmarkStart w:id="57" w:name="_Toc372718893"/>
-      <w:bookmarkStart w:id="58" w:name="_Toc372718921"/>
-      <w:bookmarkStart w:id="59" w:name="_Toc372718985"/>
-      <w:bookmarkStart w:id="60" w:name="_Toc372720479"/>
-      <w:bookmarkStart w:id="61" w:name="_Toc465168329"/>
-      <w:bookmarkStart w:id="62" w:name="_Toc516652032"/>
+      <w:bookmarkStart w:id="56" w:name="_Toc359856653"/>
+      <w:bookmarkStart w:id="57" w:name="_Toc362960378"/>
+      <w:bookmarkStart w:id="58" w:name="_Toc372718893"/>
+      <w:bookmarkStart w:id="59" w:name="_Toc372718921"/>
+      <w:bookmarkStart w:id="60" w:name="_Toc372718985"/>
+      <w:bookmarkStart w:id="61" w:name="_Toc372720479"/>
+      <w:bookmarkStart w:id="62" w:name="_Toc465168329"/>
+      <w:bookmarkStart w:id="63" w:name="_Toc516652032"/>
       <w:r>
         <w:lastRenderedPageBreak/>
         <w:t>Change History</w:t>
       </w:r>
-      <w:bookmarkEnd w:id="44"/>
       <w:bookmarkEnd w:id="45"/>
       <w:bookmarkEnd w:id="46"/>
       <w:bookmarkEnd w:id="47"/>
@@ -296,6 +297,7 @@
       <w:bookmarkEnd w:id="60"/>
       <w:bookmarkEnd w:id="61"/>
       <w:bookmarkEnd w:id="62"/>
+      <w:bookmarkEnd w:id="63"/>
     </w:p>
     <w:tbl>
       <w:tblPr>
@@ -491,6 +493,34 @@
           </w:p>
         </w:tc>
       </w:tr>
+      <w:tr>
+        <w:tc>
+          <w:tcPr>
+            <w:tcW w:w="993" w:type="dxa"/>
+          </w:tcPr>
+          <w:p>
+            <w:r>
+              <w:t>1.6</w:t>
+            </w:r>
+          </w:p>
+        </w:tc>
+        <w:tc>
+          <w:tcPr>
+            <w:tcW w:w="2595" w:type="dxa"/>
+          </w:tcPr>
+          <w:p/>
+        </w:tc>
+        <w:tc>
+          <w:tcPr>
+            <w:tcW w:w="5438" w:type="dxa"/>
+          </w:tcPr>
+          <w:p>
+            <w:r>
+              <w:t>Added support for Linux and SAS drives</w:t>
+            </w:r>
+          </w:p>
+        </w:tc>
+      </w:tr>
     </w:tbl>
     <w:p/>
     <w:p>
@@ -1603,7 +1633,7 @@
       <w:r>
         <w:br w:type="page"/>
       </w:r>
-      <w:bookmarkStart w:id="63" w:name="_Toc516652033"/>
+      <w:bookmarkStart w:id="64" w:name="_Toc516652033"/>
       <w:proofErr w:type="spellStart"/>
       <w:r>
         <w:lastRenderedPageBreak/>
@@ -1629,7 +1659,7 @@
       <w:r>
         <w:t xml:space="preserve"> Testing</w:t>
       </w:r>
-      <w:bookmarkEnd w:id="63"/>
+      <w:bookmarkEnd w:id="64"/>
     </w:p>
     <w:p>
       <w:proofErr w:type="spellStart"/>
@@ -1645,7 +1675,7 @@
       <w:pPr>
         <w:pStyle w:val="Heading2"/>
       </w:pPr>
-      <w:bookmarkStart w:id="64" w:name="_Toc516652034"/>
+      <w:bookmarkStart w:id="65" w:name="_Toc516652034"/>
       <w:proofErr w:type="spellStart"/>
       <w:r>
         <w:t>Plugfest</w:t>
@@ -1654,7 +1684,7 @@
       <w:r>
         <w:t xml:space="preserve"> #4</w:t>
       </w:r>
-      <w:bookmarkEnd w:id="64"/>
+      <w:bookmarkEnd w:id="65"/>
     </w:p>
     <w:p>
       <w:r>
@@ -1769,7 +1799,7 @@
       <w:pPr>
         <w:pStyle w:val="Heading2"/>
       </w:pPr>
-      <w:bookmarkStart w:id="65" w:name="_Toc516652035"/>
+      <w:bookmarkStart w:id="66" w:name="_Toc516652035"/>
       <w:proofErr w:type="spellStart"/>
       <w:r>
         <w:t>Plugfest</w:t>
@@ -1778,7 +1808,7 @@
       <w:r>
         <w:t xml:space="preserve"> #5</w:t>
       </w:r>
-      <w:bookmarkEnd w:id="65"/>
+      <w:bookmarkEnd w:id="66"/>
     </w:p>
     <w:p>
       <w:r>
@@ -1824,12 +1854,12 @@
       <w:pPr>
         <w:pStyle w:val="Heading1"/>
       </w:pPr>
-      <w:bookmarkStart w:id="66" w:name="_Toc516652036"/>
+      <w:bookmarkStart w:id="67" w:name="_Toc516652036"/>
       <w:r>
         <w:lastRenderedPageBreak/>
         <w:t>Requirements</w:t>
       </w:r>
-      <w:bookmarkEnd w:id="66"/>
+      <w:bookmarkEnd w:id="67"/>
     </w:p>
     <w:p>
       <w:pPr>
@@ -1892,12 +1922,12 @@
       <w:pPr>
         <w:pStyle w:val="Heading2"/>
       </w:pPr>
-      <w:bookmarkStart w:id="67" w:name="_Toc516652037"/>
+      <w:bookmarkStart w:id="68" w:name="_Toc516652037"/>
       <w:r>
         <w:lastRenderedPageBreak/>
         <w:t>Setup</w:t>
       </w:r>
-      <w:bookmarkEnd w:id="67"/>
+      <w:bookmarkEnd w:id="68"/>
     </w:p>
     <w:p>
       <w:pPr>
@@ -2158,14 +2188,14 @@
       <w:pPr>
         <w:pStyle w:val="Heading1"/>
       </w:pPr>
-      <w:bookmarkStart w:id="68" w:name="_Toc433624482"/>
-      <w:bookmarkStart w:id="69" w:name="_Toc516652038"/>
+      <w:bookmarkStart w:id="69" w:name="_Toc433624482"/>
+      <w:bookmarkStart w:id="70" w:name="_Toc516652038"/>
       <w:r>
         <w:lastRenderedPageBreak/>
         <w:t>Test Procedure</w:t>
       </w:r>
-      <w:bookmarkEnd w:id="68"/>
       <w:bookmarkEnd w:id="69"/>
+      <w:bookmarkEnd w:id="70"/>
     </w:p>
     <w:p>
       <w:pPr>
@@ -2229,7 +2259,51 @@
         <w:jc w:val="both"/>
       </w:pPr>
       <w:r>
-        <w:t>For each of the hot-plugs we ‘pull’ the drive, wait 10 seconds (and verify the drive has removed without error), ‘plug’ the drive and verify that the drive returns correctly.</w:t>
+        <w:t xml:space="preserve">For each of the </w:t>
+      </w:r>
+      <w:proofErr w:type="gramStart"/>
+      <w:r>
+        <w:t>hot-plugs</w:t>
+      </w:r>
+      <w:proofErr w:type="gramEnd"/>
+      <w:r>
+        <w:t xml:space="preserve"> we ‘pull’ the drive, wait</w:t>
+      </w:r>
+      <w:r>
+        <w:t xml:space="preserve"> up to</w:t>
+      </w:r>
+      <w:r>
+        <w:t xml:space="preserve"> 10 seconds </w:t>
+      </w:r>
+      <w:r>
+        <w:t>max</w:t>
+      </w:r>
+      <w:r>
+        <w:t xml:space="preserve"> </w:t>
+      </w:r>
+      <w:r>
+        <w:t>and verify the drive has removed without error</w:t>
+      </w:r>
+      <w:r>
+        <w:t>. We then</w:t>
+      </w:r>
+      <w:r>
+        <w:t xml:space="preserve"> ‘plug’ the drive and verify that the drive returns correctl</w:t>
+      </w:r>
+      <w:r>
+        <w:t xml:space="preserve">y within </w:t>
+      </w:r>
+      <w:r>
+        <w:t>10</w:t>
+      </w:r>
+      <w:r>
+        <w:t xml:space="preserve"> seconds</w:t>
+      </w:r>
+      <w:r>
+        <w:t>.</w:t>
+      </w:r>
+      <w:r>
+        <w:t xml:space="preserve"> The drive on and drive off times can be changed from 10 seconds independently of each other. If the drive has correctly changed state within the time the test will continue to the next testpoint.</w:t>
       </w:r>
     </w:p>
     <w:p>
@@ -2267,13 +2341,13 @@
       <w:pPr>
         <w:pStyle w:val="Heading2"/>
       </w:pPr>
-      <w:bookmarkStart w:id="70" w:name="_Toc516652039"/>
-      <w:bookmarkStart w:id="71" w:name="_Toc433624486"/>
+      <w:bookmarkStart w:id="71" w:name="_Toc516652039"/>
+      <w:bookmarkStart w:id="72" w:name="_Toc433624486"/>
       <w:r>
         <w:lastRenderedPageBreak/>
         <w:t>Automating with Python script</w:t>
       </w:r>
-      <w:bookmarkEnd w:id="70"/>
+      <w:bookmarkEnd w:id="71"/>
     </w:p>
     <w:p>
       <w:pPr>
@@ -2293,39 +2367,29 @@
         <w:t xml:space="preserve"> for Windows</w:t>
       </w:r>
       <w:r>
-        <w:t xml:space="preserve"> (Python 2.x should work but is less well tested)</w:t>
-      </w:r>
-      <w:r>
-        <w:t xml:space="preserve">.  The ‘Python’ folder provided with this application note contains a Python script for automating the testing.  This uses the standard </w:t>
-      </w:r>
-      <w:proofErr w:type="spellStart"/>
-      <w:r>
-        <w:t>QuarchPy</w:t>
-      </w:r>
-      <w:proofErr w:type="spellEnd"/>
-      <w:r>
-        <w:t xml:space="preserve"> package to control the Quarch module, and again uses lspci.exe to monitor the PCIe device.</w:t>
+        <w:t xml:space="preserve"> (Python 2.x should work but is </w:t>
+      </w:r>
+      <w:r>
+        <w:t>no longer supported</w:t>
+      </w:r>
+      <w:r>
+        <w:t>)</w:t>
+      </w:r>
+      <w:r>
+        <w:t>.  The ‘Python’ folder provided with this application note contains a Python script for automating the testing.  This uses the standard QuarchPy package to control the Quarch module, and again uses lspci.exe to monitor the PCIe device.</w:t>
       </w:r>
       <w:r>
         <w:br/>
       </w:r>
       <w:r>
         <w:br/>
-        <w:t xml:space="preserve">If you do not currently use the </w:t>
-      </w:r>
-      <w:proofErr w:type="spellStart"/>
-      <w:r>
-        <w:t>Quarc</w:t>
+        <w:t>If you do not currently use the Quarc</w:t>
       </w:r>
       <w:r>
         <w:t>h</w:t>
       </w:r>
       <w:r>
-        <w:t>Py</w:t>
-      </w:r>
-      <w:proofErr w:type="spellEnd"/>
-      <w:r>
-        <w:t xml:space="preserve"> then you will need to install it via</w:t>
+        <w:t>Py then you will need to install it via</w:t>
       </w:r>
     </w:p>
     <w:p>
@@ -2529,19 +2593,16 @@
     </w:p>
     <w:p/>
     <w:p/>
-    <w:p>
-      <w:bookmarkStart w:id="72" w:name="_GoBack"/>
+    <w:p/>
+    <w:p>
+      <w:pPr>
+        <w:pStyle w:val="Heading2"/>
+      </w:pPr>
+      <w:bookmarkStart w:id="73" w:name="_Toc516652040"/>
+      <w:r>
+        <w:t>Automating with PowerShell</w:t>
+      </w:r>
       <w:bookmarkEnd w:id="72"/>
-    </w:p>
-    <w:p>
-      <w:pPr>
-        <w:pStyle w:val="Heading2"/>
-      </w:pPr>
-      <w:bookmarkStart w:id="73" w:name="_Toc516652040"/>
-      <w:r>
-        <w:t>Automating with PowerShell</w:t>
-      </w:r>
-      <w:bookmarkEnd w:id="71"/>
       <w:r>
         <w:t xml:space="preserve"> script</w:t>
       </w:r>
@@ -5066,7 +5127,7 @@
       </w:pPr>
     </w:pPrDefault>
   </w:docDefaults>
-  <w:latentStyles w:defLockedState="0" w:defUIPriority="99" w:defSemiHidden="0" w:defUnhideWhenUsed="0" w:defQFormat="0" w:count="377">
+  <w:latentStyles w:defLockedState="0" w:defUIPriority="99" w:defSemiHidden="0" w:defUnhideWhenUsed="0" w:defQFormat="0" w:count="376">
     <w:lsdException w:name="Normal" w:uiPriority="0" w:qFormat="1"/>
     <w:lsdException w:name="heading 1" w:uiPriority="9" w:qFormat="1"/>
     <w:lsdException w:name="heading 2" w:semiHidden="1" w:uiPriority="9" w:unhideWhenUsed="1" w:qFormat="1"/>
@@ -5214,8 +5275,11 @@
     <w:lsdException w:name="Table 3D effects 3" w:semiHidden="1" w:unhideWhenUsed="1"/>
     <w:lsdException w:name="Table Contemporary" w:semiHidden="1" w:unhideWhenUsed="1"/>
     <w:lsdException w:name="Table Elegant" w:semiHidden="1" w:unhideWhenUsed="1"/>
+    <w:lsdException w:name="Table Professional" w:semiHidden="1" w:unhideWhenUsed="1"/>
     <w:lsdException w:name="Table Subtle 1" w:semiHidden="1" w:unhideWhenUsed="1"/>
     <w:lsdException w:name="Table Subtle 2" w:semiHidden="1" w:unhideWhenUsed="1"/>
+    <w:lsdException w:name="Table Web 1" w:semiHidden="1" w:unhideWhenUsed="1"/>
+    <w:lsdException w:name="Table Web 2" w:semiHidden="1" w:unhideWhenUsed="1"/>
     <w:lsdException w:name="Table Web 3" w:semiHidden="1" w:unhideWhenUsed="1"/>
     <w:lsdException w:name="Balloon Text" w:semiHidden="1" w:unhideWhenUsed="1"/>
     <w:lsdException w:name="Table Grid" w:uiPriority="0"/>
@@ -5440,7 +5504,6 @@
     <w:lsdException w:name="Hashtag" w:semiHidden="1" w:unhideWhenUsed="1"/>
     <w:lsdException w:name="Unresolved Mention" w:semiHidden="1" w:unhideWhenUsed="1"/>
     <w:lsdException w:name="Smart Link" w:semiHidden="1" w:unhideWhenUsed="1"/>
-    <w:lsdException w:name="Smart Link Error" w:semiHidden="1" w:unhideWhenUsed="1"/>
   </w:latentStyles>
   <w:style w:type="paragraph" w:default="1" w:styleId="Normal">
     <w:name w:val="Normal"/>
@@ -6892,7 +6955,7 @@
 </file>
 
 <file path=customXml/itemProps1.xml><?xml version="1.0" encoding="utf-8"?>
-<ds:datastoreItem xmlns:ds="http://schemas.openxmlformats.org/officeDocument/2006/customXml" ds:itemID="{36861C78-0A93-4459-AC80-8CE81FA3C977}">
+<ds:datastoreItem xmlns:ds="http://schemas.openxmlformats.org/officeDocument/2006/customXml" ds:itemID="{C17CDCFB-FF94-4121-AF3D-599576D212FA}">
   <ds:schemaRefs>
     <ds:schemaRef ds:uri="http://schemas.openxmlformats.org/officeDocument/2006/bibliography"/>
   </ds:schemaRefs>

</xml_diff>

<commit_message>
added more install requirements
git-svn-id: https://quarchserver4.ds.quarch.com/svn/Software/Application%20Notes/AN-003%20-%20Plugfest%20Hotswap%20testing/Trunk@5971 265bcc82-57df-11dd-8522-2d0c19f12d9e
</commit_message>
<xml_diff>
--- a/Plugfest Hotswap testing.docx
+++ b/Plugfest Hotswap testing.docx
@@ -1,6 +1,6 @@
 
 <file path=word/document.xml><?xml version="1.0" encoding="utf-8"?>
-<w:document xmlns:wpc="http://schemas.microsoft.com/office/word/2010/wordprocessingCanvas" xmlns:cx="http://schemas.microsoft.com/office/drawing/2014/chartex" xmlns:cx1="http://schemas.microsoft.com/office/drawing/2015/9/8/chartex" xmlns:cx2="http://schemas.microsoft.com/office/drawing/2015/10/21/chartex" xmlns:cx3="http://schemas.microsoft.com/office/drawing/2016/5/9/chartex" xmlns:cx4="http://schemas.microsoft.com/office/drawing/2016/5/10/chartex" xmlns:cx5="http://schemas.microsoft.com/office/drawing/2016/5/11/chartex" xmlns:cx6="http://schemas.microsoft.com/office/drawing/2016/5/12/chartex" xmlns:cx7="http://schemas.microsoft.com/office/drawing/2016/5/13/chartex" xmlns:cx8="http://schemas.microsoft.com/office/drawing/2016/5/14/chartex" xmlns:mc="http://schemas.openxmlformats.org/markup-compatibility/2006" xmlns:aink="http://schemas.microsoft.com/office/drawing/2016/ink" xmlns:am3d="http://schemas.microsoft.com/office/drawing/2017/model3d" xmlns:o="urn:schemas-microsoft-com:office:office" xmlns:r="http://schemas.openxmlformats.org/officeDocument/2006/relationships" xmlns:m="http://schemas.openxmlformats.org/officeDocument/2006/math" xmlns:v="urn:schemas-microsoft-com:vml" xmlns:wp14="http://schemas.microsoft.com/office/word/2010/wordprocessingDrawing" xmlns:wp="http://schemas.openxmlformats.org/drawingml/2006/wordprocessingDrawing" xmlns:w10="urn:schemas-microsoft-com:office:word" xmlns:w="http://schemas.openxmlformats.org/wordprocessingml/2006/main" xmlns:w14="http://schemas.microsoft.com/office/word/2010/wordml" xmlns:w15="http://schemas.microsoft.com/office/word/2012/wordml" xmlns:w16cid="http://schemas.microsoft.com/office/word/2016/wordml/cid" xmlns:w16se="http://schemas.microsoft.com/office/word/2015/wordml/symex" xmlns:wpg="http://schemas.microsoft.com/office/word/2010/wordprocessingGroup" xmlns:wpi="http://schemas.microsoft.com/office/word/2010/wordprocessingInk" xmlns:wne="http://schemas.microsoft.com/office/word/2006/wordml" xmlns:wps="http://schemas.microsoft.com/office/word/2010/wordprocessingShape" mc:Ignorable="w14 w15 w16se w16cid wp14">
+<w:document xmlns:wpc="http://schemas.microsoft.com/office/word/2010/wordprocessingCanvas" xmlns:cx="http://schemas.microsoft.com/office/drawing/2014/chartex" xmlns:cx1="http://schemas.microsoft.com/office/drawing/2015/9/8/chartex" xmlns:cx2="http://schemas.microsoft.com/office/drawing/2015/10/21/chartex" xmlns:cx3="http://schemas.microsoft.com/office/drawing/2016/5/9/chartex" xmlns:cx4="http://schemas.microsoft.com/office/drawing/2016/5/10/chartex" xmlns:cx5="http://schemas.microsoft.com/office/drawing/2016/5/11/chartex" xmlns:cx6="http://schemas.microsoft.com/office/drawing/2016/5/12/chartex" xmlns:cx7="http://schemas.microsoft.com/office/drawing/2016/5/13/chartex" xmlns:cx8="http://schemas.microsoft.com/office/drawing/2016/5/14/chartex" xmlns:mc="http://schemas.openxmlformats.org/markup-compatibility/2006" xmlns:aink="http://schemas.microsoft.com/office/drawing/2016/ink" xmlns:am3d="http://schemas.microsoft.com/office/drawing/2017/model3d" xmlns:o="urn:schemas-microsoft-com:office:office" xmlns:oel="http://schemas.microsoft.com/office/2019/extlst" xmlns:r="http://schemas.openxmlformats.org/officeDocument/2006/relationships" xmlns:m="http://schemas.openxmlformats.org/officeDocument/2006/math" xmlns:v="urn:schemas-microsoft-com:vml" xmlns:wp14="http://schemas.microsoft.com/office/word/2010/wordprocessingDrawing" xmlns:wp="http://schemas.openxmlformats.org/drawingml/2006/wordprocessingDrawing" xmlns:w10="urn:schemas-microsoft-com:office:word" xmlns:w="http://schemas.openxmlformats.org/wordprocessingml/2006/main" xmlns:w14="http://schemas.microsoft.com/office/word/2010/wordml" xmlns:w15="http://schemas.microsoft.com/office/word/2012/wordml" xmlns:w16cex="http://schemas.microsoft.com/office/word/2018/wordml/cex" xmlns:w16cid="http://schemas.microsoft.com/office/word/2016/wordml/cid" xmlns:w16="http://schemas.microsoft.com/office/word/2018/wordml" xmlns:w16sdtdh="http://schemas.microsoft.com/office/word/2020/wordml/sdtdatahash" xmlns:w16se="http://schemas.microsoft.com/office/word/2015/wordml/symex" xmlns:wpg="http://schemas.microsoft.com/office/word/2010/wordprocessingGroup" xmlns:wpi="http://schemas.microsoft.com/office/word/2010/wordprocessingInk" xmlns:wne="http://schemas.microsoft.com/office/word/2006/wordml" xmlns:wps="http://schemas.microsoft.com/office/word/2010/wordprocessingShape" mc:Ignorable="w14 w15 w16se w16cid w16 w16cex w16sdtdh wp14">
   <w:body>
     <w:p>
       <w:bookmarkStart w:id="0" w:name="_Toc168887959"/>
@@ -41,19 +41,17 @@
       <w:bookmarkStart w:id="35" w:name="_Toc372720476"/>
       <w:bookmarkStart w:id="36" w:name="_Toc459195262"/>
       <w:bookmarkStart w:id="37" w:name="_Toc504472905"/>
-      <w:bookmarkStart w:id="38" w:name="_GoBack"/>
-      <w:bookmarkEnd w:id="38"/>
     </w:p>
     <w:p>
       <w:pPr>
         <w:pStyle w:val="ManualTitle"/>
       </w:pPr>
-      <w:bookmarkStart w:id="39" w:name="_Toc464219375"/>
-      <w:bookmarkStart w:id="40" w:name="_Toc464649156"/>
-      <w:bookmarkStart w:id="41" w:name="_Toc465069495"/>
-      <w:bookmarkStart w:id="42" w:name="_Toc465073963"/>
-      <w:bookmarkStart w:id="43" w:name="_Toc465168326"/>
-      <w:bookmarkStart w:id="44" w:name="_Toc465171757"/>
+      <w:bookmarkStart w:id="38" w:name="_Toc464219375"/>
+      <w:bookmarkStart w:id="39" w:name="_Toc464649156"/>
+      <w:bookmarkStart w:id="40" w:name="_Toc465069495"/>
+      <w:bookmarkStart w:id="41" w:name="_Toc465073963"/>
+      <w:bookmarkStart w:id="42" w:name="_Toc465168326"/>
+      <w:bookmarkStart w:id="43" w:name="_Toc465171757"/>
       <w:r>
         <w:t>Quarch Technology Ltd</w:t>
       </w:r>
@@ -94,12 +92,12 @@
       <w:bookmarkEnd w:id="34"/>
       <w:bookmarkEnd w:id="35"/>
       <w:bookmarkEnd w:id="36"/>
+      <w:bookmarkEnd w:id="38"/>
       <w:bookmarkEnd w:id="39"/>
       <w:bookmarkEnd w:id="40"/>
       <w:bookmarkEnd w:id="41"/>
       <w:bookmarkEnd w:id="42"/>
       <w:bookmarkEnd w:id="43"/>
-      <w:bookmarkEnd w:id="44"/>
     </w:p>
     <w:p>
       <w:pPr>
@@ -252,33 +250,34 @@
       <w:pPr>
         <w:pStyle w:val="Heading1"/>
       </w:pPr>
-      <w:bookmarkStart w:id="45" w:name="_Toc260389311"/>
-      <w:bookmarkStart w:id="46" w:name="_Toc262028175"/>
-      <w:bookmarkStart w:id="47" w:name="_Toc262029014"/>
-      <w:bookmarkStart w:id="48" w:name="_Toc262048129"/>
-      <w:bookmarkStart w:id="49" w:name="_Toc262048517"/>
-      <w:bookmarkStart w:id="50" w:name="_Toc262048569"/>
-      <w:bookmarkStart w:id="51" w:name="_Toc276715494"/>
-      <w:bookmarkStart w:id="52" w:name="_Toc276715534"/>
-      <w:bookmarkStart w:id="53" w:name="_Toc276716140"/>
-      <w:bookmarkStart w:id="54" w:name="_Toc276720080"/>
-      <w:bookmarkStart w:id="55" w:name="_Toc277602561"/>
+      <w:bookmarkStart w:id="44" w:name="_Toc260389311"/>
+      <w:bookmarkStart w:id="45" w:name="_Toc262028175"/>
+      <w:bookmarkStart w:id="46" w:name="_Toc262029014"/>
+      <w:bookmarkStart w:id="47" w:name="_Toc262048129"/>
+      <w:bookmarkStart w:id="48" w:name="_Toc262048517"/>
+      <w:bookmarkStart w:id="49" w:name="_Toc262048569"/>
+      <w:bookmarkStart w:id="50" w:name="_Toc276715494"/>
+      <w:bookmarkStart w:id="51" w:name="_Toc276715534"/>
+      <w:bookmarkStart w:id="52" w:name="_Toc276716140"/>
+      <w:bookmarkStart w:id="53" w:name="_Toc276720080"/>
+      <w:bookmarkStart w:id="54" w:name="_Toc277602561"/>
       <w:bookmarkEnd w:id="37"/>
       <w:r>
         <w:br w:type="page"/>
       </w:r>
-      <w:bookmarkStart w:id="56" w:name="_Toc359856653"/>
-      <w:bookmarkStart w:id="57" w:name="_Toc362960378"/>
-      <w:bookmarkStart w:id="58" w:name="_Toc372718893"/>
-      <w:bookmarkStart w:id="59" w:name="_Toc372718921"/>
-      <w:bookmarkStart w:id="60" w:name="_Toc372718985"/>
-      <w:bookmarkStart w:id="61" w:name="_Toc372720479"/>
-      <w:bookmarkStart w:id="62" w:name="_Toc465168329"/>
-      <w:bookmarkStart w:id="63" w:name="_Toc516652032"/>
+      <w:bookmarkStart w:id="55" w:name="_Toc359856653"/>
+      <w:bookmarkStart w:id="56" w:name="_Toc362960378"/>
+      <w:bookmarkStart w:id="57" w:name="_Toc372718893"/>
+      <w:bookmarkStart w:id="58" w:name="_Toc372718921"/>
+      <w:bookmarkStart w:id="59" w:name="_Toc372718985"/>
+      <w:bookmarkStart w:id="60" w:name="_Toc372720479"/>
+      <w:bookmarkStart w:id="61" w:name="_Toc465168329"/>
+      <w:bookmarkStart w:id="62" w:name="_Toc516652032"/>
       <w:r>
         <w:lastRenderedPageBreak/>
         <w:t>Change History</w:t>
       </w:r>
+      <w:bookmarkEnd w:id="44"/>
       <w:bookmarkEnd w:id="45"/>
       <w:bookmarkEnd w:id="46"/>
       <w:bookmarkEnd w:id="47"/>
@@ -297,7 +296,6 @@
       <w:bookmarkEnd w:id="60"/>
       <w:bookmarkEnd w:id="61"/>
       <w:bookmarkEnd w:id="62"/>
-      <w:bookmarkEnd w:id="63"/>
     </w:p>
     <w:tbl>
       <w:tblPr>
@@ -1633,7 +1631,7 @@
       <w:r>
         <w:br w:type="page"/>
       </w:r>
-      <w:bookmarkStart w:id="64" w:name="_Toc516652033"/>
+      <w:bookmarkStart w:id="63" w:name="_Toc516652033"/>
       <w:proofErr w:type="spellStart"/>
       <w:r>
         <w:lastRenderedPageBreak/>
@@ -1659,50 +1657,171 @@
       <w:r>
         <w:t xml:space="preserve"> Testing</w:t>
       </w:r>
+      <w:bookmarkEnd w:id="63"/>
+    </w:p>
+    <w:p>
+      <w:proofErr w:type="spellStart"/>
+      <w:r>
+        <w:t>Hotswap</w:t>
+      </w:r>
+      <w:proofErr w:type="spellEnd"/>
+      <w:r>
+        <w:t xml:space="preserve"> testing requirements for PCIe SFF (U.2) devices has been steadily increasing, due the number of issues</w:t>
+      </w:r>
+    </w:p>
+    <w:p>
+      <w:pPr>
+        <w:pStyle w:val="Heading2"/>
+      </w:pPr>
+      <w:bookmarkStart w:id="64" w:name="_Toc516652034"/>
+      <w:proofErr w:type="spellStart"/>
+      <w:r>
+        <w:t>Plugfest</w:t>
+      </w:r>
+      <w:proofErr w:type="spellEnd"/>
+      <w:r>
+        <w:t xml:space="preserve"> #4</w:t>
+      </w:r>
       <w:bookmarkEnd w:id="64"/>
     </w:p>
     <w:p>
+      <w:r>
+        <w:t>F</w:t>
+      </w:r>
+      <w:r>
+        <w:t>rom</w:t>
+      </w:r>
+      <w:r>
+        <w:t xml:space="preserve"> </w:t>
+      </w:r>
       <w:proofErr w:type="spellStart"/>
       <w:r>
-        <w:t>Hotswap</w:t>
+        <w:t>NVMe</w:t>
       </w:r>
       <w:proofErr w:type="spellEnd"/>
       <w:r>
-        <w:t xml:space="preserve"> testing requirements for PCIe SFF (U.2) devices has been steadily increasing, due the number of issues</w:t>
+        <w:t xml:space="preserve"> </w:t>
+      </w:r>
+      <w:proofErr w:type="spellStart"/>
+      <w:r>
+        <w:t>Plugfest</w:t>
+      </w:r>
+      <w:proofErr w:type="spellEnd"/>
+      <w:r>
+        <w:t xml:space="preserve"> #4 (June 2014), </w:t>
+      </w:r>
+      <w:proofErr w:type="spellStart"/>
+      <w:r>
+        <w:t>hotplug</w:t>
+      </w:r>
+      <w:proofErr w:type="spellEnd"/>
+      <w:r>
+        <w:t xml:space="preserve"> testing </w:t>
+      </w:r>
+      <w:r>
+        <w:t>was</w:t>
+      </w:r>
+      <w:r>
+        <w:t xml:space="preserve"> mandatory.  All PCIe SFF devices were required to pass a hot-swap test, using Quarch’s ‘Torridon’ modules.</w:t>
+      </w:r>
+    </w:p>
+    <w:p>
+      <w:r>
+        <w:t>Not all of the devices were able to pass the test station, so clearly this is an important test case to consider.</w:t>
+      </w:r>
+    </w:p>
+    <w:p>
+      <w:r>
+        <w:t xml:space="preserve">Only a basic test was required at this time.  This test is intended to validate the hot-swap ability of an </w:t>
+      </w:r>
+      <w:proofErr w:type="spellStart"/>
+      <w:r>
+        <w:t>NVMe</w:t>
+      </w:r>
+      <w:proofErr w:type="spellEnd"/>
+      <w:r>
+        <w:t xml:space="preserve"> device into a host system. </w:t>
+      </w:r>
+    </w:p>
+    <w:p>
+      <w:r>
+        <w:t>This current test is intended for basic verification only, and does NOT include:</w:t>
+      </w:r>
+    </w:p>
+    <w:p>
+      <w:pPr>
+        <w:pStyle w:val="QBulletlist"/>
+      </w:pPr>
+      <w:r>
+        <w:t>Corner cases for all hot plug scenarios</w:t>
+      </w:r>
+    </w:p>
+    <w:p>
+      <w:pPr>
+        <w:pStyle w:val="QBulletlist"/>
+      </w:pPr>
+      <w:r>
+        <w:t>Broken connector scenarios or other faults</w:t>
+      </w:r>
+    </w:p>
+    <w:p>
+      <w:pPr>
+        <w:pStyle w:val="QBulletlist"/>
+      </w:pPr>
+      <w:r>
+        <w:t>Pin-bounce testing</w:t>
+      </w:r>
+    </w:p>
+    <w:p>
+      <w:r>
+        <w:t xml:space="preserve">Quarch would recommend that anyone planning to pass the hot-swap part of the </w:t>
+      </w:r>
+      <w:proofErr w:type="spellStart"/>
+      <w:r>
+        <w:t>Plugfest</w:t>
+      </w:r>
+      <w:proofErr w:type="spellEnd"/>
+      <w:r>
+        <w:t xml:space="preserve"> should implement these additional tests before the event.</w:t>
       </w:r>
     </w:p>
     <w:p>
       <w:pPr>
         <w:pStyle w:val="Heading2"/>
       </w:pPr>
-      <w:bookmarkStart w:id="65" w:name="_Toc516652034"/>
+      <w:bookmarkStart w:id="65" w:name="_Toc516652035"/>
       <w:proofErr w:type="spellStart"/>
       <w:r>
         <w:t>Plugfest</w:t>
       </w:r>
       <w:proofErr w:type="spellEnd"/>
       <w:r>
-        <w:t xml:space="preserve"> #4</w:t>
+        <w:t xml:space="preserve"> #5</w:t>
       </w:r>
       <w:bookmarkEnd w:id="65"/>
     </w:p>
     <w:p>
       <w:r>
-        <w:t>F</w:t>
-      </w:r>
-      <w:r>
-        <w:t>rom</w:t>
-      </w:r>
-      <w:r>
-        <w:t xml:space="preserve"> </w:t>
+        <w:t>From</w:t>
+      </w:r>
+      <w:r>
+        <w:t xml:space="preserve"> the February 2016 </w:t>
       </w:r>
       <w:proofErr w:type="spellStart"/>
       <w:r>
-        <w:t>NVMe</w:t>
+        <w:t>Plugfest</w:t>
       </w:r>
       <w:proofErr w:type="spellEnd"/>
       <w:r>
-        <w:t xml:space="preserve"> </w:t>
+        <w:t xml:space="preserve">, </w:t>
+      </w:r>
+      <w:r>
+        <w:t>an expanded range of hot-plug speeds were added.</w:t>
+      </w:r>
+    </w:p>
+    <w:p>
+      <w:r>
+        <w:t xml:space="preserve">Quarch would recommend that anyone planning to pass the hot-swap part of the </w:t>
       </w:r>
       <w:proofErr w:type="spellStart"/>
       <w:r>
@@ -1710,140 +1829,11 @@
       </w:r>
       <w:proofErr w:type="spellEnd"/>
       <w:r>
-        <w:t xml:space="preserve"> #4 (June 2014), </w:t>
-      </w:r>
-      <w:proofErr w:type="spellStart"/>
-      <w:r>
-        <w:t>hotplug</w:t>
-      </w:r>
-      <w:proofErr w:type="spellEnd"/>
-      <w:r>
-        <w:t xml:space="preserve"> testing </w:t>
-      </w:r>
-      <w:r>
-        <w:t>was</w:t>
-      </w:r>
-      <w:r>
-        <w:t xml:space="preserve"> mandatory.  All PCIe SFF devices were required to pass a hot-swap test, using </w:t>
-      </w:r>
-      <w:proofErr w:type="spellStart"/>
-      <w:r>
-        <w:t>Quarch’s</w:t>
-      </w:r>
-      <w:proofErr w:type="spellEnd"/>
-      <w:r>
-        <w:t xml:space="preserve"> ‘Torridon’ modules.</w:t>
-      </w:r>
-    </w:p>
-    <w:p>
-      <w:r>
-        <w:t>Not all of the devices were able to pass the test station, so clearly this is an important test case to consider.</w:t>
-      </w:r>
-    </w:p>
-    <w:p>
-      <w:r>
-        <w:t xml:space="preserve">Only a basic test was required at this time.  This test is intended to validate the hot-swap ability of an </w:t>
-      </w:r>
-      <w:proofErr w:type="spellStart"/>
-      <w:r>
-        <w:t>NVMe</w:t>
-      </w:r>
-      <w:proofErr w:type="spellEnd"/>
-      <w:r>
-        <w:t xml:space="preserve"> device into a host system. </w:t>
-      </w:r>
-    </w:p>
-    <w:p>
-      <w:r>
-        <w:t>This current test is intended for basic verification only, and does NOT include:</w:t>
-      </w:r>
-    </w:p>
-    <w:p>
-      <w:pPr>
-        <w:pStyle w:val="QBulletlist"/>
-      </w:pPr>
-      <w:r>
-        <w:t>Corner cases for all hot plug scenarios</w:t>
-      </w:r>
-    </w:p>
-    <w:p>
-      <w:pPr>
-        <w:pStyle w:val="QBulletlist"/>
-      </w:pPr>
-      <w:r>
-        <w:t>Broken connector scenarios or other faults</w:t>
-      </w:r>
-    </w:p>
-    <w:p>
-      <w:pPr>
-        <w:pStyle w:val="QBulletlist"/>
-      </w:pPr>
-      <w:r>
-        <w:t>Pin-bounce testing</w:t>
-      </w:r>
-    </w:p>
-    <w:p>
-      <w:r>
-        <w:t xml:space="preserve">Quarch would recommend that anyone planning to pass the hot-swap part of the </w:t>
-      </w:r>
-      <w:proofErr w:type="spellStart"/>
-      <w:r>
-        <w:t>Plugfest</w:t>
-      </w:r>
-      <w:proofErr w:type="spellEnd"/>
-      <w:r>
         <w:t xml:space="preserve"> should implement these additional tests before the event.</w:t>
       </w:r>
     </w:p>
     <w:p>
       <w:pPr>
-        <w:pStyle w:val="Heading2"/>
-      </w:pPr>
-      <w:bookmarkStart w:id="66" w:name="_Toc516652035"/>
-      <w:proofErr w:type="spellStart"/>
-      <w:r>
-        <w:t>Plugfest</w:t>
-      </w:r>
-      <w:proofErr w:type="spellEnd"/>
-      <w:r>
-        <w:t xml:space="preserve"> #5</w:t>
-      </w:r>
-      <w:bookmarkEnd w:id="66"/>
-    </w:p>
-    <w:p>
-      <w:r>
-        <w:t>From</w:t>
-      </w:r>
-      <w:r>
-        <w:t xml:space="preserve"> the February 2016 </w:t>
-      </w:r>
-      <w:proofErr w:type="spellStart"/>
-      <w:r>
-        <w:t>Plugfest</w:t>
-      </w:r>
-      <w:proofErr w:type="spellEnd"/>
-      <w:r>
-        <w:t xml:space="preserve">, </w:t>
-      </w:r>
-      <w:r>
-        <w:t>an expanded range of hot-plug speeds were added.</w:t>
-      </w:r>
-    </w:p>
-    <w:p>
-      <w:r>
-        <w:t xml:space="preserve">Quarch would recommend that anyone planning to pass the hot-swap part of the </w:t>
-      </w:r>
-      <w:proofErr w:type="spellStart"/>
-      <w:r>
-        <w:t>Plugfest</w:t>
-      </w:r>
-      <w:proofErr w:type="spellEnd"/>
-      <w:r>
-        <w:t xml:space="preserve"> should implement these additional tests before the event.</w:t>
-      </w:r>
-    </w:p>
-    <w:p>
-      <w:pPr>
         <w:spacing w:before="0" w:after="160" w:line="259" w:lineRule="auto"/>
       </w:pPr>
       <w:r>
@@ -1854,12 +1844,12 @@
       <w:pPr>
         <w:pStyle w:val="Heading1"/>
       </w:pPr>
-      <w:bookmarkStart w:id="67" w:name="_Toc516652036"/>
+      <w:bookmarkStart w:id="66" w:name="_Toc516652036"/>
       <w:r>
         <w:lastRenderedPageBreak/>
         <w:t>Requirements</w:t>
       </w:r>
-      <w:bookmarkEnd w:id="67"/>
+      <w:bookmarkEnd w:id="66"/>
     </w:p>
     <w:p>
       <w:pPr>
@@ -1922,12 +1912,12 @@
       <w:pPr>
         <w:pStyle w:val="Heading2"/>
       </w:pPr>
-      <w:bookmarkStart w:id="68" w:name="_Toc516652037"/>
+      <w:bookmarkStart w:id="67" w:name="_Toc516652037"/>
       <w:r>
         <w:lastRenderedPageBreak/>
         <w:t>Setup</w:t>
       </w:r>
-      <w:bookmarkEnd w:id="68"/>
+      <w:bookmarkEnd w:id="67"/>
     </w:p>
     <w:p>
       <w:pPr>
@@ -2188,14 +2178,14 @@
       <w:pPr>
         <w:pStyle w:val="Heading1"/>
       </w:pPr>
-      <w:bookmarkStart w:id="69" w:name="_Toc433624482"/>
-      <w:bookmarkStart w:id="70" w:name="_Toc516652038"/>
+      <w:bookmarkStart w:id="68" w:name="_Toc433624482"/>
+      <w:bookmarkStart w:id="69" w:name="_Toc516652038"/>
       <w:r>
         <w:lastRenderedPageBreak/>
         <w:t>Test Procedure</w:t>
       </w:r>
+      <w:bookmarkEnd w:id="68"/>
       <w:bookmarkEnd w:id="69"/>
-      <w:bookmarkEnd w:id="70"/>
     </w:p>
     <w:p>
       <w:pPr>
@@ -2341,13 +2331,13 @@
       <w:pPr>
         <w:pStyle w:val="Heading2"/>
       </w:pPr>
-      <w:bookmarkStart w:id="71" w:name="_Toc516652039"/>
-      <w:bookmarkStart w:id="72" w:name="_Toc433624486"/>
+      <w:bookmarkStart w:id="70" w:name="_Toc516652039"/>
+      <w:bookmarkStart w:id="71" w:name="_Toc433624486"/>
       <w:r>
         <w:lastRenderedPageBreak/>
         <w:t>Automating with Python script</w:t>
       </w:r>
-      <w:bookmarkEnd w:id="71"/>
+      <w:bookmarkEnd w:id="70"/>
     </w:p>
     <w:p>
       <w:pPr>
@@ -2404,16 +2394,8 @@
         <w:rPr>
           <w:b/>
         </w:rPr>
-        <w:t xml:space="preserve">Pip install </w:t>
-      </w:r>
-      <w:proofErr w:type="spellStart"/>
-      <w:r>
-        <w:rPr>
-          <w:b/>
-        </w:rPr>
-        <w:t>quarchpy</w:t>
-      </w:r>
-      <w:proofErr w:type="spellEnd"/>
+        <w:t>Pip install quarchpy</w:t>
+      </w:r>
     </w:p>
     <w:p>
       <w:pPr>
@@ -2444,6 +2426,88 @@
           <w:ilvl w:val="0"/>
           <w:numId w:val="0"/>
         </w:numPr>
+        <w:ind w:left="719"/>
+      </w:pPr>
+      <w:r>
+        <w:t xml:space="preserve">If you do not currently have </w:t>
+      </w:r>
+      <w:proofErr w:type="spellStart"/>
+      <w:r>
+        <w:t>quarchqcs</w:t>
+      </w:r>
+      <w:proofErr w:type="spellEnd"/>
+      <w:r>
+        <w:t xml:space="preserve"> installed, you will need to install it as well.  This provides the code to scan for drives.</w:t>
+      </w:r>
+    </w:p>
+    <w:p>
+      <w:pPr>
+        <w:pStyle w:val="Code"/>
+        <w:ind w:firstLine="719"/>
+        <w:rPr>
+          <w:b/>
+          <w:bCs/>
+        </w:rPr>
+      </w:pPr>
+      <w:r>
+        <w:rPr>
+          <w:b/>
+          <w:bCs/>
+        </w:rPr>
+        <w:t xml:space="preserve">Pip install </w:t>
+      </w:r>
+      <w:proofErr w:type="spellStart"/>
+      <w:r>
+        <w:rPr>
+          <w:b/>
+          <w:bCs/>
+        </w:rPr>
+        <w:t>quarchqcs</w:t>
+      </w:r>
+      <w:proofErr w:type="spellEnd"/>
+    </w:p>
+    <w:p>
+      <w:pPr>
+        <w:pStyle w:val="Code"/>
+        <w:ind w:firstLine="719"/>
+        <w:rPr>
+          <w:b/>
+          <w:bCs/>
+        </w:rPr>
+      </w:pPr>
+    </w:p>
+    <w:p>
+      <w:pPr>
+        <w:pStyle w:val="QBulletlist"/>
+      </w:pPr>
+      <w:r>
+        <w:t xml:space="preserve">Smart tools </w:t>
+      </w:r>
+      <w:proofErr w:type="gramStart"/>
+      <w:r>
+        <w:t>is</w:t>
+      </w:r>
+      <w:proofErr w:type="gramEnd"/>
+      <w:r>
+        <w:t xml:space="preserve"> required to identify storage devices.  Install from: </w:t>
+      </w:r>
+      <w:hyperlink r:id="rId12" w:tgtFrame="_blank" w:history="1">
+        <w:r>
+          <w:rPr>
+            <w:color w:val="0070C0"/>
+            <w:u w:val="single"/>
+          </w:rPr>
+          <w:t>https://www.smartmontools.org/</w:t>
+        </w:r>
+      </w:hyperlink>
+    </w:p>
+    <w:p>
+      <w:pPr>
+        <w:pStyle w:val="QBulletlist"/>
+        <w:numPr>
+          <w:ilvl w:val="0"/>
+          <w:numId w:val="0"/>
+        </w:numPr>
         <w:ind w:left="284"/>
       </w:pPr>
     </w:p>
@@ -2462,7 +2526,7 @@
           <w:rStyle w:val="Hyperlink"/>
         </w:rPr>
       </w:pPr>
-      <w:hyperlink r:id="rId12" w:history="1">
+      <w:hyperlink r:id="rId13" w:history="1">
         <w:r>
           <w:rPr>
             <w:rStyle w:val="Hyperlink"/>
@@ -2488,7 +2552,7 @@
         </w:numPr>
         <w:ind w:left="851"/>
       </w:pPr>
-      <w:hyperlink r:id="rId13" w:history="1">
+      <w:hyperlink r:id="rId14" w:history="1">
         <w:r>
           <w:rPr>
             <w:rStyle w:val="Hyperlink"/>
@@ -2541,6 +2605,7 @@
         <w:pStyle w:val="QBulletlist"/>
       </w:pPr>
       <w:r>
+        <w:lastRenderedPageBreak/>
         <w:t>After the run, a time-stamped log file in the script folder will contain the full results of the tests</w:t>
       </w:r>
       <w:r>
@@ -2598,15 +2663,15 @@
       <w:pPr>
         <w:pStyle w:val="Heading2"/>
       </w:pPr>
-      <w:bookmarkStart w:id="73" w:name="_Toc516652040"/>
+      <w:bookmarkStart w:id="72" w:name="_Toc516652040"/>
       <w:r>
         <w:t>Automating with PowerShell</w:t>
       </w:r>
+      <w:bookmarkEnd w:id="71"/>
+      <w:r>
+        <w:t xml:space="preserve"> script</w:t>
+      </w:r>
       <w:bookmarkEnd w:id="72"/>
-      <w:r>
-        <w:t xml:space="preserve"> script</w:t>
-      </w:r>
-      <w:bookmarkEnd w:id="73"/>
     </w:p>
     <w:p>
       <w:pPr>
@@ -2638,7 +2703,7 @@
       <w:pPr>
         <w:ind w:left="131" w:firstLine="720"/>
       </w:pPr>
-      <w:hyperlink r:id="rId14" w:history="1">
+      <w:hyperlink r:id="rId15" w:history="1">
         <w:r>
           <w:rPr>
             <w:rStyle w:val="Hyperlink"/>
@@ -2737,7 +2802,7 @@
       <w:pPr>
         <w:pStyle w:val="Heading2"/>
       </w:pPr>
-      <w:bookmarkStart w:id="74" w:name="_Toc516652041"/>
+      <w:bookmarkStart w:id="73" w:name="_Toc516652041"/>
       <w:r>
         <w:lastRenderedPageBreak/>
         <w:t xml:space="preserve">Manual test – </w:t>
@@ -2746,7 +2811,7 @@
       <w:r>
         <w:t>TestMonkey</w:t>
       </w:r>
-      <w:bookmarkEnd w:id="74"/>
+      <w:bookmarkEnd w:id="73"/>
       <w:proofErr w:type="spellEnd"/>
     </w:p>
     <w:p>
@@ -2770,64 +2835,6 @@
             <wp:extent cx="5943600" cy="2840990"/>
             <wp:effectExtent l="0" t="0" r="0" b="0"/>
             <wp:docPr id="1" name="Picture 1"/>
-            <wp:cNvGraphicFramePr>
-              <a:graphicFrameLocks xmlns:a="http://schemas.openxmlformats.org/drawingml/2006/main" noChangeAspect="1"/>
-            </wp:cNvGraphicFramePr>
-            <a:graphic xmlns:a="http://schemas.openxmlformats.org/drawingml/2006/main">
-              <a:graphicData uri="http://schemas.openxmlformats.org/drawingml/2006/picture">
-                <pic:pic xmlns:pic="http://schemas.openxmlformats.org/drawingml/2006/picture">
-                  <pic:nvPicPr>
-                    <pic:cNvPr id="0" name=""/>
-                    <pic:cNvPicPr/>
-                  </pic:nvPicPr>
-                  <pic:blipFill>
-                    <a:blip r:embed="rId15"/>
-                    <a:stretch>
-                      <a:fillRect/>
-                    </a:stretch>
-                  </pic:blipFill>
-                  <pic:spPr>
-                    <a:xfrm>
-                      <a:off x="0" y="0"/>
-                      <a:ext cx="5943600" cy="2840990"/>
-                    </a:xfrm>
-                    <a:prstGeom prst="rect">
-                      <a:avLst/>
-                    </a:prstGeom>
-                  </pic:spPr>
-                </pic:pic>
-              </a:graphicData>
-            </a:graphic>
-          </wp:inline>
-        </w:drawing>
-      </w:r>
-    </w:p>
-    <w:p>
-      <w:pPr>
-        <w:spacing w:before="0" w:after="160" w:line="259" w:lineRule="auto"/>
-      </w:pPr>
-      <w:r>
-        <w:t>Here we can see the 0, 25mS, 50mS timing sequence for the standard speed hot-swap.  Changing these numbers allow you to create the fast and slow sequences as required.</w:t>
-      </w:r>
-    </w:p>
-    <w:p>
-      <w:r>
-        <w:t>To perform the actual hot-plug, we use the ‘Plug’ and ‘Pull’ buttons on the actions tab:</w:t>
-      </w:r>
-    </w:p>
-    <w:p>
-      <w:pPr>
-        <w:pStyle w:val="Centredimage"/>
-      </w:pPr>
-      <w:r>
-        <w:rPr>
-          <w:lang w:val="en-US" w:eastAsia="en-US"/>
-        </w:rPr>
-        <w:drawing>
-          <wp:inline distT="0" distB="0" distL="0" distR="0" wp14:anchorId="3CBA541C" wp14:editId="5339890B">
-            <wp:extent cx="5943600" cy="2840990"/>
-            <wp:effectExtent l="0" t="0" r="0" b="0"/>
-            <wp:docPr id="3" name="Picture 3"/>
             <wp:cNvGraphicFramePr>
               <a:graphicFrameLocks xmlns:a="http://schemas.openxmlformats.org/drawingml/2006/main" noChangeAspect="1"/>
             </wp:cNvGraphicFramePr>
@@ -2862,32 +2869,112 @@
     </w:p>
     <w:p>
       <w:pPr>
+        <w:spacing w:before="0" w:after="160" w:line="259" w:lineRule="auto"/>
+      </w:pPr>
+      <w:r>
+        <w:t>Here we can see the 0, 25mS, 50mS timing sequence for the standard speed hot-swap.  Changing these numbers allow you to create the fast and slow sequences as required.</w:t>
+      </w:r>
+    </w:p>
+    <w:p>
+      <w:r>
+        <w:t>To perform the actual hot-plug, we use the ‘Plug’ and ‘Pull’ buttons on the actions tab:</w:t>
+      </w:r>
+    </w:p>
+    <w:p>
+      <w:pPr>
+        <w:pStyle w:val="Centredimage"/>
+      </w:pPr>
+      <w:r>
+        <w:rPr>
+          <w:lang w:val="en-US" w:eastAsia="en-US"/>
+        </w:rPr>
+        <w:drawing>
+          <wp:inline distT="0" distB="0" distL="0" distR="0" wp14:anchorId="3CBA541C" wp14:editId="5339890B">
+            <wp:extent cx="5943600" cy="2840990"/>
+            <wp:effectExtent l="0" t="0" r="0" b="0"/>
+            <wp:docPr id="3" name="Picture 3"/>
+            <wp:cNvGraphicFramePr>
+              <a:graphicFrameLocks xmlns:a="http://schemas.openxmlformats.org/drawingml/2006/main" noChangeAspect="1"/>
+            </wp:cNvGraphicFramePr>
+            <a:graphic xmlns:a="http://schemas.openxmlformats.org/drawingml/2006/main">
+              <a:graphicData uri="http://schemas.openxmlformats.org/drawingml/2006/picture">
+                <pic:pic xmlns:pic="http://schemas.openxmlformats.org/drawingml/2006/picture">
+                  <pic:nvPicPr>
+                    <pic:cNvPr id="0" name=""/>
+                    <pic:cNvPicPr/>
+                  </pic:nvPicPr>
+                  <pic:blipFill>
+                    <a:blip r:embed="rId17"/>
+                    <a:stretch>
+                      <a:fillRect/>
+                    </a:stretch>
+                  </pic:blipFill>
+                  <pic:spPr>
+                    <a:xfrm>
+                      <a:off x="0" y="0"/>
+                      <a:ext cx="5943600" cy="2840990"/>
+                    </a:xfrm>
+                    <a:prstGeom prst="rect">
+                      <a:avLst/>
+                    </a:prstGeom>
+                  </pic:spPr>
+                </pic:pic>
+              </a:graphicData>
+            </a:graphic>
+          </wp:inline>
+        </w:drawing>
+      </w:r>
+    </w:p>
+    <w:p>
+      <w:pPr>
         <w:pStyle w:val="Heading2"/>
       </w:pPr>
-      <w:bookmarkStart w:id="75" w:name="_Toc516652042"/>
+      <w:bookmarkStart w:id="74" w:name="_Toc516652042"/>
       <w:r>
         <w:lastRenderedPageBreak/>
         <w:t>Automated test – Basic commands</w:t>
       </w:r>
+      <w:bookmarkEnd w:id="74"/>
+    </w:p>
+    <w:p>
+      <w:r>
+        <w:t xml:space="preserve">If you wish to automate the test </w:t>
+      </w:r>
+      <w:r>
+        <w:t>in a different script language, the full command listing used is below</w:t>
+      </w:r>
+      <w:r>
+        <w:t xml:space="preserve">.  These can be send via USB, Serial, Telnet or </w:t>
+      </w:r>
+      <w:proofErr w:type="spellStart"/>
+      <w:r>
+        <w:t>ReST</w:t>
+      </w:r>
+      <w:proofErr w:type="spellEnd"/>
+      <w:r>
+        <w:t xml:space="preserve"> depending on the controller you choose to use.</w:t>
+      </w:r>
+    </w:p>
+    <w:p>
+      <w:pPr>
+        <w:rPr>
+          <w:b/>
+          <w:u w:val="single"/>
+        </w:rPr>
+      </w:pPr>
+      <w:bookmarkStart w:id="75" w:name="_Toc433624484"/>
+      <w:r>
+        <w:rPr>
+          <w:b/>
+          <w:u w:val="single"/>
+        </w:rPr>
+        <w:t>Initial Power Up</w:t>
+      </w:r>
       <w:bookmarkEnd w:id="75"/>
     </w:p>
     <w:p>
       <w:r>
-        <w:t xml:space="preserve">If you wish to automate the test </w:t>
-      </w:r>
-      <w:r>
-        <w:t>in a different script language, the full command listing used is below</w:t>
-      </w:r>
-      <w:r>
-        <w:t xml:space="preserve">.  These can be send via USB, Serial, Telnet or </w:t>
-      </w:r>
-      <w:proofErr w:type="spellStart"/>
-      <w:r>
-        <w:t>ReST</w:t>
-      </w:r>
-      <w:proofErr w:type="spellEnd"/>
-      <w:r>
-        <w:t xml:space="preserve"> depending on the controller you choose to use.</w:t>
+        <w:t>No commands are required.  The module will start up in the ‘plugged’ state by default.</w:t>
       </w:r>
     </w:p>
     <w:p>
@@ -2897,37 +2984,15 @@
           <w:u w:val="single"/>
         </w:rPr>
       </w:pPr>
-      <w:bookmarkStart w:id="76" w:name="_Toc433624484"/>
+      <w:bookmarkStart w:id="76" w:name="_Toc433624485"/>
       <w:r>
         <w:rPr>
           <w:b/>
           <w:u w:val="single"/>
         </w:rPr>
-        <w:t>Initial Power Up</w:t>
+        <w:t>Basic Hot Swap</w:t>
       </w:r>
       <w:bookmarkEnd w:id="76"/>
-    </w:p>
-    <w:p>
-      <w:r>
-        <w:t>No commands are required.  The module will start up in the ‘plugged’ state by default.</w:t>
-      </w:r>
-    </w:p>
-    <w:p>
-      <w:pPr>
-        <w:rPr>
-          <w:b/>
-          <w:u w:val="single"/>
-        </w:rPr>
-      </w:pPr>
-      <w:bookmarkStart w:id="77" w:name="_Toc433624485"/>
-      <w:r>
-        <w:rPr>
-          <w:b/>
-          <w:u w:val="single"/>
-        </w:rPr>
-        <w:t>Basic Hot Swap</w:t>
-      </w:r>
-      <w:bookmarkEnd w:id="77"/>
     </w:p>
     <w:p>
       <w:pPr>
@@ -3145,12 +3210,12 @@
       <w:pPr>
         <w:pStyle w:val="Heading1"/>
       </w:pPr>
-      <w:bookmarkStart w:id="78" w:name="_Toc516652043"/>
+      <w:bookmarkStart w:id="77" w:name="_Toc516652043"/>
       <w:r>
         <w:lastRenderedPageBreak/>
         <w:t>Hot-plug recommendations</w:t>
       </w:r>
-      <w:bookmarkEnd w:id="78"/>
+      <w:bookmarkEnd w:id="77"/>
     </w:p>
     <w:p>
       <w:r>
@@ -3274,42 +3339,42 @@
       <w:pPr>
         <w:pStyle w:val="Heading1"/>
       </w:pPr>
-      <w:bookmarkStart w:id="79" w:name="_Toc433624488"/>
-      <w:bookmarkStart w:id="80" w:name="_Toc516652044"/>
+      <w:bookmarkStart w:id="78" w:name="_Toc433624488"/>
+      <w:bookmarkStart w:id="79" w:name="_Toc516652044"/>
       <w:r>
         <w:lastRenderedPageBreak/>
         <w:t>Additional Tests</w:t>
       </w:r>
+      <w:bookmarkEnd w:id="78"/>
       <w:bookmarkEnd w:id="79"/>
+    </w:p>
+    <w:p>
+      <w:pPr>
+        <w:jc w:val="both"/>
+      </w:pPr>
+      <w:r>
+        <w:t xml:space="preserve">Below are a number of additional tests that we recommend as a good start.  These are not currently required at the </w:t>
+      </w:r>
+      <w:proofErr w:type="spellStart"/>
+      <w:r>
+        <w:t>Plugfest</w:t>
+      </w:r>
+      <w:proofErr w:type="spellEnd"/>
+      <w:r>
+        <w:t>, but this may change in the future.  In any case, they are valuable scenarios to perform.</w:t>
+      </w:r>
+    </w:p>
+    <w:p>
+      <w:pPr>
+        <w:pStyle w:val="Heading2"/>
+      </w:pPr>
+      <w:bookmarkStart w:id="80" w:name="_Toc433624489"/>
+      <w:bookmarkStart w:id="81" w:name="_Toc516652045"/>
+      <w:r>
+        <w:t>Dual Port tests</w:t>
+      </w:r>
       <w:bookmarkEnd w:id="80"/>
-    </w:p>
-    <w:p>
-      <w:pPr>
-        <w:jc w:val="both"/>
-      </w:pPr>
-      <w:r>
-        <w:t xml:space="preserve">Below are a number of additional tests that we recommend as a good start.  These are not currently required at the </w:t>
-      </w:r>
-      <w:proofErr w:type="spellStart"/>
-      <w:r>
-        <w:t>Plugfest</w:t>
-      </w:r>
-      <w:proofErr w:type="spellEnd"/>
-      <w:r>
-        <w:t>, but this may change in the future.  In any case, they are valuable scenarios to perform.</w:t>
-      </w:r>
-    </w:p>
-    <w:p>
-      <w:pPr>
-        <w:pStyle w:val="Heading2"/>
-      </w:pPr>
-      <w:bookmarkStart w:id="81" w:name="_Toc433624489"/>
-      <w:bookmarkStart w:id="82" w:name="_Toc516652045"/>
-      <w:r>
-        <w:t>Dual Port tests</w:t>
-      </w:r>
       <w:bookmarkEnd w:id="81"/>
-      <w:bookmarkEnd w:id="82"/>
     </w:p>
     <w:p>
       <w:pPr>
@@ -3371,11 +3436,11 @@
       <w:pPr>
         <w:pStyle w:val="Heading3"/>
       </w:pPr>
-      <w:bookmarkStart w:id="83" w:name="_Toc433624490"/>
+      <w:bookmarkStart w:id="82" w:name="_Toc433624490"/>
       <w:r>
         <w:t>Method (tests a/b)</w:t>
       </w:r>
-      <w:bookmarkEnd w:id="83"/>
+      <w:bookmarkEnd w:id="82"/>
     </w:p>
     <w:p>
       <w:pPr>
@@ -3517,11 +3582,11 @@
       <w:pPr>
         <w:pStyle w:val="Heading3"/>
       </w:pPr>
-      <w:bookmarkStart w:id="84" w:name="_Toc433624491"/>
+      <w:bookmarkStart w:id="83" w:name="_Toc433624491"/>
       <w:r>
         <w:t>Method (tests c/d)</w:t>
       </w:r>
-      <w:bookmarkEnd w:id="84"/>
+      <w:bookmarkEnd w:id="83"/>
     </w:p>
     <w:p>
       <w:pPr>
@@ -3614,14 +3679,14 @@
       <w:pPr>
         <w:pStyle w:val="Heading2"/>
       </w:pPr>
-      <w:bookmarkStart w:id="85" w:name="_Toc433624492"/>
-      <w:bookmarkStart w:id="86" w:name="_Toc516652046"/>
+      <w:bookmarkStart w:id="84" w:name="_Toc433624492"/>
+      <w:bookmarkStart w:id="85" w:name="_Toc516652046"/>
       <w:r>
         <w:lastRenderedPageBreak/>
         <w:t>Basic pin-bounce tests</w:t>
       </w:r>
+      <w:bookmarkEnd w:id="84"/>
       <w:bookmarkEnd w:id="85"/>
-      <w:bookmarkEnd w:id="86"/>
       <w:r>
         <w:t xml:space="preserve"> </w:t>
       </w:r>
@@ -3658,11 +3723,11 @@
       <w:pPr>
         <w:pStyle w:val="Heading3"/>
       </w:pPr>
-      <w:bookmarkStart w:id="87" w:name="_Toc433624493"/>
+      <w:bookmarkStart w:id="86" w:name="_Toc433624493"/>
       <w:r>
         <w:t>Method (test a)</w:t>
       </w:r>
-      <w:bookmarkEnd w:id="87"/>
+      <w:bookmarkEnd w:id="86"/>
     </w:p>
     <w:p>
       <w:pPr>
@@ -3850,11 +3915,11 @@
       <w:pPr>
         <w:pStyle w:val="Heading3"/>
       </w:pPr>
-      <w:bookmarkStart w:id="88" w:name="_Toc433624494"/>
+      <w:bookmarkStart w:id="87" w:name="_Toc433624494"/>
       <w:r>
         <w:t>Method (test b)</w:t>
       </w:r>
-      <w:bookmarkEnd w:id="88"/>
+      <w:bookmarkEnd w:id="87"/>
     </w:p>
     <w:p>
       <w:pPr>
@@ -4055,8 +4120,8 @@
       </w:pPr>
     </w:p>
     <w:sectPr>
-      <w:headerReference w:type="default" r:id="rId17"/>
-      <w:footerReference w:type="default" r:id="rId18"/>
+      <w:headerReference w:type="default" r:id="rId18"/>
+      <w:footerReference w:type="default" r:id="rId19"/>
       <w:pgSz w:w="11906" w:h="16838"/>
       <w:pgMar w:top="1440" w:right="1440" w:bottom="1440" w:left="1440" w:header="680" w:footer="283" w:gutter="0"/>
       <w:cols w:space="708"/>
@@ -4067,7 +4132,7 @@
 </file>
 
 <file path=word/endnotes.xml><?xml version="1.0" encoding="utf-8"?>
-<w:endnotes xmlns:wpc="http://schemas.microsoft.com/office/word/2010/wordprocessingCanvas" xmlns:cx="http://schemas.microsoft.com/office/drawing/2014/chartex" xmlns:cx1="http://schemas.microsoft.com/office/drawing/2015/9/8/chartex" xmlns:cx2="http://schemas.microsoft.com/office/drawing/2015/10/21/chartex" xmlns:cx3="http://schemas.microsoft.com/office/drawing/2016/5/9/chartex" xmlns:cx4="http://schemas.microsoft.com/office/drawing/2016/5/10/chartex" xmlns:cx5="http://schemas.microsoft.com/office/drawing/2016/5/11/chartex" xmlns:cx6="http://schemas.microsoft.com/office/drawing/2016/5/12/chartex" xmlns:cx7="http://schemas.microsoft.com/office/drawing/2016/5/13/chartex" xmlns:cx8="http://schemas.microsoft.com/office/drawing/2016/5/14/chartex" xmlns:mc="http://schemas.openxmlformats.org/markup-compatibility/2006" xmlns:aink="http://schemas.microsoft.com/office/drawing/2016/ink" xmlns:am3d="http://schemas.microsoft.com/office/drawing/2017/model3d" xmlns:o="urn:schemas-microsoft-com:office:office" xmlns:r="http://schemas.openxmlformats.org/officeDocument/2006/relationships" xmlns:m="http://schemas.openxmlformats.org/officeDocument/2006/math" xmlns:v="urn:schemas-microsoft-com:vml" xmlns:wp14="http://schemas.microsoft.com/office/word/2010/wordprocessingDrawing" xmlns:wp="http://schemas.openxmlformats.org/drawingml/2006/wordprocessingDrawing" xmlns:w10="urn:schemas-microsoft-com:office:word" xmlns:w="http://schemas.openxmlformats.org/wordprocessingml/2006/main" xmlns:w14="http://schemas.microsoft.com/office/word/2010/wordml" xmlns:w15="http://schemas.microsoft.com/office/word/2012/wordml" xmlns:w16cid="http://schemas.microsoft.com/office/word/2016/wordml/cid" xmlns:w16se="http://schemas.microsoft.com/office/word/2015/wordml/symex" xmlns:wpg="http://schemas.microsoft.com/office/word/2010/wordprocessingGroup" xmlns:wpi="http://schemas.microsoft.com/office/word/2010/wordprocessingInk" xmlns:wne="http://schemas.microsoft.com/office/word/2006/wordml" xmlns:wps="http://schemas.microsoft.com/office/word/2010/wordprocessingShape" mc:Ignorable="w14 w15 w16se w16cid wp14">
+<w:endnotes xmlns:wpc="http://schemas.microsoft.com/office/word/2010/wordprocessingCanvas" xmlns:cx="http://schemas.microsoft.com/office/drawing/2014/chartex" xmlns:cx1="http://schemas.microsoft.com/office/drawing/2015/9/8/chartex" xmlns:cx2="http://schemas.microsoft.com/office/drawing/2015/10/21/chartex" xmlns:cx3="http://schemas.microsoft.com/office/drawing/2016/5/9/chartex" xmlns:cx4="http://schemas.microsoft.com/office/drawing/2016/5/10/chartex" xmlns:cx5="http://schemas.microsoft.com/office/drawing/2016/5/11/chartex" xmlns:cx6="http://schemas.microsoft.com/office/drawing/2016/5/12/chartex" xmlns:cx7="http://schemas.microsoft.com/office/drawing/2016/5/13/chartex" xmlns:cx8="http://schemas.microsoft.com/office/drawing/2016/5/14/chartex" xmlns:mc="http://schemas.openxmlformats.org/markup-compatibility/2006" xmlns:aink="http://schemas.microsoft.com/office/drawing/2016/ink" xmlns:am3d="http://schemas.microsoft.com/office/drawing/2017/model3d" xmlns:o="urn:schemas-microsoft-com:office:office" xmlns:oel="http://schemas.microsoft.com/office/2019/extlst" xmlns:r="http://schemas.openxmlformats.org/officeDocument/2006/relationships" xmlns:m="http://schemas.openxmlformats.org/officeDocument/2006/math" xmlns:v="urn:schemas-microsoft-com:vml" xmlns:wp14="http://schemas.microsoft.com/office/word/2010/wordprocessingDrawing" xmlns:wp="http://schemas.openxmlformats.org/drawingml/2006/wordprocessingDrawing" xmlns:w10="urn:schemas-microsoft-com:office:word" xmlns:w="http://schemas.openxmlformats.org/wordprocessingml/2006/main" xmlns:w14="http://schemas.microsoft.com/office/word/2010/wordml" xmlns:w15="http://schemas.microsoft.com/office/word/2012/wordml" xmlns:w16cex="http://schemas.microsoft.com/office/word/2018/wordml/cex" xmlns:w16cid="http://schemas.microsoft.com/office/word/2016/wordml/cid" xmlns:w16="http://schemas.microsoft.com/office/word/2018/wordml" xmlns:w16sdtdh="http://schemas.microsoft.com/office/word/2020/wordml/sdtdatahash" xmlns:w16se="http://schemas.microsoft.com/office/word/2015/wordml/symex" xmlns:wpg="http://schemas.microsoft.com/office/word/2010/wordprocessingGroup" xmlns:wpi="http://schemas.microsoft.com/office/word/2010/wordprocessingInk" xmlns:wne="http://schemas.microsoft.com/office/word/2006/wordml" xmlns:wps="http://schemas.microsoft.com/office/word/2010/wordprocessingShape" mc:Ignorable="w14 w15 w16se w16cid w16 w16cex w16sdtdh wp14">
   <w:endnote w:type="separator" w:id="-1">
     <w:p>
       <w:r>
@@ -4086,7 +4151,7 @@
 </file>
 
 <file path=word/footer1.xml><?xml version="1.0" encoding="utf-8"?>
-<w:ftr xmlns:wpc="http://schemas.microsoft.com/office/word/2010/wordprocessingCanvas" xmlns:cx="http://schemas.microsoft.com/office/drawing/2014/chartex" xmlns:cx1="http://schemas.microsoft.com/office/drawing/2015/9/8/chartex" xmlns:cx2="http://schemas.microsoft.com/office/drawing/2015/10/21/chartex" xmlns:cx3="http://schemas.microsoft.com/office/drawing/2016/5/9/chartex" xmlns:cx4="http://schemas.microsoft.com/office/drawing/2016/5/10/chartex" xmlns:cx5="http://schemas.microsoft.com/office/drawing/2016/5/11/chartex" xmlns:cx6="http://schemas.microsoft.com/office/drawing/2016/5/12/chartex" xmlns:cx7="http://schemas.microsoft.com/office/drawing/2016/5/13/chartex" xmlns:cx8="http://schemas.microsoft.com/office/drawing/2016/5/14/chartex" xmlns:mc="http://schemas.openxmlformats.org/markup-compatibility/2006" xmlns:aink="http://schemas.microsoft.com/office/drawing/2016/ink" xmlns:am3d="http://schemas.microsoft.com/office/drawing/2017/model3d" xmlns:o="urn:schemas-microsoft-com:office:office" xmlns:r="http://schemas.openxmlformats.org/officeDocument/2006/relationships" xmlns:m="http://schemas.openxmlformats.org/officeDocument/2006/math" xmlns:v="urn:schemas-microsoft-com:vml" xmlns:wp14="http://schemas.microsoft.com/office/word/2010/wordprocessingDrawing" xmlns:wp="http://schemas.openxmlformats.org/drawingml/2006/wordprocessingDrawing" xmlns:w10="urn:schemas-microsoft-com:office:word" xmlns:w="http://schemas.openxmlformats.org/wordprocessingml/2006/main" xmlns:w14="http://schemas.microsoft.com/office/word/2010/wordml" xmlns:w15="http://schemas.microsoft.com/office/word/2012/wordml" xmlns:w16cid="http://schemas.microsoft.com/office/word/2016/wordml/cid" xmlns:w16se="http://schemas.microsoft.com/office/word/2015/wordml/symex" xmlns:wpg="http://schemas.microsoft.com/office/word/2010/wordprocessingGroup" xmlns:wpi="http://schemas.microsoft.com/office/word/2010/wordprocessingInk" xmlns:wne="http://schemas.microsoft.com/office/word/2006/wordml" xmlns:wps="http://schemas.microsoft.com/office/word/2010/wordprocessingShape" mc:Ignorable="w14 w15 w16se w16cid wp14">
+<w:ftr xmlns:wpc="http://schemas.microsoft.com/office/word/2010/wordprocessingCanvas" xmlns:cx="http://schemas.microsoft.com/office/drawing/2014/chartex" xmlns:cx1="http://schemas.microsoft.com/office/drawing/2015/9/8/chartex" xmlns:cx2="http://schemas.microsoft.com/office/drawing/2015/10/21/chartex" xmlns:cx3="http://schemas.microsoft.com/office/drawing/2016/5/9/chartex" xmlns:cx4="http://schemas.microsoft.com/office/drawing/2016/5/10/chartex" xmlns:cx5="http://schemas.microsoft.com/office/drawing/2016/5/11/chartex" xmlns:cx6="http://schemas.microsoft.com/office/drawing/2016/5/12/chartex" xmlns:cx7="http://schemas.microsoft.com/office/drawing/2016/5/13/chartex" xmlns:cx8="http://schemas.microsoft.com/office/drawing/2016/5/14/chartex" xmlns:mc="http://schemas.openxmlformats.org/markup-compatibility/2006" xmlns:aink="http://schemas.microsoft.com/office/drawing/2016/ink" xmlns:am3d="http://schemas.microsoft.com/office/drawing/2017/model3d" xmlns:o="urn:schemas-microsoft-com:office:office" xmlns:oel="http://schemas.microsoft.com/office/2019/extlst" xmlns:r="http://schemas.openxmlformats.org/officeDocument/2006/relationships" xmlns:m="http://schemas.openxmlformats.org/officeDocument/2006/math" xmlns:v="urn:schemas-microsoft-com:vml" xmlns:wp14="http://schemas.microsoft.com/office/word/2010/wordprocessingDrawing" xmlns:wp="http://schemas.openxmlformats.org/drawingml/2006/wordprocessingDrawing" xmlns:w10="urn:schemas-microsoft-com:office:word" xmlns:w="http://schemas.openxmlformats.org/wordprocessingml/2006/main" xmlns:w14="http://schemas.microsoft.com/office/word/2010/wordml" xmlns:w15="http://schemas.microsoft.com/office/word/2012/wordml" xmlns:w16cex="http://schemas.microsoft.com/office/word/2018/wordml/cex" xmlns:w16cid="http://schemas.microsoft.com/office/word/2016/wordml/cid" xmlns:w16="http://schemas.microsoft.com/office/word/2018/wordml" xmlns:w16sdtdh="http://schemas.microsoft.com/office/word/2020/wordml/sdtdatahash" xmlns:w16se="http://schemas.microsoft.com/office/word/2015/wordml/symex" xmlns:wpg="http://schemas.microsoft.com/office/word/2010/wordprocessingGroup" xmlns:wpi="http://schemas.microsoft.com/office/word/2010/wordprocessingInk" xmlns:wne="http://schemas.microsoft.com/office/word/2006/wordml" xmlns:wps="http://schemas.microsoft.com/office/word/2010/wordprocessingShape" mc:Ignorable="w14 w15 w16se w16cid w16 w16cex w16sdtdh wp14">
   <w:p>
     <w:pPr>
       <w:pStyle w:val="Footer"/>
@@ -4171,7 +4236,7 @@
 </file>
 
 <file path=word/footnotes.xml><?xml version="1.0" encoding="utf-8"?>
-<w:footnotes xmlns:wpc="http://schemas.microsoft.com/office/word/2010/wordprocessingCanvas" xmlns:cx="http://schemas.microsoft.com/office/drawing/2014/chartex" xmlns:cx1="http://schemas.microsoft.com/office/drawing/2015/9/8/chartex" xmlns:cx2="http://schemas.microsoft.com/office/drawing/2015/10/21/chartex" xmlns:cx3="http://schemas.microsoft.com/office/drawing/2016/5/9/chartex" xmlns:cx4="http://schemas.microsoft.com/office/drawing/2016/5/10/chartex" xmlns:cx5="http://schemas.microsoft.com/office/drawing/2016/5/11/chartex" xmlns:cx6="http://schemas.microsoft.com/office/drawing/2016/5/12/chartex" xmlns:cx7="http://schemas.microsoft.com/office/drawing/2016/5/13/chartex" xmlns:cx8="http://schemas.microsoft.com/office/drawing/2016/5/14/chartex" xmlns:mc="http://schemas.openxmlformats.org/markup-compatibility/2006" xmlns:aink="http://schemas.microsoft.com/office/drawing/2016/ink" xmlns:am3d="http://schemas.microsoft.com/office/drawing/2017/model3d" xmlns:o="urn:schemas-microsoft-com:office:office" xmlns:r="http://schemas.openxmlformats.org/officeDocument/2006/relationships" xmlns:m="http://schemas.openxmlformats.org/officeDocument/2006/math" xmlns:v="urn:schemas-microsoft-com:vml" xmlns:wp14="http://schemas.microsoft.com/office/word/2010/wordprocessingDrawing" xmlns:wp="http://schemas.openxmlformats.org/drawingml/2006/wordprocessingDrawing" xmlns:w10="urn:schemas-microsoft-com:office:word" xmlns:w="http://schemas.openxmlformats.org/wordprocessingml/2006/main" xmlns:w14="http://schemas.microsoft.com/office/word/2010/wordml" xmlns:w15="http://schemas.microsoft.com/office/word/2012/wordml" xmlns:w16cid="http://schemas.microsoft.com/office/word/2016/wordml/cid" xmlns:w16se="http://schemas.microsoft.com/office/word/2015/wordml/symex" xmlns:wpg="http://schemas.microsoft.com/office/word/2010/wordprocessingGroup" xmlns:wpi="http://schemas.microsoft.com/office/word/2010/wordprocessingInk" xmlns:wne="http://schemas.microsoft.com/office/word/2006/wordml" xmlns:wps="http://schemas.microsoft.com/office/word/2010/wordprocessingShape" mc:Ignorable="w14 w15 w16se w16cid wp14">
+<w:footnotes xmlns:wpc="http://schemas.microsoft.com/office/word/2010/wordprocessingCanvas" xmlns:cx="http://schemas.microsoft.com/office/drawing/2014/chartex" xmlns:cx1="http://schemas.microsoft.com/office/drawing/2015/9/8/chartex" xmlns:cx2="http://schemas.microsoft.com/office/drawing/2015/10/21/chartex" xmlns:cx3="http://schemas.microsoft.com/office/drawing/2016/5/9/chartex" xmlns:cx4="http://schemas.microsoft.com/office/drawing/2016/5/10/chartex" xmlns:cx5="http://schemas.microsoft.com/office/drawing/2016/5/11/chartex" xmlns:cx6="http://schemas.microsoft.com/office/drawing/2016/5/12/chartex" xmlns:cx7="http://schemas.microsoft.com/office/drawing/2016/5/13/chartex" xmlns:cx8="http://schemas.microsoft.com/office/drawing/2016/5/14/chartex" xmlns:mc="http://schemas.openxmlformats.org/markup-compatibility/2006" xmlns:aink="http://schemas.microsoft.com/office/drawing/2016/ink" xmlns:am3d="http://schemas.microsoft.com/office/drawing/2017/model3d" xmlns:o="urn:schemas-microsoft-com:office:office" xmlns:oel="http://schemas.microsoft.com/office/2019/extlst" xmlns:r="http://schemas.openxmlformats.org/officeDocument/2006/relationships" xmlns:m="http://schemas.openxmlformats.org/officeDocument/2006/math" xmlns:v="urn:schemas-microsoft-com:vml" xmlns:wp14="http://schemas.microsoft.com/office/word/2010/wordprocessingDrawing" xmlns:wp="http://schemas.openxmlformats.org/drawingml/2006/wordprocessingDrawing" xmlns:w10="urn:schemas-microsoft-com:office:word" xmlns:w="http://schemas.openxmlformats.org/wordprocessingml/2006/main" xmlns:w14="http://schemas.microsoft.com/office/word/2010/wordml" xmlns:w15="http://schemas.microsoft.com/office/word/2012/wordml" xmlns:w16cex="http://schemas.microsoft.com/office/word/2018/wordml/cex" xmlns:w16cid="http://schemas.microsoft.com/office/word/2016/wordml/cid" xmlns:w16="http://schemas.microsoft.com/office/word/2018/wordml" xmlns:w16sdtdh="http://schemas.microsoft.com/office/word/2020/wordml/sdtdatahash" xmlns:w16se="http://schemas.microsoft.com/office/word/2015/wordml/symex" xmlns:wpg="http://schemas.microsoft.com/office/word/2010/wordprocessingGroup" xmlns:wpi="http://schemas.microsoft.com/office/word/2010/wordprocessingInk" xmlns:wne="http://schemas.microsoft.com/office/word/2006/wordml" xmlns:wps="http://schemas.microsoft.com/office/word/2010/wordprocessingShape" mc:Ignorable="w14 w15 w16se w16cid w16 w16cex w16sdtdh wp14">
   <w:footnote w:type="separator" w:id="-1">
     <w:p>
       <w:r>
@@ -4190,7 +4255,7 @@
 </file>
 
 <file path=word/header1.xml><?xml version="1.0" encoding="utf-8"?>
-<w:hdr xmlns:wpc="http://schemas.microsoft.com/office/word/2010/wordprocessingCanvas" xmlns:cx="http://schemas.microsoft.com/office/drawing/2014/chartex" xmlns:cx1="http://schemas.microsoft.com/office/drawing/2015/9/8/chartex" xmlns:cx2="http://schemas.microsoft.com/office/drawing/2015/10/21/chartex" xmlns:cx3="http://schemas.microsoft.com/office/drawing/2016/5/9/chartex" xmlns:cx4="http://schemas.microsoft.com/office/drawing/2016/5/10/chartex" xmlns:cx5="http://schemas.microsoft.com/office/drawing/2016/5/11/chartex" xmlns:cx6="http://schemas.microsoft.com/office/drawing/2016/5/12/chartex" xmlns:cx7="http://schemas.microsoft.com/office/drawing/2016/5/13/chartex" xmlns:cx8="http://schemas.microsoft.com/office/drawing/2016/5/14/chartex" xmlns:mc="http://schemas.openxmlformats.org/markup-compatibility/2006" xmlns:aink="http://schemas.microsoft.com/office/drawing/2016/ink" xmlns:am3d="http://schemas.microsoft.com/office/drawing/2017/model3d" xmlns:o="urn:schemas-microsoft-com:office:office" xmlns:r="http://schemas.openxmlformats.org/officeDocument/2006/relationships" xmlns:m="http://schemas.openxmlformats.org/officeDocument/2006/math" xmlns:v="urn:schemas-microsoft-com:vml" xmlns:wp14="http://schemas.microsoft.com/office/word/2010/wordprocessingDrawing" xmlns:wp="http://schemas.openxmlformats.org/drawingml/2006/wordprocessingDrawing" xmlns:w10="urn:schemas-microsoft-com:office:word" xmlns:w="http://schemas.openxmlformats.org/wordprocessingml/2006/main" xmlns:w14="http://schemas.microsoft.com/office/word/2010/wordml" xmlns:w15="http://schemas.microsoft.com/office/word/2012/wordml" xmlns:w16cid="http://schemas.microsoft.com/office/word/2016/wordml/cid" xmlns:w16se="http://schemas.microsoft.com/office/word/2015/wordml/symex" xmlns:wpg="http://schemas.microsoft.com/office/word/2010/wordprocessingGroup" xmlns:wpi="http://schemas.microsoft.com/office/word/2010/wordprocessingInk" xmlns:wne="http://schemas.microsoft.com/office/word/2006/wordml" xmlns:wps="http://schemas.microsoft.com/office/word/2010/wordprocessingShape" mc:Ignorable="w14 w15 w16se w16cid wp14">
+<w:hdr xmlns:wpc="http://schemas.microsoft.com/office/word/2010/wordprocessingCanvas" xmlns:cx="http://schemas.microsoft.com/office/drawing/2014/chartex" xmlns:cx1="http://schemas.microsoft.com/office/drawing/2015/9/8/chartex" xmlns:cx2="http://schemas.microsoft.com/office/drawing/2015/10/21/chartex" xmlns:cx3="http://schemas.microsoft.com/office/drawing/2016/5/9/chartex" xmlns:cx4="http://schemas.microsoft.com/office/drawing/2016/5/10/chartex" xmlns:cx5="http://schemas.microsoft.com/office/drawing/2016/5/11/chartex" xmlns:cx6="http://schemas.microsoft.com/office/drawing/2016/5/12/chartex" xmlns:cx7="http://schemas.microsoft.com/office/drawing/2016/5/13/chartex" xmlns:cx8="http://schemas.microsoft.com/office/drawing/2016/5/14/chartex" xmlns:mc="http://schemas.openxmlformats.org/markup-compatibility/2006" xmlns:aink="http://schemas.microsoft.com/office/drawing/2016/ink" xmlns:am3d="http://schemas.microsoft.com/office/drawing/2017/model3d" xmlns:o="urn:schemas-microsoft-com:office:office" xmlns:oel="http://schemas.microsoft.com/office/2019/extlst" xmlns:r="http://schemas.openxmlformats.org/officeDocument/2006/relationships" xmlns:m="http://schemas.openxmlformats.org/officeDocument/2006/math" xmlns:v="urn:schemas-microsoft-com:vml" xmlns:wp14="http://schemas.microsoft.com/office/word/2010/wordprocessingDrawing" xmlns:wp="http://schemas.openxmlformats.org/drawingml/2006/wordprocessingDrawing" xmlns:w10="urn:schemas-microsoft-com:office:word" xmlns:w="http://schemas.openxmlformats.org/wordprocessingml/2006/main" xmlns:w14="http://schemas.microsoft.com/office/word/2010/wordml" xmlns:w15="http://schemas.microsoft.com/office/word/2012/wordml" xmlns:w16cex="http://schemas.microsoft.com/office/word/2018/wordml/cex" xmlns:w16cid="http://schemas.microsoft.com/office/word/2016/wordml/cid" xmlns:w16="http://schemas.microsoft.com/office/word/2018/wordml" xmlns:w16sdtdh="http://schemas.microsoft.com/office/word/2020/wordml/sdtdatahash" xmlns:w16se="http://schemas.microsoft.com/office/word/2015/wordml/symex" xmlns:wpg="http://schemas.microsoft.com/office/word/2010/wordprocessingGroup" xmlns:wpi="http://schemas.microsoft.com/office/word/2010/wordprocessingInk" xmlns:wne="http://schemas.microsoft.com/office/word/2006/wordml" xmlns:wps="http://schemas.microsoft.com/office/word/2010/wordprocessingShape" mc:Ignorable="w14 w15 w16se w16cid w16 w16cex w16sdtdh wp14">
   <w:p>
     <w:pPr>
       <w:pStyle w:val="Header"/>
@@ -4286,7 +4351,7 @@
 </file>
 
 <file path=word/numbering.xml><?xml version="1.0" encoding="utf-8"?>
-<w:numbering xmlns:wpc="http://schemas.microsoft.com/office/word/2010/wordprocessingCanvas" xmlns:cx="http://schemas.microsoft.com/office/drawing/2014/chartex" xmlns:cx1="http://schemas.microsoft.com/office/drawing/2015/9/8/chartex" xmlns:cx2="http://schemas.microsoft.com/office/drawing/2015/10/21/chartex" xmlns:cx3="http://schemas.microsoft.com/office/drawing/2016/5/9/chartex" xmlns:cx4="http://schemas.microsoft.com/office/drawing/2016/5/10/chartex" xmlns:cx5="http://schemas.microsoft.com/office/drawing/2016/5/11/chartex" xmlns:cx6="http://schemas.microsoft.com/office/drawing/2016/5/12/chartex" xmlns:cx7="http://schemas.microsoft.com/office/drawing/2016/5/13/chartex" xmlns:cx8="http://schemas.microsoft.com/office/drawing/2016/5/14/chartex" xmlns:mc="http://schemas.openxmlformats.org/markup-compatibility/2006" xmlns:aink="http://schemas.microsoft.com/office/drawing/2016/ink" xmlns:am3d="http://schemas.microsoft.com/office/drawing/2017/model3d" xmlns:o="urn:schemas-microsoft-com:office:office" xmlns:r="http://schemas.openxmlformats.org/officeDocument/2006/relationships" xmlns:m="http://schemas.openxmlformats.org/officeDocument/2006/math" xmlns:v="urn:schemas-microsoft-com:vml" xmlns:wp14="http://schemas.microsoft.com/office/word/2010/wordprocessingDrawing" xmlns:wp="http://schemas.openxmlformats.org/drawingml/2006/wordprocessingDrawing" xmlns:w10="urn:schemas-microsoft-com:office:word" xmlns:w="http://schemas.openxmlformats.org/wordprocessingml/2006/main" xmlns:w14="http://schemas.microsoft.com/office/word/2010/wordml" xmlns:w15="http://schemas.microsoft.com/office/word/2012/wordml" xmlns:w16cid="http://schemas.microsoft.com/office/word/2016/wordml/cid" xmlns:w16se="http://schemas.microsoft.com/office/word/2015/wordml/symex" xmlns:wpg="http://schemas.microsoft.com/office/word/2010/wordprocessingGroup" xmlns:wpi="http://schemas.microsoft.com/office/word/2010/wordprocessingInk" xmlns:wne="http://schemas.microsoft.com/office/word/2006/wordml" xmlns:wps="http://schemas.microsoft.com/office/word/2010/wordprocessingShape" mc:Ignorable="w14 w15 w16se w16cid wp14">
+<w:numbering xmlns:wpc="http://schemas.microsoft.com/office/word/2010/wordprocessingCanvas" xmlns:cx="http://schemas.microsoft.com/office/drawing/2014/chartex" xmlns:cx1="http://schemas.microsoft.com/office/drawing/2015/9/8/chartex" xmlns:cx2="http://schemas.microsoft.com/office/drawing/2015/10/21/chartex" xmlns:cx3="http://schemas.microsoft.com/office/drawing/2016/5/9/chartex" xmlns:cx4="http://schemas.microsoft.com/office/drawing/2016/5/10/chartex" xmlns:cx5="http://schemas.microsoft.com/office/drawing/2016/5/11/chartex" xmlns:cx6="http://schemas.microsoft.com/office/drawing/2016/5/12/chartex" xmlns:cx7="http://schemas.microsoft.com/office/drawing/2016/5/13/chartex" xmlns:cx8="http://schemas.microsoft.com/office/drawing/2016/5/14/chartex" xmlns:mc="http://schemas.openxmlformats.org/markup-compatibility/2006" xmlns:aink="http://schemas.microsoft.com/office/drawing/2016/ink" xmlns:am3d="http://schemas.microsoft.com/office/drawing/2017/model3d" xmlns:o="urn:schemas-microsoft-com:office:office" xmlns:oel="http://schemas.microsoft.com/office/2019/extlst" xmlns:r="http://schemas.openxmlformats.org/officeDocument/2006/relationships" xmlns:m="http://schemas.openxmlformats.org/officeDocument/2006/math" xmlns:v="urn:schemas-microsoft-com:vml" xmlns:wp14="http://schemas.microsoft.com/office/word/2010/wordprocessingDrawing" xmlns:wp="http://schemas.openxmlformats.org/drawingml/2006/wordprocessingDrawing" xmlns:w10="urn:schemas-microsoft-com:office:word" xmlns:w="http://schemas.openxmlformats.org/wordprocessingml/2006/main" xmlns:w14="http://schemas.microsoft.com/office/word/2010/wordml" xmlns:w15="http://schemas.microsoft.com/office/word/2012/wordml" xmlns:w16cex="http://schemas.microsoft.com/office/word/2018/wordml/cex" xmlns:w16cid="http://schemas.microsoft.com/office/word/2016/wordml/cid" xmlns:w16="http://schemas.microsoft.com/office/word/2018/wordml" xmlns:w16sdtdh="http://schemas.microsoft.com/office/word/2020/wordml/sdtdatahash" xmlns:w16se="http://schemas.microsoft.com/office/word/2015/wordml/symex" xmlns:wpg="http://schemas.microsoft.com/office/word/2010/wordprocessingGroup" xmlns:wpi="http://schemas.microsoft.com/office/word/2010/wordprocessingInk" xmlns:wne="http://schemas.microsoft.com/office/word/2006/wordml" xmlns:wps="http://schemas.microsoft.com/office/word/2010/wordprocessingShape" mc:Ignorable="w14 w15 w16se w16cid w16 w16cex w16sdtdh wp14">
   <w:abstractNum w:abstractNumId="0" w15:restartNumberingAfterBreak="0">
     <w:nsid w:val="0DE073FF"/>
     <w:multiLevelType w:val="hybridMultilevel"/>
@@ -5025,19 +5090,19 @@
       </w:rPr>
     </w:lvl>
   </w:abstractNum>
-  <w:num w:numId="1">
+  <w:num w:numId="1" w16cid:durableId="1008631681">
     <w:abstractNumId w:val="6"/>
   </w:num>
-  <w:num w:numId="2">
+  <w:num w:numId="2" w16cid:durableId="1933779059">
     <w:abstractNumId w:val="5"/>
   </w:num>
-  <w:num w:numId="3">
+  <w:num w:numId="3" w16cid:durableId="48379929">
     <w:abstractNumId w:val="4"/>
   </w:num>
-  <w:num w:numId="4">
+  <w:num w:numId="4" w16cid:durableId="816607271">
     <w:abstractNumId w:val="3"/>
   </w:num>
-  <w:num w:numId="5">
+  <w:num w:numId="5" w16cid:durableId="1405952484">
     <w:abstractNumId w:val="3"/>
     <w:lvlOverride w:ilvl="0">
       <w:startOverride w:val="1"/>
@@ -5067,16 +5132,16 @@
       <w:startOverride w:val="1"/>
     </w:lvlOverride>
   </w:num>
-  <w:num w:numId="6">
+  <w:num w:numId="6" w16cid:durableId="1281491718">
     <w:abstractNumId w:val="2"/>
   </w:num>
-  <w:num w:numId="7">
+  <w:num w:numId="7" w16cid:durableId="853493047">
     <w:abstractNumId w:val="0"/>
   </w:num>
-  <w:num w:numId="8">
+  <w:num w:numId="8" w16cid:durableId="1148354153">
     <w:abstractNumId w:val="1"/>
   </w:num>
-  <w:num w:numId="9">
+  <w:num w:numId="9" w16cid:durableId="1726678519">
     <w:abstractNumId w:val="3"/>
     <w:lvlOverride w:ilvl="0">
       <w:startOverride w:val="1"/>
@@ -5111,7 +5176,7 @@
 </file>
 
 <file path=word/styles.xml><?xml version="1.0" encoding="utf-8"?>
-<w:styles xmlns:mc="http://schemas.openxmlformats.org/markup-compatibility/2006" xmlns:r="http://schemas.openxmlformats.org/officeDocument/2006/relationships" xmlns:w="http://schemas.openxmlformats.org/wordprocessingml/2006/main" xmlns:w14="http://schemas.microsoft.com/office/word/2010/wordml" xmlns:w15="http://schemas.microsoft.com/office/word/2012/wordml" xmlns:w16cid="http://schemas.microsoft.com/office/word/2016/wordml/cid" xmlns:w16se="http://schemas.microsoft.com/office/word/2015/wordml/symex" mc:Ignorable="w14 w15 w16se w16cid">
+<w:styles xmlns:mc="http://schemas.openxmlformats.org/markup-compatibility/2006" xmlns:r="http://schemas.openxmlformats.org/officeDocument/2006/relationships" xmlns:w="http://schemas.openxmlformats.org/wordprocessingml/2006/main" xmlns:w14="http://schemas.microsoft.com/office/word/2010/wordml" xmlns:w15="http://schemas.microsoft.com/office/word/2012/wordml" xmlns:w16cex="http://schemas.microsoft.com/office/word/2018/wordml/cex" xmlns:w16cid="http://schemas.microsoft.com/office/word/2016/wordml/cid" xmlns:w16="http://schemas.microsoft.com/office/word/2018/wordml" xmlns:w16sdtdh="http://schemas.microsoft.com/office/word/2020/wordml/sdtdatahash" xmlns:w16se="http://schemas.microsoft.com/office/word/2015/wordml/symex" mc:Ignorable="w14 w15 w16se w16cid w16 w16cex w16sdtdh">
   <w:docDefaults>
     <w:rPrDefault>
       <w:rPr>
@@ -5589,7 +5654,6 @@
   <w:style w:type="character" w:default="1" w:styleId="DefaultParagraphFont">
     <w:name w:val="Default Paragraph Font"/>
     <w:uiPriority w:val="1"/>
-    <w:semiHidden/>
     <w:unhideWhenUsed/>
   </w:style>
   <w:style w:type="table" w:default="1" w:styleId="TableNormal">

</xml_diff>

<commit_message>
1.8 Updated version and filename
git-svn-id: https://quarchserver4.ds.quarch.com/svn/Software/Application%20Notes/AN-003%20-%20Plugfest%20Hotswap%20testing/Trunk@6889 265bcc82-57df-11dd-8522-2d0c19f12d9e
</commit_message>
<xml_diff>
--- a/Plugfest Hotswap testing.docx
+++ b/Plugfest Hotswap testing.docx
@@ -104,31 +104,7 @@
         <w:pStyle w:val="ManualTitle"/>
       </w:pPr>
       <w:r>
-        <w:t xml:space="preserve">AN-003 – </w:t>
-      </w:r>
-      <w:proofErr w:type="spellStart"/>
-      <w:r>
-        <w:t>NVMe</w:t>
-      </w:r>
-      <w:proofErr w:type="spellEnd"/>
-      <w:r>
-        <w:t xml:space="preserve"> </w:t>
-      </w:r>
-      <w:proofErr w:type="spellStart"/>
-      <w:r>
-        <w:t>Plugfest</w:t>
-      </w:r>
-      <w:proofErr w:type="spellEnd"/>
-      <w:r>
-        <w:t xml:space="preserve"> </w:t>
-      </w:r>
-      <w:proofErr w:type="spellStart"/>
-      <w:r>
-        <w:t>hotswap</w:t>
-      </w:r>
-      <w:proofErr w:type="spellEnd"/>
-      <w:r>
-        <w:t xml:space="preserve"> testing</w:t>
+        <w:t>AN-003 – NVMe Plugfest hotswap testing</w:t>
       </w:r>
     </w:p>
     <w:p>
@@ -450,15 +426,7 @@
           </w:tcPr>
           <w:p>
             <w:r>
-              <w:t xml:space="preserve">Updated with fixes for hosts requiring </w:t>
-            </w:r>
-            <w:proofErr w:type="spellStart"/>
-            <w:r>
-              <w:t>lspci</w:t>
-            </w:r>
-            <w:proofErr w:type="spellEnd"/>
-            <w:r>
-              <w:t xml:space="preserve"> ‘-M’ option.  Improved setup instructions</w:t>
+              <w:t>Updated with fixes for hosts requiring lspci ‘-M’ option.  Improved setup instructions</w:t>
             </w:r>
           </w:p>
         </w:tc>
@@ -515,6 +483,62 @@
           <w:p>
             <w:r>
               <w:t>Added support for Linux and SAS drives</w:t>
+            </w:r>
+          </w:p>
+        </w:tc>
+      </w:tr>
+      <w:tr>
+        <w:tc>
+          <w:tcPr>
+            <w:tcW w:w="993" w:type="dxa"/>
+          </w:tcPr>
+          <w:p>
+            <w:r>
+              <w:t>1.7</w:t>
+            </w:r>
+          </w:p>
+        </w:tc>
+        <w:tc>
+          <w:tcPr>
+            <w:tcW w:w="2595" w:type="dxa"/>
+          </w:tcPr>
+          <w:p/>
+        </w:tc>
+        <w:tc>
+          <w:tcPr>
+            <w:tcW w:w="5438" w:type="dxa"/>
+          </w:tcPr>
+          <w:p>
+            <w:r>
+              <w:t>Updated for new drive discovery code</w:t>
+            </w:r>
+          </w:p>
+        </w:tc>
+      </w:tr>
+      <w:tr>
+        <w:tc>
+          <w:tcPr>
+            <w:tcW w:w="993" w:type="dxa"/>
+          </w:tcPr>
+          <w:p>
+            <w:r>
+              <w:t>1.8</w:t>
+            </w:r>
+          </w:p>
+        </w:tc>
+        <w:tc>
+          <w:tcPr>
+            <w:tcW w:w="2595" w:type="dxa"/>
+          </w:tcPr>
+          <w:p/>
+        </w:tc>
+        <w:tc>
+          <w:tcPr>
+            <w:tcW w:w="5438" w:type="dxa"/>
+          </w:tcPr>
+          <w:p>
+            <w:r>
+              <w:t>Updated to latest common code for connection and full review of app notes</w:t>
             </w:r>
           </w:p>
         </w:tc>
@@ -1252,7 +1276,7 @@
                 <w:noProof/>
                 <w:webHidden/>
               </w:rPr>
-              <w:t>12</w:t>
+              <w:t>13</w:t>
             </w:r>
             <w:r>
               <w:rPr>
@@ -1321,7 +1345,7 @@
                 <w:noProof/>
                 <w:webHidden/>
               </w:rPr>
-              <w:t>13</w:t>
+              <w:t>14</w:t>
             </w:r>
             <w:r>
               <w:rPr>
@@ -1391,7 +1415,7 @@
                 <w:noProof/>
                 <w:webHidden/>
               </w:rPr>
-              <w:t>14</w:t>
+              <w:t>15</w:t>
             </w:r>
             <w:r>
               <w:rPr>
@@ -1461,7 +1485,7 @@
                 <w:noProof/>
                 <w:webHidden/>
               </w:rPr>
-              <w:t>15</w:t>
+              <w:t>16</w:t>
             </w:r>
             <w:r>
               <w:rPr>
@@ -1530,7 +1554,7 @@
                 <w:noProof/>
                 <w:webHidden/>
               </w:rPr>
-              <w:t>15</w:t>
+              <w:t>16</w:t>
             </w:r>
             <w:r>
               <w:rPr>
@@ -1599,7 +1623,7 @@
                 <w:noProof/>
                 <w:webHidden/>
               </w:rPr>
-              <w:t>16</w:t>
+              <w:t>17</w:t>
             </w:r>
             <w:r>
               <w:rPr>
@@ -1632,41 +1656,15 @@
         <w:br w:type="page"/>
       </w:r>
       <w:bookmarkStart w:id="63" w:name="_Toc516652033"/>
-      <w:proofErr w:type="spellStart"/>
       <w:r>
         <w:lastRenderedPageBreak/>
-        <w:t>NVMe</w:t>
-      </w:r>
-      <w:proofErr w:type="spellEnd"/>
-      <w:r>
-        <w:t xml:space="preserve"> </w:t>
-      </w:r>
-      <w:proofErr w:type="spellStart"/>
-      <w:r>
-        <w:t>Plugfest</w:t>
-      </w:r>
-      <w:proofErr w:type="spellEnd"/>
-      <w:r>
-        <w:t xml:space="preserve"> – </w:t>
-      </w:r>
-      <w:proofErr w:type="spellStart"/>
-      <w:r>
-        <w:t>Hotplug</w:t>
-      </w:r>
-      <w:proofErr w:type="spellEnd"/>
-      <w:r>
-        <w:t xml:space="preserve"> Testing</w:t>
+        <w:t>NVMe Plugfest – Hotplug Testing</w:t>
       </w:r>
       <w:bookmarkEnd w:id="63"/>
     </w:p>
     <w:p>
-      <w:proofErr w:type="spellStart"/>
-      <w:r>
-        <w:t>Hotswap</w:t>
-      </w:r>
-      <w:proofErr w:type="spellEnd"/>
-      <w:r>
-        <w:t xml:space="preserve"> testing requirements for PCIe SFF (U.2) devices has been steadily increasing, due the number of issues</w:t>
+      <w:r>
+        <w:t>Hotswap testing requirements for PCIe SFF (U.2) devices has been steadily increasing, due the number of issues</w:t>
       </w:r>
     </w:p>
     <w:p>
@@ -1674,13 +1672,8 @@
         <w:pStyle w:val="Heading2"/>
       </w:pPr>
       <w:bookmarkStart w:id="64" w:name="_Toc516652034"/>
-      <w:proofErr w:type="spellStart"/>
-      <w:r>
-        <w:t>Plugfest</w:t>
-      </w:r>
-      <w:proofErr w:type="spellEnd"/>
-      <w:r>
-        <w:t xml:space="preserve"> #4</w:t>
+      <w:r>
+        <w:t>Plugfest #4</w:t>
       </w:r>
       <w:bookmarkEnd w:id="64"/>
     </w:p>
@@ -1692,31 +1685,7 @@
         <w:t>rom</w:t>
       </w:r>
       <w:r>
-        <w:t xml:space="preserve"> </w:t>
-      </w:r>
-      <w:proofErr w:type="spellStart"/>
-      <w:r>
-        <w:t>NVMe</w:t>
-      </w:r>
-      <w:proofErr w:type="spellEnd"/>
-      <w:r>
-        <w:t xml:space="preserve"> </w:t>
-      </w:r>
-      <w:proofErr w:type="spellStart"/>
-      <w:r>
-        <w:t>Plugfest</w:t>
-      </w:r>
-      <w:proofErr w:type="spellEnd"/>
-      <w:r>
-        <w:t xml:space="preserve"> #4 (June 2014), </w:t>
-      </w:r>
-      <w:proofErr w:type="spellStart"/>
-      <w:r>
-        <w:t>hotplug</w:t>
-      </w:r>
-      <w:proofErr w:type="spellEnd"/>
-      <w:r>
-        <w:t xml:space="preserve"> testing </w:t>
+        <w:t xml:space="preserve"> NVMe Plugfest #4 (June 2014), hotplug testing </w:t>
       </w:r>
       <w:r>
         <w:t>was</w:t>
@@ -1732,15 +1701,7 @@
     </w:p>
     <w:p>
       <w:r>
-        <w:t xml:space="preserve">Only a basic test was required at this time.  This test is intended to validate the hot-swap ability of an </w:t>
-      </w:r>
-      <w:proofErr w:type="spellStart"/>
-      <w:r>
-        <w:t>NVMe</w:t>
-      </w:r>
-      <w:proofErr w:type="spellEnd"/>
-      <w:r>
-        <w:t xml:space="preserve"> device into a host system. </w:t>
+        <w:t xml:space="preserve">Only a basic test was required at this time.  This test is intended to validate the hot-swap ability of an NVMe device into a host system. </w:t>
       </w:r>
     </w:p>
     <w:p>
@@ -1774,15 +1735,7 @@
     </w:p>
     <w:p>
       <w:r>
-        <w:t xml:space="preserve">Quarch would recommend that anyone planning to pass the hot-swap part of the </w:t>
-      </w:r>
-      <w:proofErr w:type="spellStart"/>
-      <w:r>
-        <w:t>Plugfest</w:t>
-      </w:r>
-      <w:proofErr w:type="spellEnd"/>
-      <w:r>
-        <w:t xml:space="preserve"> should implement these additional tests before the event.</w:t>
+        <w:t>Quarch would recommend that anyone planning to pass the hot-swap part of the Plugfest should implement these additional tests before the event.</w:t>
       </w:r>
     </w:p>
     <w:p>
@@ -1790,13 +1743,8 @@
         <w:pStyle w:val="Heading2"/>
       </w:pPr>
       <w:bookmarkStart w:id="65" w:name="_Toc516652035"/>
-      <w:proofErr w:type="spellStart"/>
-      <w:r>
-        <w:t>Plugfest</w:t>
-      </w:r>
-      <w:proofErr w:type="spellEnd"/>
-      <w:r>
-        <w:t xml:space="preserve"> #5</w:t>
+      <w:r>
+        <w:t>Plugfest #5</w:t>
       </w:r>
       <w:bookmarkEnd w:id="65"/>
     </w:p>
@@ -1805,15 +1753,7 @@
         <w:t>From</w:t>
       </w:r>
       <w:r>
-        <w:t xml:space="preserve"> the February 2016 </w:t>
-      </w:r>
-      <w:proofErr w:type="spellStart"/>
-      <w:r>
-        <w:t>Plugfest</w:t>
-      </w:r>
-      <w:proofErr w:type="spellEnd"/>
-      <w:r>
-        <w:t xml:space="preserve">, </w:t>
+        <w:t xml:space="preserve"> the February 2016 Plugfest, </w:t>
       </w:r>
       <w:r>
         <w:t>an expanded range of hot-plug speeds were added.</w:t>
@@ -1821,15 +1761,7 @@
     </w:p>
     <w:p>
       <w:r>
-        <w:t xml:space="preserve">Quarch would recommend that anyone planning to pass the hot-swap part of the </w:t>
-      </w:r>
-      <w:proofErr w:type="spellStart"/>
-      <w:r>
-        <w:t>Plugfest</w:t>
-      </w:r>
-      <w:proofErr w:type="spellEnd"/>
-      <w:r>
-        <w:t xml:space="preserve"> should implement these additional tests before the event.</w:t>
+        <w:t>Quarch would recommend that anyone planning to pass the hot-swap part of the Plugfest should implement these additional tests before the event.</w:t>
       </w:r>
     </w:p>
     <w:p>
@@ -2249,15 +2181,7 @@
         <w:jc w:val="both"/>
       </w:pPr>
       <w:r>
-        <w:t xml:space="preserve">For each of the </w:t>
-      </w:r>
-      <w:proofErr w:type="gramStart"/>
-      <w:r>
-        <w:t>hot-plugs</w:t>
-      </w:r>
-      <w:proofErr w:type="gramEnd"/>
-      <w:r>
-        <w:t xml:space="preserve"> we ‘pull’ the drive, wait</w:t>
+        <w:t>For each of the hot-plugs we ‘pull’ the drive, wait</w:t>
       </w:r>
       <w:r>
         <w:t xml:space="preserve"> up to</w:t>
@@ -2311,13 +2235,8 @@
         <w:jc w:val="both"/>
       </w:pPr>
       <w:r>
-        <w:t xml:space="preserve">The test is normally down via the Python or PowerShell version of the scripts which are provided with this application note.  It is also possible to run the test manually in </w:t>
-      </w:r>
-      <w:proofErr w:type="spellStart"/>
-      <w:r>
-        <w:t>TestMonkey</w:t>
-      </w:r>
-      <w:proofErr w:type="spellEnd"/>
+        <w:t>The test is normally down via the Python or PowerShell version of the scripts which are provided with this application note.  It is also possible to run the test manually in TestMonkey</w:t>
+      </w:r>
     </w:p>
     <w:p>
       <w:pPr>
@@ -2429,15 +2348,7 @@
         <w:ind w:left="719"/>
       </w:pPr>
       <w:r>
-        <w:t xml:space="preserve">If you do not currently have </w:t>
-      </w:r>
-      <w:proofErr w:type="spellStart"/>
-      <w:r>
-        <w:t>quarchqcs</w:t>
-      </w:r>
-      <w:proofErr w:type="spellEnd"/>
-      <w:r>
-        <w:t xml:space="preserve"> installed, you will need to install it as well.  This provides the code to scan for drives.</w:t>
+        <w:t>If you do not currently have quarchqcs installed, you will need to install it as well.  This provides the code to scan for drives.</w:t>
       </w:r>
     </w:p>
     <w:p>
@@ -2454,26 +2365,17 @@
           <w:b/>
           <w:bCs/>
         </w:rPr>
-        <w:t xml:space="preserve">Pip install </w:t>
-      </w:r>
-      <w:proofErr w:type="spellStart"/>
-      <w:r>
+        <w:t>Pip install quarchqcs</w:t>
+      </w:r>
+    </w:p>
+    <w:p>
+      <w:pPr>
+        <w:pStyle w:val="Code"/>
+        <w:ind w:firstLine="719"/>
         <w:rPr>
           <w:b/>
           <w:bCs/>
         </w:rPr>
-        <w:t>quarchqcs</w:t>
-      </w:r>
-      <w:proofErr w:type="spellEnd"/>
-    </w:p>
-    <w:p>
-      <w:pPr>
-        <w:pStyle w:val="Code"/>
-        <w:ind w:firstLine="719"/>
-        <w:rPr>
-          <w:b/>
-          <w:bCs/>
-        </w:rPr>
       </w:pPr>
     </w:p>
     <w:p>
@@ -2481,15 +2383,7 @@
         <w:pStyle w:val="QBulletlist"/>
       </w:pPr>
       <w:r>
-        <w:t xml:space="preserve">Smart tools </w:t>
-      </w:r>
-      <w:proofErr w:type="gramStart"/>
-      <w:r>
-        <w:t>is</w:t>
-      </w:r>
-      <w:proofErr w:type="gramEnd"/>
-      <w:r>
-        <w:t xml:space="preserve"> required to identify storage devices.  Install from: </w:t>
+        <w:t xml:space="preserve">Smart tools is required to identify storage devices.  Install from: </w:t>
       </w:r>
       <w:hyperlink r:id="rId12" w:tgtFrame="_blank" w:history="1">
         <w:r>
@@ -2582,13 +2476,8 @@
       <w:r>
         <w:t xml:space="preserve">&gt;Python </w:t>
       </w:r>
-      <w:proofErr w:type="spellStart"/>
-      <w:r>
-        <w:t>Hotplug</w:t>
-      </w:r>
-      <w:proofErr w:type="spellEnd"/>
-      <w:r>
-        <w:t xml:space="preserve"> cycle test</w:t>
+      <w:r>
+        <w:t>Hotplug cycle test</w:t>
       </w:r>
       <w:r>
         <w:t>.py</w:t>
@@ -2623,29 +2512,13 @@
         <w:pStyle w:val="WARNING"/>
       </w:pPr>
       <w:r>
-        <w:t xml:space="preserve">Warning: If have are using a PCIe switch in your host, </w:t>
-      </w:r>
-      <w:proofErr w:type="spellStart"/>
-      <w:r>
-        <w:t>lspci</w:t>
-      </w:r>
-      <w:proofErr w:type="spellEnd"/>
-      <w:r>
-        <w:t xml:space="preserve"> may not be able to view the device you want to hot-swap.  In the man script set: </w:t>
-      </w:r>
-      <w:proofErr w:type="spellStart"/>
+        <w:t xml:space="preserve">Warning: If have are using a PCIe switch in your host, lspci may not be able to view the device you want to hot-swap.  In the man script set: </w:t>
+      </w:r>
       <w:r>
         <w:rPr>
           <w:rStyle w:val="CodeChar"/>
         </w:rPr>
-        <w:t>mappingMode</w:t>
-      </w:r>
-      <w:proofErr w:type="spellEnd"/>
-      <w:r>
-        <w:rPr>
-          <w:rStyle w:val="CodeChar"/>
-        </w:rPr>
-        <w:t xml:space="preserve"> = True</w:t>
+        <w:t>mappingMode = True</w:t>
       </w:r>
       <w:r>
         <w:t xml:space="preserve"> to allow vision of the devices beyond the switch.  Note that this may greatly increase the number of devices shown, so is defaulted to ‘False’</w:t>
@@ -2749,29 +2622,13 @@
         <w:pStyle w:val="WARNING"/>
       </w:pPr>
       <w:r>
-        <w:t xml:space="preserve">Warning: If have are using a PCIe switch in your host, </w:t>
-      </w:r>
-      <w:proofErr w:type="spellStart"/>
-      <w:r>
-        <w:t>lspci</w:t>
-      </w:r>
-      <w:proofErr w:type="spellEnd"/>
-      <w:r>
-        <w:t xml:space="preserve"> may not be able to view the device you want to hot-swap.  In the man script set: </w:t>
-      </w:r>
-      <w:proofErr w:type="spellStart"/>
+        <w:t xml:space="preserve">Warning: If have are using a PCIe switch in your host, lspci may not be able to view the device you want to hot-swap.  In the man script set: </w:t>
+      </w:r>
       <w:r>
         <w:rPr>
           <w:rStyle w:val="CodeChar"/>
         </w:rPr>
-        <w:t>mappingMode</w:t>
-      </w:r>
-      <w:proofErr w:type="spellEnd"/>
-      <w:r>
-        <w:rPr>
-          <w:rStyle w:val="CodeChar"/>
-        </w:rPr>
-        <w:t xml:space="preserve"> = True</w:t>
+        <w:t>mappingMode = True</w:t>
       </w:r>
       <w:r>
         <w:t xml:space="preserve"> to allow vision of the devices beyond the switch.  Note that this may greatly increase the number of devices shown, so is defaulted to ‘False’</w:t>
@@ -2805,14 +2662,9 @@
       <w:bookmarkStart w:id="73" w:name="_Toc516652041"/>
       <w:r>
         <w:lastRenderedPageBreak/>
-        <w:t xml:space="preserve">Manual test – </w:t>
-      </w:r>
-      <w:proofErr w:type="spellStart"/>
-      <w:r>
-        <w:t>TestMonkey</w:t>
+        <w:t>Manual test – TestMonkey</w:t>
       </w:r>
       <w:bookmarkEnd w:id="73"/>
-      <w:proofErr w:type="spellEnd"/>
     </w:p>
     <w:p>
       <w:pPr>
@@ -2944,15 +2796,7 @@
         <w:t>in a different script language, the full command listing used is below</w:t>
       </w:r>
       <w:r>
-        <w:t xml:space="preserve">.  These can be send via USB, Serial, Telnet or </w:t>
-      </w:r>
-      <w:proofErr w:type="spellStart"/>
-      <w:r>
-        <w:t>ReST</w:t>
-      </w:r>
-      <w:proofErr w:type="spellEnd"/>
-      <w:r>
-        <w:t xml:space="preserve"> depending on the controller you choose to use.</w:t>
+        <w:t>.  These can be send via USB, Serial, Telnet or ReST depending on the controller you choose to use.</w:t>
       </w:r>
     </w:p>
     <w:p>
@@ -3014,67 +2858,32 @@
       <w:r>
         <w:br/>
       </w:r>
-      <w:proofErr w:type="spellStart"/>
-      <w:proofErr w:type="gramStart"/>
       <w:r>
         <w:rPr>
           <w:rStyle w:val="CodeChar"/>
           <w:b/>
         </w:rPr>
-        <w:t>CONFig:DEFault</w:t>
-      </w:r>
-      <w:proofErr w:type="spellEnd"/>
-      <w:proofErr w:type="gramEnd"/>
+        <w:t>CONFig:DEFault STATE</w:t>
+      </w:r>
+    </w:p>
+    <w:p>
+      <w:pPr>
+        <w:rPr>
+          <w:b/>
+        </w:rPr>
+      </w:pPr>
+      <w:r>
+        <w:t>Set sources 1, 2 and 3 to the correct increment time for the test (10/25/100 ms) between each of the sources in order:</w:t>
+      </w:r>
+      <w:r>
+        <w:br/>
+      </w:r>
       <w:r>
         <w:rPr>
           <w:rStyle w:val="CodeChar"/>
           <w:b/>
         </w:rPr>
-        <w:t xml:space="preserve"> STATE</w:t>
-      </w:r>
-    </w:p>
-    <w:p>
-      <w:pPr>
-        <w:rPr>
-          <w:b/>
-        </w:rPr>
-      </w:pPr>
-      <w:r>
-        <w:t xml:space="preserve">Set sources 1, 2 and 3 to the correct increment time for the test (10/25/100 </w:t>
-      </w:r>
-      <w:proofErr w:type="spellStart"/>
-      <w:r>
-        <w:t>ms</w:t>
-      </w:r>
-      <w:proofErr w:type="spellEnd"/>
-      <w:r>
-        <w:t>) between each of the sources in order:</w:t>
-      </w:r>
-      <w:r>
-        <w:br/>
-      </w:r>
-      <w:r>
-        <w:rPr>
-          <w:rStyle w:val="CodeChar"/>
-          <w:b/>
-        </w:rPr>
-        <w:t>SOURce:</w:t>
-      </w:r>
-      <w:proofErr w:type="gramStart"/>
-      <w:r>
-        <w:rPr>
-          <w:rStyle w:val="CodeChar"/>
-          <w:b/>
-        </w:rPr>
-        <w:t>1:DELay</w:t>
-      </w:r>
-      <w:proofErr w:type="gramEnd"/>
-      <w:r>
-        <w:rPr>
-          <w:rStyle w:val="CodeChar"/>
-          <w:b/>
-        </w:rPr>
-        <w:t xml:space="preserve"> 0</w:t>
+        <w:t>SOURce:1:DELay 0</w:t>
       </w:r>
       <w:r>
         <w:rPr>
@@ -3122,23 +2931,12 @@
       <w:r>
         <w:br/>
       </w:r>
-      <w:proofErr w:type="spellStart"/>
-      <w:proofErr w:type="gramStart"/>
       <w:r>
         <w:rPr>
           <w:rStyle w:val="CodeChar"/>
           <w:b/>
         </w:rPr>
-        <w:t>RUN:POWer</w:t>
-      </w:r>
-      <w:proofErr w:type="spellEnd"/>
-      <w:proofErr w:type="gramEnd"/>
-      <w:r>
-        <w:rPr>
-          <w:rStyle w:val="CodeChar"/>
-          <w:b/>
-        </w:rPr>
-        <w:t xml:space="preserve"> DOWN</w:t>
+        <w:t>RUN:POWer DOWN</w:t>
       </w:r>
     </w:p>
     <w:p>
@@ -3158,21 +2956,11 @@
           <w:b/>
         </w:rPr>
       </w:pPr>
-      <w:proofErr w:type="spellStart"/>
-      <w:proofErr w:type="gramStart"/>
       <w:r>
         <w:rPr>
           <w:b/>
         </w:rPr>
-        <w:t>RUN:POWer</w:t>
-      </w:r>
-      <w:proofErr w:type="spellEnd"/>
-      <w:proofErr w:type="gramEnd"/>
-      <w:r>
-        <w:rPr>
-          <w:b/>
-        </w:rPr>
-        <w:t xml:space="preserve"> UP</w:t>
+        <w:t>RUN:POWer UP</w:t>
       </w:r>
     </w:p>
     <w:p>
@@ -3219,15 +3007,7 @@
     </w:p>
     <w:p>
       <w:r>
-        <w:t xml:space="preserve">The </w:t>
-      </w:r>
-      <w:proofErr w:type="spellStart"/>
-      <w:r>
-        <w:t>plugfest</w:t>
-      </w:r>
-      <w:proofErr w:type="spellEnd"/>
-      <w:r>
-        <w:t xml:space="preserve"> tests are a basic minimum, and the number of cycles are limited due to time constraints.</w:t>
+        <w:t>The plugfest tests are a basic minimum, and the number of cycles are limited due to time constraints.</w:t>
       </w:r>
     </w:p>
     <w:p>
@@ -3353,15 +3133,7 @@
         <w:jc w:val="both"/>
       </w:pPr>
       <w:r>
-        <w:t xml:space="preserve">Below are a number of additional tests that we recommend as a good start.  These are not currently required at the </w:t>
-      </w:r>
-      <w:proofErr w:type="spellStart"/>
-      <w:r>
-        <w:t>Plugfest</w:t>
-      </w:r>
-      <w:proofErr w:type="spellEnd"/>
-      <w:r>
-        <w:t>, but this may change in the future.  In any case, they are valuable scenarios to perform.</w:t>
+        <w:t>Below are a number of additional tests that we recommend as a good start.  These are not currently required at the Plugfest, but this may change in the future.  In any case, they are valuable scenarios to perform.</w:t>
       </w:r>
     </w:p>
     <w:p>
@@ -3455,169 +3227,111 @@
       <w:r>
         <w:br/>
       </w:r>
-      <w:proofErr w:type="spellStart"/>
-      <w:proofErr w:type="gramStart"/>
       <w:r>
         <w:rPr>
           <w:rStyle w:val="CodeChar"/>
           <w:b/>
         </w:rPr>
-        <w:t>CONFig:DEFault</w:t>
-      </w:r>
-      <w:proofErr w:type="spellEnd"/>
-      <w:proofErr w:type="gramEnd"/>
-      <w:r>
+        <w:t>CONFig:DEFault STATE</w:t>
+      </w:r>
+    </w:p>
+    <w:p>
+      <w:r>
+        <w:t>Power it down:</w:t>
+      </w:r>
+    </w:p>
+    <w:p>
+      <w:pPr>
+        <w:pStyle w:val="Code"/>
+        <w:rPr>
+          <w:b/>
+        </w:rPr>
+      </w:pPr>
+      <w:r>
+        <w:rPr>
+          <w:b/>
+        </w:rPr>
+        <w:t>RUN:POWer DOWN</w:t>
+      </w:r>
+    </w:p>
+    <w:p>
+      <w:pPr>
+        <w:jc w:val="both"/>
+      </w:pPr>
+      <w:r>
+        <w:t>Set the port(s)/lane(s) that we are NOT going to connect, to source 0 (always off).  This will prevent them connecting:</w:t>
+      </w:r>
+    </w:p>
+    <w:p>
+      <w:pPr>
+        <w:pStyle w:val="Code"/>
+        <w:rPr>
+          <w:b/>
+        </w:rPr>
+      </w:pPr>
+      <w:r>
+        <w:rPr>
+          <w:b/>
+        </w:rPr>
+        <w:t>SIGnal:PORT_B:SOURce 0</w:t>
+      </w:r>
+    </w:p>
+    <w:p>
+      <w:pPr>
+        <w:jc w:val="both"/>
+      </w:pPr>
+      <w:r>
+        <w:t>Now power up the device, only port A will come up in this case:</w:t>
+      </w:r>
+    </w:p>
+    <w:p>
+      <w:pPr>
+        <w:pStyle w:val="Code"/>
+        <w:rPr>
+          <w:b/>
+        </w:rPr>
+      </w:pPr>
+      <w:r>
+        <w:rPr>
+          <w:b/>
+        </w:rPr>
+        <w:t>RUN:POWer UP</w:t>
+      </w:r>
+    </w:p>
+    <w:p>
+      <w:r>
+        <w:t>Repeat for other ports/lanes</w:t>
+      </w:r>
+    </w:p>
+    <w:p>
+      <w:pPr>
+        <w:pStyle w:val="Heading3"/>
+      </w:pPr>
+      <w:bookmarkStart w:id="83" w:name="_Toc433624491"/>
+      <w:r>
+        <w:t>Method (tests c/d)</w:t>
+      </w:r>
+      <w:bookmarkEnd w:id="83"/>
+    </w:p>
+    <w:p>
+      <w:pPr>
         <w:rPr>
           <w:rStyle w:val="CodeChar"/>
           <w:b/>
         </w:rPr>
-        <w:t xml:space="preserve"> STATE</w:t>
-      </w:r>
-    </w:p>
-    <w:p>
-      <w:r>
-        <w:t>Power it down:</w:t>
-      </w:r>
-    </w:p>
-    <w:p>
-      <w:pPr>
-        <w:pStyle w:val="Code"/>
-        <w:rPr>
-          <w:b/>
-        </w:rPr>
-      </w:pPr>
-      <w:proofErr w:type="spellStart"/>
-      <w:proofErr w:type="gramStart"/>
-      <w:r>
-        <w:rPr>
-          <w:b/>
-        </w:rPr>
-        <w:t>RUN:POWer</w:t>
-      </w:r>
-      <w:proofErr w:type="spellEnd"/>
-      <w:proofErr w:type="gramEnd"/>
-      <w:r>
-        <w:rPr>
-          <w:b/>
-        </w:rPr>
-        <w:t xml:space="preserve"> DOWN</w:t>
-      </w:r>
-    </w:p>
-    <w:p>
-      <w:pPr>
-        <w:jc w:val="both"/>
-      </w:pPr>
-      <w:r>
-        <w:t>Set the port(s)/lane(s) that we are NOT going to connect, to source 0 (always off).  This will prevent them connecting:</w:t>
-      </w:r>
-    </w:p>
-    <w:p>
-      <w:pPr>
-        <w:pStyle w:val="Code"/>
-        <w:rPr>
-          <w:b/>
-        </w:rPr>
-      </w:pPr>
-      <w:proofErr w:type="spellStart"/>
-      <w:proofErr w:type="gramStart"/>
-      <w:r>
-        <w:rPr>
-          <w:b/>
-        </w:rPr>
-        <w:t>SIGnal:PORT</w:t>
-      </w:r>
-      <w:proofErr w:type="gramEnd"/>
-      <w:r>
-        <w:rPr>
-          <w:b/>
-        </w:rPr>
-        <w:t>_B:SOURce</w:t>
-      </w:r>
-      <w:proofErr w:type="spellEnd"/>
-      <w:r>
-        <w:rPr>
-          <w:b/>
-        </w:rPr>
-        <w:t xml:space="preserve"> 0</w:t>
-      </w:r>
-    </w:p>
-    <w:p>
-      <w:pPr>
-        <w:jc w:val="both"/>
-      </w:pPr>
-      <w:r>
-        <w:t>Now power up the device, only port A will come up in this case:</w:t>
-      </w:r>
-    </w:p>
-    <w:p>
-      <w:pPr>
-        <w:pStyle w:val="Code"/>
-        <w:rPr>
-          <w:b/>
-        </w:rPr>
-      </w:pPr>
-      <w:proofErr w:type="spellStart"/>
-      <w:proofErr w:type="gramStart"/>
-      <w:r>
-        <w:rPr>
-          <w:b/>
-        </w:rPr>
-        <w:t>RUN:POWer</w:t>
-      </w:r>
-      <w:proofErr w:type="spellEnd"/>
-      <w:proofErr w:type="gramEnd"/>
-      <w:r>
-        <w:rPr>
-          <w:b/>
-        </w:rPr>
-        <w:t xml:space="preserve"> UP</w:t>
-      </w:r>
-    </w:p>
-    <w:p>
-      <w:r>
-        <w:t>Repeat for other ports/lanes</w:t>
-      </w:r>
-    </w:p>
-    <w:p>
-      <w:pPr>
-        <w:pStyle w:val="Heading3"/>
-      </w:pPr>
-      <w:bookmarkStart w:id="83" w:name="_Toc433624491"/>
-      <w:r>
-        <w:t>Method (tests c/d)</w:t>
-      </w:r>
-      <w:bookmarkEnd w:id="83"/>
-    </w:p>
-    <w:p>
-      <w:pPr>
+      </w:pPr>
+      <w:r>
+        <w:t xml:space="preserve">Set the module back to default state: </w:t>
+      </w:r>
+      <w:r>
+        <w:br/>
+      </w:r>
+      <w:r>
         <w:rPr>
           <w:rStyle w:val="CodeChar"/>
           <w:b/>
         </w:rPr>
-      </w:pPr>
-      <w:r>
-        <w:t xml:space="preserve">Set the module back to default state: </w:t>
-      </w:r>
-      <w:r>
-        <w:br/>
-      </w:r>
-      <w:proofErr w:type="spellStart"/>
-      <w:proofErr w:type="gramStart"/>
-      <w:r>
-        <w:rPr>
-          <w:rStyle w:val="CodeChar"/>
-          <w:b/>
-        </w:rPr>
-        <w:t>CONFig:DEFault</w:t>
-      </w:r>
-      <w:proofErr w:type="spellEnd"/>
-      <w:proofErr w:type="gramEnd"/>
-      <w:r>
-        <w:rPr>
-          <w:rStyle w:val="CodeChar"/>
-          <w:b/>
-        </w:rPr>
-        <w:t xml:space="preserve"> STATE</w:t>
+        <w:t>CONFig:DEFault STATE</w:t>
       </w:r>
     </w:p>
     <w:p>
@@ -3742,55 +3456,48 @@
       <w:r>
         <w:br/>
       </w:r>
-      <w:proofErr w:type="spellStart"/>
-      <w:proofErr w:type="gramStart"/>
       <w:r>
         <w:rPr>
           <w:b/>
         </w:rPr>
-        <w:t>CONFig:DEFault</w:t>
-      </w:r>
-      <w:proofErr w:type="spellEnd"/>
-      <w:proofErr w:type="gramEnd"/>
-      <w:r>
+        <w:t>CONFig:DEFault STATE</w:t>
+      </w:r>
+    </w:p>
+    <w:p>
+      <w:pPr>
         <w:rPr>
           <w:b/>
         </w:rPr>
-        <w:t xml:space="preserve"> STATE</w:t>
-      </w:r>
-    </w:p>
-    <w:p>
-      <w:pPr>
+      </w:pPr>
+      <w:r>
         <w:rPr>
           <w:b/>
         </w:rPr>
-      </w:pPr>
-      <w:proofErr w:type="spellStart"/>
-      <w:proofErr w:type="gramStart"/>
-      <w:r>
+        <w:t>RUN:POWer DOWN</w:t>
+      </w:r>
+    </w:p>
+    <w:p>
+      <w:pPr>
+        <w:jc w:val="both"/>
+      </w:pPr>
+      <w:r>
+        <w:t>Set pin bounce on IF_DETECT (or MATED)</w:t>
+      </w:r>
+      <w:r>
+        <w:t>, by moving it to a different source and setting a 15ms long at 500us period oscillation:</w:t>
+      </w:r>
+    </w:p>
+    <w:p>
+      <w:pPr>
         <w:rPr>
           <w:b/>
         </w:rPr>
-        <w:t>RUN:POWer</w:t>
-      </w:r>
-      <w:proofErr w:type="spellEnd"/>
-      <w:proofErr w:type="gramEnd"/>
+      </w:pPr>
       <w:r>
         <w:rPr>
           <w:b/>
         </w:rPr>
-        <w:t xml:space="preserve"> DOWN</w:t>
-      </w:r>
-    </w:p>
-    <w:p>
-      <w:pPr>
-        <w:jc w:val="both"/>
-      </w:pPr>
-      <w:r>
-        <w:t>Set pin bounce on IF_DETECT (or MATED)</w:t>
-      </w:r>
-      <w:r>
-        <w:t>, by moving it to a different source and setting a 15ms long at 500us period oscillation:</w:t>
+        <w:t>SOURce:6:BOUNce:PERiod 500</w:t>
       </w:r>
     </w:p>
     <w:p>
@@ -3803,21 +3510,20 @@
         <w:rPr>
           <w:b/>
         </w:rPr>
-        <w:t>SOURce:</w:t>
-      </w:r>
-      <w:proofErr w:type="gramStart"/>
-      <w:r>
+        <w:t>SOURce:6:BOUNce:LENgth 15</w:t>
+      </w:r>
+    </w:p>
+    <w:p>
+      <w:pPr>
         <w:rPr>
           <w:b/>
         </w:rPr>
-        <w:t>6:BOUNce</w:t>
-      </w:r>
-      <w:proofErr w:type="gramEnd"/>
+      </w:pPr>
       <w:r>
         <w:rPr>
           <w:b/>
         </w:rPr>
-        <w:t>:PERiod 500</w:t>
+        <w:t>SOURce:6:DELay 0</w:t>
       </w:r>
     </w:p>
     <w:p>
@@ -3830,77 +3536,7 @@
         <w:rPr>
           <w:b/>
         </w:rPr>
-        <w:t>SOURce:</w:t>
-      </w:r>
-      <w:proofErr w:type="gramStart"/>
-      <w:r>
-        <w:rPr>
-          <w:b/>
-        </w:rPr>
-        <w:t>6:BOUNce</w:t>
-      </w:r>
-      <w:proofErr w:type="gramEnd"/>
-      <w:r>
-        <w:rPr>
-          <w:b/>
-        </w:rPr>
-        <w:t>:LENgth 15</w:t>
-      </w:r>
-    </w:p>
-    <w:p>
-      <w:pPr>
-        <w:rPr>
-          <w:b/>
-        </w:rPr>
-      </w:pPr>
-      <w:r>
-        <w:rPr>
-          <w:b/>
-        </w:rPr>
-        <w:t>SOURce:</w:t>
-      </w:r>
-      <w:proofErr w:type="gramStart"/>
-      <w:r>
-        <w:rPr>
-          <w:b/>
-        </w:rPr>
-        <w:t>6:DELay</w:t>
-      </w:r>
-      <w:proofErr w:type="gramEnd"/>
-      <w:r>
-        <w:rPr>
-          <w:b/>
-        </w:rPr>
-        <w:t xml:space="preserve"> 0</w:t>
-      </w:r>
-    </w:p>
-    <w:p>
-      <w:pPr>
-        <w:rPr>
-          <w:b/>
-        </w:rPr>
-      </w:pPr>
-      <w:proofErr w:type="spellStart"/>
-      <w:proofErr w:type="gramStart"/>
-      <w:r>
-        <w:rPr>
-          <w:b/>
-        </w:rPr>
-        <w:t>SIGnal:IF</w:t>
-      </w:r>
-      <w:proofErr w:type="gramEnd"/>
-      <w:r>
-        <w:rPr>
-          <w:b/>
-        </w:rPr>
-        <w:t>_DETECT:SOURce</w:t>
-      </w:r>
-      <w:proofErr w:type="spellEnd"/>
-      <w:r>
-        <w:rPr>
-          <w:b/>
-        </w:rPr>
-        <w:t xml:space="preserve"> 6</w:t>
+        <w:t>SIGnal:IF_DETECT:SOURce 6</w:t>
       </w:r>
     </w:p>
     <w:p>
@@ -3934,55 +3570,48 @@
       <w:r>
         <w:br/>
       </w:r>
-      <w:proofErr w:type="spellStart"/>
-      <w:proofErr w:type="gramStart"/>
       <w:r>
         <w:rPr>
           <w:b/>
         </w:rPr>
-        <w:t>CONFig:DEFault</w:t>
-      </w:r>
-      <w:proofErr w:type="spellEnd"/>
-      <w:proofErr w:type="gramEnd"/>
-      <w:r>
+        <w:t>CONFig:DEFault STATE</w:t>
+      </w:r>
+    </w:p>
+    <w:p>
+      <w:pPr>
         <w:rPr>
           <w:b/>
         </w:rPr>
-        <w:t xml:space="preserve"> STATE</w:t>
-      </w:r>
-    </w:p>
-    <w:p>
-      <w:pPr>
+      </w:pPr>
+      <w:r>
         <w:rPr>
           <w:b/>
         </w:rPr>
-      </w:pPr>
-      <w:proofErr w:type="spellStart"/>
-      <w:proofErr w:type="gramStart"/>
-      <w:r>
+        <w:t>RUN:POWer DOWN</w:t>
+      </w:r>
+    </w:p>
+    <w:p>
+      <w:pPr>
+        <w:jc w:val="both"/>
+      </w:pPr>
+      <w:r>
+        <w:t xml:space="preserve">Set pin bounce on </w:t>
+      </w:r>
+      <w:r>
+        <w:t>DATA, by moving all data signals to a different source and setting a 15ms long at 500us period oscillation:</w:t>
+      </w:r>
+    </w:p>
+    <w:p>
+      <w:pPr>
         <w:rPr>
           <w:b/>
         </w:rPr>
-        <w:t>RUN:POWer</w:t>
-      </w:r>
-      <w:proofErr w:type="spellEnd"/>
-      <w:proofErr w:type="gramEnd"/>
+      </w:pPr>
       <w:r>
         <w:rPr>
           <w:b/>
         </w:rPr>
-        <w:t xml:space="preserve"> DOWN</w:t>
-      </w:r>
-    </w:p>
-    <w:p>
-      <w:pPr>
-        <w:jc w:val="both"/>
-      </w:pPr>
-      <w:r>
-        <w:t xml:space="preserve">Set pin bounce on </w:t>
-      </w:r>
-      <w:r>
-        <w:t>DATA, by moving all data signals to a different source and setting a 15ms long at 500us period oscillation:</w:t>
+        <w:t>SOURce:6:BOUNce:PERiod 500</w:t>
       </w:r>
     </w:p>
     <w:p>
@@ -3995,21 +3624,20 @@
         <w:rPr>
           <w:b/>
         </w:rPr>
-        <w:t>SOURce:</w:t>
-      </w:r>
-      <w:proofErr w:type="gramStart"/>
-      <w:r>
+        <w:t>SOURce:6:BOUNce:LENgth 15</w:t>
+      </w:r>
+    </w:p>
+    <w:p>
+      <w:pPr>
         <w:rPr>
           <w:b/>
         </w:rPr>
-        <w:t>6:BOUNce</w:t>
-      </w:r>
-      <w:proofErr w:type="gramEnd"/>
+      </w:pPr>
       <w:r>
         <w:rPr>
           <w:b/>
         </w:rPr>
-        <w:t>:PERiod 500</w:t>
+        <w:t>SOURce:6:DELay 0</w:t>
       </w:r>
     </w:p>
     <w:p>
@@ -4022,77 +3650,7 @@
         <w:rPr>
           <w:b/>
         </w:rPr>
-        <w:t>SOURce:</w:t>
-      </w:r>
-      <w:proofErr w:type="gramStart"/>
-      <w:r>
-        <w:rPr>
-          <w:b/>
-        </w:rPr>
-        <w:t>6:BOUNce</w:t>
-      </w:r>
-      <w:proofErr w:type="gramEnd"/>
-      <w:r>
-        <w:rPr>
-          <w:b/>
-        </w:rPr>
-        <w:t>:LENgth 15</w:t>
-      </w:r>
-    </w:p>
-    <w:p>
-      <w:pPr>
-        <w:rPr>
-          <w:b/>
-        </w:rPr>
-      </w:pPr>
-      <w:r>
-        <w:rPr>
-          <w:b/>
-        </w:rPr>
-        <w:t>SOURce:</w:t>
-      </w:r>
-      <w:proofErr w:type="gramStart"/>
-      <w:r>
-        <w:rPr>
-          <w:b/>
-        </w:rPr>
-        <w:t>6:DELay</w:t>
-      </w:r>
-      <w:proofErr w:type="gramEnd"/>
-      <w:r>
-        <w:rPr>
-          <w:b/>
-        </w:rPr>
-        <w:t xml:space="preserve"> 0</w:t>
-      </w:r>
-    </w:p>
-    <w:p>
-      <w:pPr>
-        <w:rPr>
-          <w:b/>
-        </w:rPr>
-      </w:pPr>
-      <w:proofErr w:type="spellStart"/>
-      <w:r>
-        <w:rPr>
-          <w:b/>
-        </w:rPr>
-        <w:t>SIGnal:</w:t>
-      </w:r>
-      <w:proofErr w:type="gramStart"/>
-      <w:r>
-        <w:rPr>
-          <w:b/>
-        </w:rPr>
-        <w:t>DATA:SOURce</w:t>
-      </w:r>
-      <w:proofErr w:type="spellEnd"/>
-      <w:proofErr w:type="gramEnd"/>
-      <w:r>
-        <w:rPr>
-          <w:b/>
-        </w:rPr>
-        <w:t xml:space="preserve"> 6</w:t>
+        <w:t>SIGnal:DATA:SOURce 6</w:t>
       </w:r>
     </w:p>
     <w:p>
@@ -5654,6 +5212,7 @@
   <w:style w:type="character" w:default="1" w:styleId="DefaultParagraphFont">
     <w:name w:val="Default Paragraph Font"/>
     <w:uiPriority w:val="1"/>
+    <w:semiHidden/>
     <w:unhideWhenUsed/>
   </w:style>
   <w:style w:type="table" w:default="1" w:styleId="TableNormal">

</xml_diff>